<commit_message>
revision sent to coauthors
</commit_message>
<xml_diff>
--- a/manuscript/iScience/revision/iScience_response_to_review.docx
+++ b/manuscript/iScience/revision/iScience_response_to_review.docx
@@ -1,6 +1,6 @@
 
 <file path=word/document.xml><?xml version="1.0" encoding="utf-8"?>
-<w:document xmlns:wpc="http://schemas.microsoft.com/office/word/2010/wordprocessingCanvas" xmlns:cx="http://schemas.microsoft.com/office/drawing/2014/chartex" xmlns:cx1="http://schemas.microsoft.com/office/drawing/2015/9/8/chartex" xmlns:cx2="http://schemas.microsoft.com/office/drawing/2015/10/21/chartex" xmlns:cx3="http://schemas.microsoft.com/office/drawing/2016/5/9/chartex" xmlns:cx4="http://schemas.microsoft.com/office/drawing/2016/5/10/chartex" xmlns:cx5="http://schemas.microsoft.com/office/drawing/2016/5/11/chartex" xmlns:cx6="http://schemas.microsoft.com/office/drawing/2016/5/12/chartex" xmlns:cx7="http://schemas.microsoft.com/office/drawing/2016/5/13/chartex" xmlns:cx8="http://schemas.microsoft.com/office/drawing/2016/5/14/chartex" xmlns:mc="http://schemas.openxmlformats.org/markup-compatibility/2006" xmlns:aink="http://schemas.microsoft.com/office/drawing/2016/ink" xmlns:am3d="http://schemas.microsoft.com/office/drawing/2017/model3d" xmlns:o="urn:schemas-microsoft-com:office:office" xmlns:r="http://schemas.openxmlformats.org/officeDocument/2006/relationships" xmlns:m="http://schemas.openxmlformats.org/officeDocument/2006/math" xmlns:v="urn:schemas-microsoft-com:vml" xmlns:wp14="http://schemas.microsoft.com/office/word/2010/wordprocessingDrawing" xmlns:wp="http://schemas.openxmlformats.org/drawingml/2006/wordprocessingDrawing" xmlns:w10="urn:schemas-microsoft-com:office:word" xmlns:w="http://schemas.openxmlformats.org/wordprocessingml/2006/main" xmlns:w14="http://schemas.microsoft.com/office/word/2010/wordml" xmlns:w15="http://schemas.microsoft.com/office/word/2012/wordml" xmlns:w16cid="http://schemas.microsoft.com/office/word/2016/wordml/cid" xmlns:w16se="http://schemas.microsoft.com/office/word/2015/wordml/symex" xmlns:wpg="http://schemas.microsoft.com/office/word/2010/wordprocessingGroup" xmlns:wpi="http://schemas.microsoft.com/office/word/2010/wordprocessingInk" xmlns:wne="http://schemas.microsoft.com/office/word/2006/wordml" xmlns:wps="http://schemas.microsoft.com/office/word/2010/wordprocessingShape" mc:Ignorable="w14 w15 w16se w16cid wp14">
+<w:document xmlns:wpc="http://schemas.microsoft.com/office/word/2010/wordprocessingCanvas" xmlns:cx="http://schemas.microsoft.com/office/drawing/2014/chartex" xmlns:cx1="http://schemas.microsoft.com/office/drawing/2015/9/8/chartex" xmlns:cx2="http://schemas.microsoft.com/office/drawing/2015/10/21/chartex" xmlns:cx3="http://schemas.microsoft.com/office/drawing/2016/5/9/chartex" xmlns:cx4="http://schemas.microsoft.com/office/drawing/2016/5/10/chartex" xmlns:cx5="http://schemas.microsoft.com/office/drawing/2016/5/11/chartex" xmlns:cx6="http://schemas.microsoft.com/office/drawing/2016/5/12/chartex" xmlns:cx7="http://schemas.microsoft.com/office/drawing/2016/5/13/chartex" xmlns:cx8="http://schemas.microsoft.com/office/drawing/2016/5/14/chartex" xmlns:mc="http://schemas.openxmlformats.org/markup-compatibility/2006" xmlns:aink="http://schemas.microsoft.com/office/drawing/2016/ink" xmlns:am3d="http://schemas.microsoft.com/office/drawing/2017/model3d" xmlns:o="urn:schemas-microsoft-com:office:office" xmlns:oel="http://schemas.microsoft.com/office/2019/extlst" xmlns:r="http://schemas.openxmlformats.org/officeDocument/2006/relationships" xmlns:m="http://schemas.openxmlformats.org/officeDocument/2006/math" xmlns:v="urn:schemas-microsoft-com:vml" xmlns:wp14="http://schemas.microsoft.com/office/word/2010/wordprocessingDrawing" xmlns:wp="http://schemas.openxmlformats.org/drawingml/2006/wordprocessingDrawing" xmlns:w10="urn:schemas-microsoft-com:office:word" xmlns:w="http://schemas.openxmlformats.org/wordprocessingml/2006/main" xmlns:w14="http://schemas.microsoft.com/office/word/2010/wordml" xmlns:w15="http://schemas.microsoft.com/office/word/2012/wordml" xmlns:w16cex="http://schemas.microsoft.com/office/word/2018/wordml/cex" xmlns:w16cid="http://schemas.microsoft.com/office/word/2016/wordml/cid" xmlns:w16="http://schemas.microsoft.com/office/word/2018/wordml" xmlns:w16du="http://schemas.microsoft.com/office/word/2023/wordml/word16du" xmlns:w16sdtdh="http://schemas.microsoft.com/office/word/2020/wordml/sdtdatahash" xmlns:w16sdtfl="http://schemas.microsoft.com/office/word/2024/wordml/sdtformatlock" xmlns:w16se="http://schemas.microsoft.com/office/word/2015/wordml/symex" xmlns:wpg="http://schemas.microsoft.com/office/word/2010/wordprocessingGroup" xmlns:wpi="http://schemas.microsoft.com/office/word/2010/wordprocessingInk" xmlns:wne="http://schemas.microsoft.com/office/word/2006/wordml" xmlns:wps="http://schemas.microsoft.com/office/word/2010/wordprocessingShape" mc:Ignorable="w14 w15 w16se w16cid w16 w16cex w16sdtdh w16sdtfl w16du wp14">
   <w:body>
     <w:p>
       <w:pPr>
@@ -207,6 +207,9 @@
           <w:color w:val="C00000"/>
         </w:rPr>
       </w:pPr>
+      <w:commentRangeStart w:id="0"/>
+      <w:commentRangeStart w:id="1"/>
+      <w:commentRangeStart w:id="2"/>
       <w:r>
         <w:rPr>
           <w:rFonts w:ascii="Calibri" w:hAnsi="Calibri" w:cs="Calibri"/>
@@ -214,7 +217,28 @@
           <w:bCs/>
           <w:color w:val="C00000"/>
         </w:rPr>
-        <w:t xml:space="preserve">Reviewer #1: Humans operate at different, but highly intertwined levels, perceptual, cognitive, social. There is constant interaction between those. The authors conducted a study to suggest that VER is likely "programmed" to some degree in the </w:t>
+        <w:t>Reviewer</w:t>
+      </w:r>
+      <w:commentRangeEnd w:id="0"/>
+      <w:commentRangeEnd w:id="2"/>
+      <w:r>
+        <w:rPr>
+          <w:rStyle w:val="Kommentarzeichen"/>
+        </w:rPr>
+        <w:commentReference w:id="2"/>
+      </w:r>
+      <w:r>
+        <w:rPr>
+          <w:rStyle w:val="Kommentarzeichen"/>
+        </w:rPr>
+        <w:commentReference w:id="0"/>
+      </w:r>
+      <w:commentRangeEnd w:id="1"/>
+      <w:r>
+        <w:rPr>
+          <w:rStyle w:val="Kommentarzeichen"/>
+        </w:rPr>
+        <w:commentReference w:id="1"/>
       </w:r>
       <w:r>
         <w:rPr>
@@ -223,8 +247,27 @@
           <w:bCs/>
           <w:color w:val="C00000"/>
         </w:rPr>
+        <w:t xml:space="preserve"> #1: Humans operate at different, but highly intertwined levels, perceptual, cognitive, social. There is constant interaction between those. The authors conducted a study to suggest that VER is likely "programmed" to some degree in the </w:t>
+      </w:r>
+      <w:r>
+        <w:rPr>
+          <w:rFonts w:ascii="Calibri" w:hAnsi="Calibri" w:cs="Calibri"/>
+          <w:b/>
+          <w:bCs/>
+          <w:color w:val="C00000"/>
+        </w:rPr>
         <w:lastRenderedPageBreak/>
-        <w:t xml:space="preserve">nervous system. If it could be modified by learning, music is less a candidate than it might seem. This is a fair conclusion from the literature, to which the current study attempts to contribute. Nevertheless, participants respond in full consciousness, thus using their cognitive abilities to allow for inferences about their perceptual skills. So, in other words, there is no direct, albeit converging evidence to sustain the hypothesis of enhanced auditory sensitivity per se to explain individual differences in VER, irrespective of musical training and modality of training (singing vs. playing instruments). Please explain, why musicianship should play a role in such short utterances. I am aware that the "springboard" seems to be initial positive findings, but does that warrant continued investigations? Why should vocalists have an advantage? But the test amounts to show they do not have one. Why it is important to confirm this? Any indication in the literature expect the opposite? In other </w:t>
+        <w:t xml:space="preserve">nervous system. If it could be modified by learning, music is less a candidate than it might seem. This is a fair conclusion from the literature, to which the current study attempts to contribute. Nevertheless, participants respond in full consciousness, thus using their cognitive abilities to allow for inferences about their perceptual skills. So, in other words, there is no direct, albeit converging evidence to sustain the hypothesis of enhanced auditory sensitivity per se to explain individual differences in VER, irrespective of musical training and modality of training (singing vs. playing instruments). Please explain, why musicianship should play a role in such short utterances. I am aware that the "springboard" seems to be initial positive findings, but does that warrant continued investigations? Why should vocalists have an advantage? But the test amounts to show they do not have one. Why it is important to confirm this? </w:t>
+      </w:r>
+      <w:bookmarkStart w:id="3" w:name="_Hlk208743012"/>
+      <w:r>
+        <w:rPr>
+          <w:rFonts w:ascii="Calibri" w:hAnsi="Calibri" w:cs="Calibri"/>
+          <w:b/>
+          <w:bCs/>
+          <w:color w:val="C00000"/>
+        </w:rPr>
+        <w:t xml:space="preserve">Any indication in the literature expect the opposite? In other </w:t>
       </w:r>
       <w:proofErr w:type="gramStart"/>
       <w:r>
@@ -247,13 +290,12 @@
         <w:t xml:space="preserve"> is this an original hypothesis or an exploration?</w:t>
       </w:r>
     </w:p>
+    <w:bookmarkEnd w:id="3"/>
     <w:p>
       <w:pPr>
         <w:ind w:left="360"/>
         <w:rPr>
           <w:rFonts w:ascii="Calibri" w:hAnsi="Calibri" w:cs="Calibri"/>
-          <w:b/>
-          <w:bCs/>
         </w:rPr>
       </w:pPr>
       <w:r>
@@ -262,7 +304,15 @@
           <w:i/>
           <w:iCs/>
         </w:rPr>
-        <w:t>Response:</w:t>
+        <w:t>Response</w:t>
+      </w:r>
+      <w:r>
+        <w:rPr>
+          <w:rFonts w:ascii="Calibri" w:hAnsi="Calibri" w:cs="Calibri"/>
+          <w:i/>
+          <w:iCs/>
+        </w:rPr>
+        <w:t>:</w:t>
       </w:r>
       <w:r>
         <w:rPr>
@@ -270,15 +320,227 @@
         </w:rPr>
         <w:t xml:space="preserve"> </w:t>
       </w:r>
+      <w:r>
+        <w:rPr>
+          <w:rFonts w:ascii="Calibri" w:hAnsi="Calibri" w:cs="Calibri"/>
+        </w:rPr>
+        <w:t>You raise several valid questions here. First, we fully agree that emotional inferences like the ones we target here are the results of intertwined perceptual, cognitive and social processes</w:t>
+      </w:r>
+      <w:r>
+        <w:rPr>
+          <w:rFonts w:ascii="Calibri" w:hAnsi="Calibri" w:cs="Calibri"/>
+        </w:rPr>
+        <w:t xml:space="preserve">, which all contribute to vocal perception performance. Based on behavioral data alone, they can hardly be disentangled. We do find a consistent link between auditory sensitivity and individual differences in VER, but we never claimed that this is a purely perceptual process. </w:t>
+      </w:r>
+      <w:r>
+        <w:rPr>
+          <w:rFonts w:ascii="Calibri" w:hAnsi="Calibri" w:cs="Calibri"/>
+        </w:rPr>
+        <w:t xml:space="preserve">Quite the contrary, based on previous insights from </w:t>
+      </w:r>
+      <w:proofErr w:type="gramStart"/>
+      <w:r>
+        <w:rPr>
+          <w:rFonts w:ascii="Calibri" w:hAnsi="Calibri" w:cs="Calibri"/>
+        </w:rPr>
+        <w:t>an EEG</w:t>
+      </w:r>
+      <w:proofErr w:type="gramEnd"/>
+      <w:r>
+        <w:rPr>
+          <w:rFonts w:ascii="Calibri" w:hAnsi="Calibri" w:cs="Calibri"/>
+        </w:rPr>
+        <w:t>-study (Nussbaum 2023), we consider it very plausible that cognitive abilities, especially how the auditory information is used to make a conscious decision plays a role. Nevertheless</w:t>
+      </w:r>
+      <w:r>
+        <w:rPr>
+          <w:rFonts w:ascii="Calibri" w:hAnsi="Calibri" w:cs="Calibri"/>
+        </w:rPr>
+        <w:t xml:space="preserve">, this does not seem to be affected by the type or amount of musical training. </w:t>
+      </w:r>
+    </w:p>
+    <w:p>
+      <w:pPr>
+        <w:ind w:left="360"/>
+        <w:rPr>
+          <w:rFonts w:ascii="Calibri" w:hAnsi="Calibri" w:cs="Calibri"/>
+        </w:rPr>
+      </w:pPr>
+      <w:r>
+        <w:rPr>
+          <w:rFonts w:ascii="Calibri" w:hAnsi="Calibri" w:cs="Calibri"/>
+        </w:rPr>
+        <w:t xml:space="preserve">Why </w:t>
+      </w:r>
+      <w:proofErr w:type="gramStart"/>
+      <w:r>
+        <w:rPr>
+          <w:rFonts w:ascii="Calibri" w:hAnsi="Calibri" w:cs="Calibri"/>
+        </w:rPr>
+        <w:t>musicianship should</w:t>
+      </w:r>
+      <w:proofErr w:type="gramEnd"/>
+      <w:r>
+        <w:rPr>
+          <w:rFonts w:ascii="Calibri" w:hAnsi="Calibri" w:cs="Calibri"/>
+        </w:rPr>
+        <w:t xml:space="preserve"> play a role in such short utterances? -&gt; </w:t>
+      </w:r>
+    </w:p>
+    <w:p>
+      <w:pPr>
+        <w:pStyle w:val="Listenabsatz"/>
+        <w:numPr>
+          <w:ilvl w:val="0"/>
+          <w:numId w:val="4"/>
+        </w:numPr>
+        <w:rPr>
+          <w:rFonts w:ascii="Calibri" w:hAnsi="Calibri" w:cs="Calibri"/>
+        </w:rPr>
+      </w:pPr>
+      <w:r>
+        <w:rPr>
+          <w:rFonts w:ascii="Calibri" w:hAnsi="Calibri" w:cs="Calibri"/>
+        </w:rPr>
+        <w:t>This has been shown consistently in many studies</w:t>
+      </w:r>
+    </w:p>
+    <w:p>
+      <w:pPr>
+        <w:rPr>
+          <w:rFonts w:ascii="Calibri" w:hAnsi="Calibri" w:cs="Calibri"/>
+        </w:rPr>
+      </w:pPr>
+      <w:r>
+        <w:rPr>
+          <w:rFonts w:ascii="Calibri" w:hAnsi="Calibri" w:cs="Calibri"/>
+        </w:rPr>
+        <w:t xml:space="preserve"> Why should vocalists have an advantage, </w:t>
+      </w:r>
+      <w:r>
+        <w:rPr>
+          <w:rFonts w:ascii="Calibri" w:hAnsi="Calibri" w:cs="Calibri"/>
+        </w:rPr>
+        <w:t xml:space="preserve">But the test amounts to show they do not have one. Why </w:t>
+      </w:r>
+      <w:proofErr w:type="gramStart"/>
+      <w:r>
+        <w:rPr>
+          <w:rFonts w:ascii="Calibri" w:hAnsi="Calibri" w:cs="Calibri"/>
+        </w:rPr>
+        <w:t>it is</w:t>
+      </w:r>
+      <w:proofErr w:type="gramEnd"/>
+      <w:r>
+        <w:rPr>
+          <w:rFonts w:ascii="Calibri" w:hAnsi="Calibri" w:cs="Calibri"/>
+        </w:rPr>
+        <w:t xml:space="preserve"> important to confirm this?</w:t>
+      </w:r>
+      <w:r>
+        <w:rPr>
+          <w:rFonts w:ascii="Calibri" w:hAnsi="Calibri" w:cs="Calibri"/>
+        </w:rPr>
+        <w:t xml:space="preserve"> </w:t>
+      </w:r>
+      <w:r>
+        <w:rPr>
+          <w:rFonts w:ascii="Calibri" w:hAnsi="Calibri" w:cs="Calibri"/>
+        </w:rPr>
+        <w:t xml:space="preserve">Any indication in the literature </w:t>
+      </w:r>
+      <w:proofErr w:type="gramStart"/>
+      <w:r>
+        <w:rPr>
+          <w:rFonts w:ascii="Calibri" w:hAnsi="Calibri" w:cs="Calibri"/>
+        </w:rPr>
+        <w:t>expect</w:t>
+      </w:r>
+      <w:proofErr w:type="gramEnd"/>
+      <w:r>
+        <w:rPr>
+          <w:rFonts w:ascii="Calibri" w:hAnsi="Calibri" w:cs="Calibri"/>
+        </w:rPr>
+        <w:t xml:space="preserve"> the opposite? In other </w:t>
+      </w:r>
+      <w:proofErr w:type="gramStart"/>
+      <w:r>
+        <w:rPr>
+          <w:rFonts w:ascii="Calibri" w:hAnsi="Calibri" w:cs="Calibri"/>
+        </w:rPr>
+        <w:t>words</w:t>
+      </w:r>
+      <w:proofErr w:type="gramEnd"/>
+      <w:r>
+        <w:rPr>
+          <w:rFonts w:ascii="Calibri" w:hAnsi="Calibri" w:cs="Calibri"/>
+        </w:rPr>
+        <w:t xml:space="preserve"> is this an original hypothesis or an exploration?</w:t>
+      </w:r>
+    </w:p>
+    <w:p>
+      <w:pPr>
+        <w:pStyle w:val="Listenabsatz"/>
+        <w:numPr>
+          <w:ilvl w:val="0"/>
+          <w:numId w:val="4"/>
+        </w:numPr>
+        <w:rPr>
+          <w:rFonts w:ascii="Calibri" w:hAnsi="Calibri" w:cs="Calibri"/>
+        </w:rPr>
+      </w:pPr>
+      <w:r>
+        <w:rPr>
+          <w:rFonts w:ascii="Calibri" w:hAnsi="Calibri" w:cs="Calibri"/>
+        </w:rPr>
+        <w:t>Suggestions of causality several times (but absence of evidence)</w:t>
+      </w:r>
+    </w:p>
+    <w:p>
+      <w:pPr>
+        <w:pStyle w:val="Listenabsatz"/>
+        <w:numPr>
+          <w:ilvl w:val="0"/>
+          <w:numId w:val="4"/>
+        </w:numPr>
+        <w:rPr>
+          <w:rFonts w:ascii="Calibri" w:hAnsi="Calibri" w:cs="Calibri"/>
+        </w:rPr>
+      </w:pPr>
+      <w:commentRangeStart w:id="4"/>
       <w:proofErr w:type="spellStart"/>
       <w:r>
         <w:rPr>
           <w:rFonts w:ascii="Calibri" w:hAnsi="Calibri" w:cs="Calibri"/>
-          <w:color w:val="C00000"/>
         </w:rPr>
         <w:t>ToDo</w:t>
       </w:r>
+      <w:commentRangeEnd w:id="4"/>
       <w:proofErr w:type="spellEnd"/>
+      <w:r>
+        <w:rPr>
+          <w:rStyle w:val="Kommentarzeichen"/>
+        </w:rPr>
+        <w:commentReference w:id="4"/>
+      </w:r>
+    </w:p>
+    <w:p>
+      <w:pPr>
+        <w:pStyle w:val="Listenabsatz"/>
+        <w:numPr>
+          <w:ilvl w:val="0"/>
+          <w:numId w:val="4"/>
+        </w:numPr>
+        <w:rPr>
+          <w:rFonts w:ascii="Calibri" w:hAnsi="Calibri" w:cs="Calibri"/>
+        </w:rPr>
+      </w:pPr>
+      <w:r>
+        <w:rPr>
+          <w:rFonts w:ascii="Calibri" w:hAnsi="Calibri" w:cs="Calibri"/>
+        </w:rPr>
+        <w:t>This is an original hypothesis (and a preregistered one)</w:t>
+      </w:r>
     </w:p>
     <w:p>
       <w:pPr>
@@ -304,6 +566,7 @@
           <w:color w:val="E97132" w:themeColor="accent2"/>
         </w:rPr>
       </w:pPr>
+      <w:commentRangeStart w:id="5"/>
       <w:r>
         <w:rPr>
           <w:rFonts w:ascii="Calibri" w:hAnsi="Calibri" w:cs="Calibri"/>
@@ -311,7 +574,33 @@
           <w:bCs/>
           <w:color w:val="E97132" w:themeColor="accent2"/>
         </w:rPr>
-        <w:t>The psychoacoustic transformation of stimuli materials is an interesting feature of the study. It suggests that no sensitivity can compensate for a reduction of stimulus information that leaves the participants merely with timbre differences. However, some emotions seem to be affected more or less strongly by morph type (interaction), which seems to make the picture more complicated. Indeed, the selection of emotions (p.10) appears not intuitive. The rationale to use happiness and pleasure (alongside fear and sadness) as distinct categories should be explained. Is there a circumplex-idea in the background? Could it be confirmed that the four emotions occupy four quadrants? Otherwise, there could be a confound arising from similarity and differences of underlying dimensions of the four emotions. - Please explain.</w:t>
+        <w:t>The</w:t>
+      </w:r>
+      <w:commentRangeEnd w:id="5"/>
+      <w:r>
+        <w:rPr>
+          <w:rStyle w:val="Kommentarzeichen"/>
+        </w:rPr>
+        <w:commentReference w:id="5"/>
+      </w:r>
+      <w:r>
+        <w:rPr>
+          <w:rFonts w:ascii="Calibri" w:hAnsi="Calibri" w:cs="Calibri"/>
+          <w:b/>
+          <w:bCs/>
+          <w:color w:val="E97132" w:themeColor="accent2"/>
+        </w:rPr>
+        <w:t xml:space="preserve"> psychoacoustic transformation of stimuli materials is an interesting feature of the study. It suggests that no sensitivity can compensate for a reduction of stimulus information that leaves the participants merely with timbre differences. However, some emotions seem to be affected more or less strongly by morph type (interaction), which seems to make the picture more complicated. Indeed, the selection of emotions (p.10) appears not intuitive. The rationale to use happiness and pleasure (alongside fear and sadness) as distinct categories should be explained. </w:t>
+      </w:r>
+      <w:r>
+        <w:rPr>
+          <w:rFonts w:ascii="Calibri" w:hAnsi="Calibri" w:cs="Calibri"/>
+          <w:b/>
+          <w:bCs/>
+          <w:color w:val="E97132" w:themeColor="accent2"/>
+        </w:rPr>
+        <w:lastRenderedPageBreak/>
+        <w:t>Is there a circumplex-idea in the background? Could it be confirmed that the four emotions occupy four quadrants? Otherwise, there could be a confound arising from similarity and differences of underlying dimensions of the four emotions. - Please explain.</w:t>
       </w:r>
     </w:p>
     <w:p>
@@ -339,7 +628,7 @@
         <w:rPr>
           <w:rFonts w:ascii="Calibri" w:hAnsi="Calibri" w:cs="Calibri"/>
         </w:rPr>
-        <w:t xml:space="preserve">Yes, indeed, a reduction of stimulus information to timbre information only does have an impact on the recognition of all four emotions (although to different degrees) across all participants. However, participants are able to use timbre information to some degree, since emotion recognition is still above chance in this condition in all emotions (cf. Figure 3). And indeed, emotions are affected to different degrees by this manipulation, as indicated by the Morph Type x Emotion interaction. We have found this interaction consistently across a number of studies, also with partly different stimuli (e.g. Nussbaum 2022, SCAN; Nussbaum 2023, Brain Sciences and Nussbaum 2024, BJOP). In short, we always see a similar pattern: in general, pitch (F0) information plays a more dominant role, relative to timbre. However, in emotions with high intensity (especially happiness), the difference is much larger. In emotions with lesser intensity (like pleasure and sadness) the contribution of timbre and </w:t>
+        <w:t xml:space="preserve">Yes, indeed, a reduction of stimulus information to timbre information does have an impact on the recognition of all four emotions (although to different degrees) across all participants. However, participants are able to use timbre information to some degree, since emotion recognition is still above chance in this condition in all emotions (cf. Figure 3). And indeed, emotions are affected to different degrees by this manipulation, as indicated by the Morph Type x Emotion interaction. We have found this interaction consistently across a number of studies, also with partly different stimuli (e.g. Nussbaum 2022, SCAN; Nussbaum 2023, Brain Sciences and Nussbaum 2024, BJOP). In short, we always see a similar pattern: in general, pitch (F0) information plays a more dominant role, relative to timbre. However, in emotions with high intensity (especially happiness), the difference is much larger. In emotions with lesser intensity (like pleasure and sadness) the contribution of timbre and </w:t>
       </w:r>
       <w:r>
         <w:rPr>
@@ -347,7 +636,7 @@
         </w:rPr>
         <w:t xml:space="preserve">F0 information is more balanced. We have not discussed this in full detail here, because it was not the focus of the present study, but you find a detailed discussion here: </w:t>
       </w:r>
-      <w:hyperlink r:id="rId6" w:history="1">
+      <w:hyperlink r:id="rId10" w:history="1">
         <w:r>
           <w:rPr>
             <w:rStyle w:val="Hyperlink"/>
@@ -361,14 +650,7 @@
         <w:rPr>
           <w:rFonts w:ascii="Calibri" w:hAnsi="Calibri" w:cs="Calibri"/>
         </w:rPr>
-        <w:t xml:space="preserve">. To make this transparent to the readers now, we </w:t>
-      </w:r>
-      <w:r>
-        <w:rPr>
-          <w:rFonts w:ascii="Calibri" w:hAnsi="Calibri" w:cs="Calibri"/>
-        </w:rPr>
-        <w:lastRenderedPageBreak/>
-        <w:t xml:space="preserve">added the following: </w:t>
+        <w:t xml:space="preserve">. To make this transparent to the readers now, we added the following: </w:t>
       </w:r>
       <w:r>
         <w:rPr>
@@ -436,7 +718,7 @@
         </w:rPr>
         <w:t xml:space="preserve"> (page 10/</w:t>
       </w:r>
-      <w:commentRangeStart w:id="0"/>
+      <w:commentRangeStart w:id="6"/>
       <w:r>
         <w:rPr>
           <w:rFonts w:ascii="Calibri" w:hAnsi="Calibri" w:cs="Calibri"/>
@@ -444,12 +726,12 @@
         </w:rPr>
         <w:t>11</w:t>
       </w:r>
-      <w:commentRangeEnd w:id="0"/>
+      <w:commentRangeEnd w:id="6"/>
       <w:r>
         <w:rPr>
           <w:rStyle w:val="Kommentarzeichen"/>
         </w:rPr>
-        <w:commentReference w:id="0"/>
+        <w:commentReference w:id="6"/>
       </w:r>
       <w:r>
         <w:rPr>
@@ -483,6 +765,8 @@
           <w:color w:val="E97132" w:themeColor="accent2"/>
         </w:rPr>
       </w:pPr>
+      <w:commentRangeStart w:id="7"/>
+      <w:commentRangeStart w:id="8"/>
       <w:r>
         <w:rPr>
           <w:rFonts w:ascii="Calibri" w:hAnsi="Calibri" w:cs="Calibri"/>
@@ -490,7 +774,50 @@
           <w:bCs/>
           <w:color w:val="E97132" w:themeColor="accent2"/>
         </w:rPr>
-        <w:t>I wonder whether VER could be "boiled down" to the ability to recognize and differentiate pitch contours vocal utterances, with anything going up indicating arousal, and downward indicating relaxation to guess the correct emotion on the basis of contour alone seems rather plausible. So, in our daily interactions, we use this skill myriads of times. Why should even 10.000 hours of music training in 10 years (to reach expertise) change anything in this basic skill? So, why are the findings not trivial after all? Please explain, especially in the light of testing a Null hypothesis.</w:t>
+        <w:t>I</w:t>
+      </w:r>
+      <w:commentRangeEnd w:id="7"/>
+      <w:commentRangeEnd w:id="8"/>
+      <w:r>
+        <w:rPr>
+          <w:rStyle w:val="Kommentarzeichen"/>
+        </w:rPr>
+        <w:commentReference w:id="8"/>
+      </w:r>
+      <w:r>
+        <w:rPr>
+          <w:rStyle w:val="Kommentarzeichen"/>
+        </w:rPr>
+        <w:commentReference w:id="7"/>
+      </w:r>
+      <w:r>
+        <w:rPr>
+          <w:rFonts w:ascii="Calibri" w:hAnsi="Calibri" w:cs="Calibri"/>
+          <w:b/>
+          <w:bCs/>
+          <w:color w:val="E97132" w:themeColor="accent2"/>
+        </w:rPr>
+        <w:t xml:space="preserve"> wonder whether VER could be "boiled down" to the ability to recognize and differentiate pitch contours vocal utterances, with anything going up indicating arousal, and downward indicating relaxation to guess the correct emotion </w:t>
+      </w:r>
+      <w:proofErr w:type="gramStart"/>
+      <w:r>
+        <w:rPr>
+          <w:rFonts w:ascii="Calibri" w:hAnsi="Calibri" w:cs="Calibri"/>
+          <w:b/>
+          <w:bCs/>
+          <w:color w:val="E97132" w:themeColor="accent2"/>
+        </w:rPr>
+        <w:t>on the basis of</w:t>
+      </w:r>
+      <w:proofErr w:type="gramEnd"/>
+      <w:r>
+        <w:rPr>
+          <w:rFonts w:ascii="Calibri" w:hAnsi="Calibri" w:cs="Calibri"/>
+          <w:b/>
+          <w:bCs/>
+          <w:color w:val="E97132" w:themeColor="accent2"/>
+        </w:rPr>
+        <w:t xml:space="preserve"> contour alone seems rather plausible. So, in our daily interactions, we use this skill myriads of times. Why should even 10.000 hours of music training in 10 years (to reach expertise) change anything in this basic skill? So, why are the findings not trivial after all? Please explain, especially in the light of testing a Null hypothesis.</w:t>
       </w:r>
     </w:p>
     <w:p>
@@ -498,8 +825,7 @@
         <w:ind w:left="360"/>
         <w:rPr>
           <w:rFonts w:ascii="Calibri" w:hAnsi="Calibri" w:cs="Calibri"/>
-          <w:b/>
-          <w:bCs/>
+          <w:color w:val="C00000"/>
         </w:rPr>
       </w:pPr>
       <w:r>
@@ -508,6 +834,7 @@
           <w:i/>
           <w:iCs/>
         </w:rPr>
+        <w:lastRenderedPageBreak/>
         <w:t>Response:</w:t>
       </w:r>
       <w:r>
@@ -516,15 +843,136 @@
         </w:rPr>
         <w:t xml:space="preserve"> </w:t>
       </w:r>
+      <w:r>
+        <w:rPr>
+          <w:rFonts w:ascii="Calibri" w:hAnsi="Calibri" w:cs="Calibri"/>
+        </w:rPr>
+        <w:t xml:space="preserve">Our findings in Figure 3 show that emotional inferences are possible based on timbre information alone (although to a lesser degree than based on pitch information). Further, emotion perception performance is best, when both pitch + timbre information is available (in the Full) condition. Thus, while pitch contour undoubtedly plays a dominant role, it is not the only acoustic parameter that signals emotional information and can be picked up by listeners. Further, while we show that pitch contour plays a big role in general, a conclusion like </w:t>
+      </w:r>
+      <w:r>
+        <w:rPr>
+          <w:rFonts w:ascii="Calibri" w:hAnsi="Calibri" w:cs="Calibri"/>
+        </w:rPr>
+        <w:t xml:space="preserve">“upward = higher arousal” and “downward = less arousal” seems oversimplified. It could also be something like “high pitch variation = higher arousal” and “low pitch variation = lower arousal”. However, the specific way in which emotion is inferred based on pitch cues was not the focus of the present study, so we refrain from any speculation about this matter. We hold, however, the viewpoint that VER can not simply be boiled down to the perception of pitch contour direction. </w:t>
+      </w:r>
+    </w:p>
+    <w:p>
+      <w:pPr>
+        <w:ind w:left="360"/>
+        <w:rPr>
+          <w:rFonts w:ascii="Calibri" w:hAnsi="Calibri" w:cs="Calibri"/>
+        </w:rPr>
+      </w:pPr>
+      <w:commentRangeStart w:id="9"/>
+      <w:r>
+        <w:rPr>
+          <w:rFonts w:ascii="Calibri" w:hAnsi="Calibri" w:cs="Calibri"/>
+        </w:rPr>
+        <w:t>Why</w:t>
+      </w:r>
+      <w:commentRangeEnd w:id="9"/>
+      <w:r>
+        <w:rPr>
+          <w:rStyle w:val="Kommentarzeichen"/>
+        </w:rPr>
+        <w:commentReference w:id="9"/>
+      </w:r>
+      <w:r>
+        <w:rPr>
+          <w:rFonts w:ascii="Calibri" w:hAnsi="Calibri" w:cs="Calibri"/>
+        </w:rPr>
+        <w:t xml:space="preserve"> should even 10.000 hours of music training in 10 years (to reach expertise) change anything in this basic skill? -&gt; In an extensive meta-analysis, </w:t>
+      </w:r>
       <w:proofErr w:type="spellStart"/>
       <w:r>
         <w:rPr>
           <w:rFonts w:ascii="Calibri" w:hAnsi="Calibri" w:cs="Calibri"/>
-          <w:color w:val="C00000"/>
-        </w:rPr>
-        <w:t>ToDo</w:t>
+        </w:rPr>
+        <w:t>Juslin</w:t>
       </w:r>
       <w:proofErr w:type="spellEnd"/>
+      <w:r>
+        <w:rPr>
+          <w:rFonts w:ascii="Calibri" w:hAnsi="Calibri" w:cs="Calibri"/>
+        </w:rPr>
+        <w:t xml:space="preserve"> and </w:t>
+      </w:r>
+      <w:proofErr w:type="spellStart"/>
+      <w:r>
+        <w:rPr>
+          <w:rFonts w:ascii="Calibri" w:hAnsi="Calibri" w:cs="Calibri"/>
+        </w:rPr>
+        <w:t>Laukka</w:t>
+      </w:r>
+      <w:proofErr w:type="spellEnd"/>
+      <w:r>
+        <w:rPr>
+          <w:rFonts w:ascii="Calibri" w:hAnsi="Calibri" w:cs="Calibri"/>
+        </w:rPr>
+        <w:t xml:space="preserve"> (2003) showed that emotions expressed by voices and by music share a similar acoustic code</w:t>
+      </w:r>
+      <w:r>
+        <w:rPr>
+          <w:rFonts w:ascii="Calibri" w:hAnsi="Calibri" w:cs="Calibri"/>
+        </w:rPr>
+        <w:t>. Based on this</w:t>
+      </w:r>
+      <w:r>
+        <w:rPr>
+          <w:rFonts w:ascii="Calibri" w:hAnsi="Calibri" w:cs="Calibri"/>
+        </w:rPr>
+        <w:t xml:space="preserve">, early </w:t>
+      </w:r>
+      <w:r>
+        <w:rPr>
+          <w:rFonts w:ascii="Calibri" w:hAnsi="Calibri" w:cs="Calibri"/>
+        </w:rPr>
+        <w:t xml:space="preserve">theoretical frameworks like the OPERA hypothesis (Patel 2011) proposed a causal effect of musical training on non-musical skills, if five specific conditions are met: Overlap (between the neural networks involved), (2) Precision (i.e. high auditory-motor demands), (3) Emotion (i.e. musical activity has to be considered as rewarding), (4) Repetition, and (5) Attention. Based neuroscientific insights, can be argued that singing may share a larger overlap and requires higher precision in the use of the vocal apparatus than other forms of musical engagement, which – based on this framework – could causally affect non-musical skills like vocal emotion perception. Against this backdrop, the proposition of a null hypothesis is not trivial at all. In fact, it may seem counterintuitive. </w:t>
+      </w:r>
+      <w:r>
+        <w:rPr>
+          <w:rFonts w:ascii="Calibri" w:hAnsi="Calibri" w:cs="Calibri"/>
+        </w:rPr>
+        <w:t>However, we pursued this approach, because for vocal emotion perception (and other non-musical skills), the OPERA hypothesis has not stood up to rigorous empirical examination</w:t>
+      </w:r>
+      <w:r>
+        <w:rPr>
+          <w:rFonts w:ascii="Calibri" w:hAnsi="Calibri" w:cs="Calibri"/>
+        </w:rPr>
+        <w:t xml:space="preserve"> (Schellenberg &amp; Lima 2024)</w:t>
+      </w:r>
+      <w:r>
+        <w:rPr>
+          <w:rFonts w:ascii="Calibri" w:hAnsi="Calibri" w:cs="Calibri"/>
+        </w:rPr>
+        <w:t xml:space="preserve">. </w:t>
+      </w:r>
+      <w:r>
+        <w:rPr>
+          <w:rFonts w:ascii="Calibri" w:hAnsi="Calibri" w:cs="Calibri"/>
+        </w:rPr>
+        <w:t>Nevertheless</w:t>
+      </w:r>
+      <w:r>
+        <w:rPr>
+          <w:rFonts w:ascii="Calibri" w:hAnsi="Calibri" w:cs="Calibri"/>
+        </w:rPr>
+        <w:t xml:space="preserve">, suggestions of causal effects of musical training on non-musical skills in the absence of convincing empirical evidence are still prominent in </w:t>
+      </w:r>
+      <w:proofErr w:type="gramStart"/>
+      <w:r>
+        <w:rPr>
+          <w:rFonts w:ascii="Calibri" w:hAnsi="Calibri" w:cs="Calibri"/>
+        </w:rPr>
+        <w:t>the literature</w:t>
+      </w:r>
+      <w:proofErr w:type="gramEnd"/>
+      <w:r>
+        <w:rPr>
+          <w:rFonts w:ascii="Calibri" w:hAnsi="Calibri" w:cs="Calibri"/>
+        </w:rPr>
+        <w:t xml:space="preserve">, which is why studies like ours are important. </w:t>
+      </w:r>
     </w:p>
     <w:p>
       <w:pPr>
@@ -583,11 +1031,40 @@
         </w:rPr>
         <w:t xml:space="preserve"> </w:t>
       </w:r>
-      <w:r>
-        <w:rPr>
-          <w:rFonts w:ascii="Calibri" w:hAnsi="Calibri" w:cs="Calibri"/>
-        </w:rPr>
-        <w:t xml:space="preserve">Yes, one of the key main points of our story is that there is no evidence for a causal effect of music training on vocal emotion recognition, and this is why we assumed that there should not be an effect of the environmental intervention (in quality and quantity), which is what we found. We adjusted several part in the manuscript, to make this clearer: </w:t>
+      <w:commentRangeStart w:id="10"/>
+      <w:r>
+        <w:rPr>
+          <w:rFonts w:ascii="Calibri" w:hAnsi="Calibri" w:cs="Calibri"/>
+        </w:rPr>
+        <w:t xml:space="preserve">Yes, one of the key main points of our story is that there is no evidence for a causal effect of music training on vocal emotion recognition, and this is why we assumed that there should not be an effect of the environmental intervention (in quality and </w:t>
+      </w:r>
+      <w:r>
+        <w:rPr>
+          <w:rFonts w:ascii="Calibri" w:hAnsi="Calibri" w:cs="Calibri"/>
+        </w:rPr>
+        <w:lastRenderedPageBreak/>
+        <w:t xml:space="preserve">quantity), which is what we found. We adjusted several </w:t>
+      </w:r>
+      <w:proofErr w:type="gramStart"/>
+      <w:r>
+        <w:rPr>
+          <w:rFonts w:ascii="Calibri" w:hAnsi="Calibri" w:cs="Calibri"/>
+        </w:rPr>
+        <w:t>part</w:t>
+      </w:r>
+      <w:proofErr w:type="gramEnd"/>
+      <w:r>
+        <w:rPr>
+          <w:rFonts w:ascii="Calibri" w:hAnsi="Calibri" w:cs="Calibri"/>
+        </w:rPr>
+        <w:t xml:space="preserve"> in the manuscript, to make this clearer: </w:t>
+      </w:r>
+      <w:commentRangeEnd w:id="10"/>
+      <w:r>
+        <w:rPr>
+          <w:rStyle w:val="Kommentarzeichen"/>
+        </w:rPr>
+        <w:commentReference w:id="10"/>
       </w:r>
     </w:p>
     <w:p>
@@ -614,6 +1091,7 @@
           <w:color w:val="275317" w:themeColor="accent6" w:themeShade="80"/>
         </w:rPr>
       </w:pPr>
+      <w:commentRangeStart w:id="11"/>
       <w:r>
         <w:rPr>
           <w:rFonts w:ascii="Calibri" w:hAnsi="Calibri" w:cs="Calibri"/>
@@ -621,7 +1099,23 @@
           <w:bCs/>
           <w:color w:val="275317" w:themeColor="accent6" w:themeShade="80"/>
         </w:rPr>
-        <w:t xml:space="preserve">I also thought that the </w:t>
+        <w:t>I</w:t>
+      </w:r>
+      <w:commentRangeEnd w:id="11"/>
+      <w:r>
+        <w:rPr>
+          <w:rStyle w:val="Kommentarzeichen"/>
+        </w:rPr>
+        <w:commentReference w:id="11"/>
+      </w:r>
+      <w:r>
+        <w:rPr>
+          <w:rFonts w:ascii="Calibri" w:hAnsi="Calibri" w:cs="Calibri"/>
+          <w:b/>
+          <w:bCs/>
+          <w:color w:val="275317" w:themeColor="accent6" w:themeShade="80"/>
+        </w:rPr>
+        <w:t xml:space="preserve"> also thought that the </w:t>
       </w:r>
       <w:proofErr w:type="spellStart"/>
       <w:r>
@@ -641,7 +1135,67 @@
           <w:bCs/>
           <w:color w:val="275317" w:themeColor="accent6" w:themeShade="80"/>
         </w:rPr>
-        <w:t xml:space="preserve"> could be streamlined a bit more by not repeating details that were included in the authors' earlier publication (Nussbaum et al., 2024), but rather referring the reader to the previous article. The authors do this to some extent already. I'm wondering if they could do it more without making reading the earlier paper a prerequisite for understanding the present submission.</w:t>
+        <w:t xml:space="preserve"> could be streamlined a bit more by not repeating details that were included in the </w:t>
+      </w:r>
+      <w:proofErr w:type="gramStart"/>
+      <w:r>
+        <w:rPr>
+          <w:rFonts w:ascii="Calibri" w:hAnsi="Calibri" w:cs="Calibri"/>
+          <w:b/>
+          <w:bCs/>
+          <w:color w:val="275317" w:themeColor="accent6" w:themeShade="80"/>
+        </w:rPr>
+        <w:t>authors'</w:t>
+      </w:r>
+      <w:proofErr w:type="gramEnd"/>
+      <w:r>
+        <w:rPr>
+          <w:rFonts w:ascii="Calibri" w:hAnsi="Calibri" w:cs="Calibri"/>
+          <w:b/>
+          <w:bCs/>
+          <w:color w:val="275317" w:themeColor="accent6" w:themeShade="80"/>
+        </w:rPr>
+        <w:t xml:space="preserve"> earlier publication (Nussbaum et al., 2024</w:t>
+      </w:r>
+      <w:proofErr w:type="gramStart"/>
+      <w:r>
+        <w:rPr>
+          <w:rFonts w:ascii="Calibri" w:hAnsi="Calibri" w:cs="Calibri"/>
+          <w:b/>
+          <w:bCs/>
+          <w:color w:val="275317" w:themeColor="accent6" w:themeShade="80"/>
+        </w:rPr>
+        <w:t>), but</w:t>
+      </w:r>
+      <w:proofErr w:type="gramEnd"/>
+      <w:r>
+        <w:rPr>
+          <w:rFonts w:ascii="Calibri" w:hAnsi="Calibri" w:cs="Calibri"/>
+          <w:b/>
+          <w:bCs/>
+          <w:color w:val="275317" w:themeColor="accent6" w:themeShade="80"/>
+        </w:rPr>
+        <w:t xml:space="preserve"> rather </w:t>
+      </w:r>
+      <w:proofErr w:type="gramStart"/>
+      <w:r>
+        <w:rPr>
+          <w:rFonts w:ascii="Calibri" w:hAnsi="Calibri" w:cs="Calibri"/>
+          <w:b/>
+          <w:bCs/>
+          <w:color w:val="275317" w:themeColor="accent6" w:themeShade="80"/>
+        </w:rPr>
+        <w:t>referring the reader</w:t>
+      </w:r>
+      <w:proofErr w:type="gramEnd"/>
+      <w:r>
+        <w:rPr>
+          <w:rFonts w:ascii="Calibri" w:hAnsi="Calibri" w:cs="Calibri"/>
+          <w:b/>
+          <w:bCs/>
+          <w:color w:val="275317" w:themeColor="accent6" w:themeShade="80"/>
+        </w:rPr>
+        <w:t xml:space="preserve"> to the previous article. The authors do this to some extent already. I'm wondering if they could do it more without making reading the earlier paper a prerequisite for understanding the present submission.</w:t>
       </w:r>
     </w:p>
     <w:p>
@@ -657,7 +1211,6 @@
           <w:i/>
           <w:iCs/>
         </w:rPr>
-        <w:lastRenderedPageBreak/>
         <w:t>Response:</w:t>
       </w:r>
       <w:r>
@@ -795,6 +1348,7 @@
           <w:color w:val="275317" w:themeColor="accent6" w:themeShade="80"/>
         </w:rPr>
       </w:pPr>
+      <w:commentRangeStart w:id="12"/>
       <w:r>
         <w:rPr>
           <w:rFonts w:ascii="Calibri" w:hAnsi="Calibri" w:cs="Calibri"/>
@@ -802,7 +1356,14 @@
           <w:bCs/>
           <w:color w:val="275317" w:themeColor="accent6" w:themeShade="80"/>
         </w:rPr>
-        <w:t>Reviewer #3: Major issues: Q1. Transparency and preregistration</w:t>
+        <w:t>Reviewer</w:t>
+      </w:r>
+      <w:commentRangeEnd w:id="12"/>
+      <w:r>
+        <w:rPr>
+          <w:rStyle w:val="Kommentarzeichen"/>
+        </w:rPr>
+        <w:commentReference w:id="12"/>
       </w:r>
       <w:r>
         <w:rPr>
@@ -811,10 +1372,18 @@
           <w:bCs/>
           <w:color w:val="275317" w:themeColor="accent6" w:themeShade="80"/>
         </w:rPr>
+        <w:t xml:space="preserve"> #3: Major issues: Q1. Transparency and preregistration</w:t>
+      </w:r>
+      <w:r>
+        <w:rPr>
+          <w:rFonts w:ascii="Calibri" w:hAnsi="Calibri" w:cs="Calibri"/>
+          <w:b/>
+          <w:bCs/>
+          <w:color w:val="275317" w:themeColor="accent6" w:themeShade="80"/>
+        </w:rPr>
         <w:br/>
-        <w:t xml:space="preserve">The study claims to follow open science principles through preregistration. However, the preregistration was </w:t>
-      </w:r>
-      <w:proofErr w:type="spellStart"/>
+        <w:t>The study claims to follow open science principles through preregistration. However, the preregistration was submitte</w:t>
+      </w:r>
       <w:r>
         <w:rPr>
           <w:rFonts w:ascii="Calibri" w:hAnsi="Calibri" w:cs="Calibri"/>
@@ -822,9 +1391,8 @@
           <w:bCs/>
           <w:color w:val="275317" w:themeColor="accent6" w:themeShade="80"/>
         </w:rPr>
-        <w:t>submitten</w:t>
-      </w:r>
-      <w:proofErr w:type="spellEnd"/>
+        <w:t>d</w:t>
+      </w:r>
       <w:r>
         <w:rPr>
           <w:rFonts w:ascii="Calibri" w:hAnsi="Calibri" w:cs="Calibri"/>
@@ -872,7 +1440,7 @@
         </w:rPr>
         <w:t xml:space="preserve">There seems to be a confusion. The preregistration was submitted/published on June 9, 2023 (link: </w:t>
       </w:r>
-      <w:hyperlink r:id="rId10" w:history="1">
+      <w:hyperlink r:id="rId11" w:history="1">
         <w:r>
           <w:rPr>
             <w:rStyle w:val="Hyperlink"/>
@@ -923,7 +1491,11 @@
         <w:t>throughout</w:t>
       </w:r>
       <w:r>
-        <w:t xml:space="preserve"> (e.g. the description and the explanation of preexisting data). We checked, but we could not find the date May 3 2025 anywhere</w:t>
+        <w:t xml:space="preserve"> (e.g. the description and the explanation of preexisting data). </w:t>
+      </w:r>
+      <w:r>
+        <w:lastRenderedPageBreak/>
+        <w:t>We checked, but we could not find the date May 3 2025 anywhere</w:t>
       </w:r>
       <w:r>
         <w:t>?</w:t>
@@ -989,17 +1561,7 @@
           <w:color w:val="275317" w:themeColor="accent6" w:themeShade="80"/>
         </w:rPr>
         <w:br/>
-        <w:t xml:space="preserve">"In alignment with the approach by Nussbaum et al. (2024), we recoded responses </w:t>
-      </w:r>
-      <w:r>
-        <w:rPr>
-          <w:rFonts w:ascii="Calibri" w:hAnsi="Calibri" w:cs="Calibri"/>
-          <w:b/>
-          <w:bCs/>
-          <w:color w:val="275317" w:themeColor="accent6" w:themeShade="80"/>
-        </w:rPr>
-        <w:lastRenderedPageBreak/>
-        <w:t>in the PROMS from 0 to 1 in 0.25 steps starting with the “definitely” correct option down two the “definitely” incorrect option (thus, “don’t know” was always coded with 0.5) and subtracted 0.5 from the final measure"</w:t>
+        <w:t>"In alignment with the approach by Nussbaum et al. (2024), we recoded responses in the PROMS from 0 to 1 in 0.25 steps starting with the “definitely” correct option down two the “definitely” incorrect option (thus, “don’t know” was always coded with 0.5) and subtracted 0.5 from the final measure"</w:t>
       </w:r>
       <w:r>
         <w:rPr>
@@ -1111,7 +1673,27 @@
           <w:color w:val="E97132" w:themeColor="accent2"/>
         </w:rPr>
         <w:br/>
-        <w:t xml:space="preserve">In Bayesian analysis, the choice of priors is critical. While “default setting of priors” are convenient and often appropriate, they may not reflect the best assumptions for a specific research question. The manuscript does not justify the choice of priors, which is particularly relevant given that Bayes factor outcomes are sensitive to prior assumptions. Without such justification, it is unclear whether the default priors </w:t>
+        <w:t xml:space="preserve">In Bayesian analysis, the choice of priors is critical. While “default setting of priors” are convenient and often appropriate, they may not reflect the best assumptions for a specific research question. The manuscript does not justify the choice of priors, which is particularly relevant given that Bayes factor outcomes are sensitive to prior assumptions. Without such justification, it is unclear whether the default </w:t>
+      </w:r>
+      <w:proofErr w:type="gramStart"/>
+      <w:r>
+        <w:rPr>
+          <w:rFonts w:ascii="Calibri" w:hAnsi="Calibri" w:cs="Calibri"/>
+          <w:b/>
+          <w:bCs/>
+          <w:color w:val="E97132" w:themeColor="accent2"/>
+        </w:rPr>
+        <w:t>priors</w:t>
+      </w:r>
+      <w:proofErr w:type="gramEnd"/>
+      <w:r>
+        <w:rPr>
+          <w:rFonts w:ascii="Calibri" w:hAnsi="Calibri" w:cs="Calibri"/>
+          <w:b/>
+          <w:bCs/>
+          <w:color w:val="E97132" w:themeColor="accent2"/>
+        </w:rPr>
+        <w:t xml:space="preserve"> </w:t>
       </w:r>
       <w:proofErr w:type="gramStart"/>
       <w:r>
@@ -1147,6 +1729,7 @@
           <w:i/>
           <w:iCs/>
         </w:rPr>
+        <w:lastRenderedPageBreak/>
         <w:t>Response:</w:t>
       </w:r>
       <w:r>
@@ -1161,7 +1744,7 @@
         </w:rPr>
         <w:t>For our Bayesian analysis, we oriented ourselves at Neves et al. 2025 (</w:t>
       </w:r>
-      <w:hyperlink r:id="rId11" w:history="1">
+      <w:hyperlink r:id="rId12" w:history="1">
         <w:r>
           <w:rPr>
             <w:rStyle w:val="Hyperlink"/>
@@ -1177,14 +1760,12 @@
         </w:rPr>
         <w:t xml:space="preserve">) who tested a </w:t>
       </w:r>
-      <w:proofErr w:type="gramStart"/>
       <w:r>
         <w:rPr>
           <w:rFonts w:ascii="Calibri" w:hAnsi="Calibri" w:cs="Calibri"/>
         </w:rPr>
         <w:t>null hypotheses</w:t>
       </w:r>
-      <w:proofErr w:type="gramEnd"/>
       <w:r>
         <w:rPr>
           <w:rFonts w:ascii="Calibri" w:hAnsi="Calibri" w:cs="Calibri"/>
@@ -1203,7 +1784,7 @@
         </w:rPr>
         <w:t>6 (</w:t>
       </w:r>
-      <w:hyperlink r:id="rId12" w:history="1">
+      <w:hyperlink r:id="rId13" w:history="1">
         <w:r>
           <w:rPr>
             <w:rStyle w:val="Hyperlink"/>
@@ -1277,7 +1858,6 @@
           <w:rFonts w:ascii="Calibri" w:hAnsi="Calibri" w:cs="Calibri"/>
           <w:bCs/>
         </w:rPr>
-        <w:lastRenderedPageBreak/>
         <w:t>“</w:t>
       </w:r>
       <w:r>
@@ -1412,7 +1992,7 @@
         </w:rPr>
         <w:br/>
       </w:r>
-      <w:commentRangeStart w:id="1"/>
+      <w:commentRangeStart w:id="13"/>
       <w:r>
         <w:rPr>
           <w:rFonts w:ascii="Calibri" w:hAnsi="Calibri" w:cs="Calibri"/>
@@ -1422,12 +2002,12 @@
         </w:rPr>
         <w:t>The</w:t>
       </w:r>
-      <w:commentRangeEnd w:id="1"/>
+      <w:commentRangeEnd w:id="13"/>
       <w:r>
         <w:rPr>
           <w:rStyle w:val="Kommentarzeichen"/>
         </w:rPr>
-        <w:commentReference w:id="1"/>
+        <w:commentReference w:id="13"/>
       </w:r>
       <w:r>
         <w:rPr>
@@ -1484,7 +2064,14 @@
         <w:rPr>
           <w:rFonts w:ascii="Calibri" w:hAnsi="Calibri" w:cs="Calibri"/>
         </w:rPr>
-        <w:t>We discussed this possibility in a previous EEG study, because we observed somewhat emotion-specific timing in the electrophysiological responses. This was not the focus of the present study, but we mentioned this work in the discussion for the interested reader (page 28).</w:t>
+        <w:t xml:space="preserve">We discussed this possibility in a </w:t>
+      </w:r>
+      <w:r>
+        <w:rPr>
+          <w:rFonts w:ascii="Calibri" w:hAnsi="Calibri" w:cs="Calibri"/>
+        </w:rPr>
+        <w:lastRenderedPageBreak/>
+        <w:t>previous EEG study, because we observed somewhat emotion-specific timing in the electrophysiological responses. This was not the focus of the present study, but we mentioned this work in the discussion for the interested reader (page 28).</w:t>
       </w:r>
     </w:p>
     <w:p>
@@ -1528,17 +2115,7 @@
           <w:color w:val="196B24" w:themeColor="accent3"/>
         </w:rPr>
         <w:br/>
-        <w:t xml:space="preserve">In table 4, the BIG5 personality traits are reported, although they are not linked to any of the preregistered hypotheses. Was analysis conducted for exploratory </w:t>
-      </w:r>
-      <w:r>
-        <w:rPr>
-          <w:rFonts w:ascii="Calibri" w:hAnsi="Calibri" w:cs="Calibri"/>
-          <w:b/>
-          <w:bCs/>
-          <w:color w:val="196B24" w:themeColor="accent3"/>
-        </w:rPr>
-        <w:lastRenderedPageBreak/>
-        <w:t>purposes? If so, please clarify and consider presenting these results in a separate exploratory section to avoid confusion.</w:t>
+        <w:t>In table 4, the BIG5 personality traits are reported, although they are not linked to any of the preregistered hypotheses. Was analysis conducted for exploratory purposes? If so, please clarify and consider presenting these results in a separate exploratory section to avoid confusion.</w:t>
       </w:r>
     </w:p>
     <w:p>
@@ -1574,14 +2151,14 @@
         <w:rPr>
           <w:rFonts w:ascii="Calibri" w:hAnsi="Calibri" w:cs="Calibri"/>
         </w:rPr>
-        <w:t>i.g</w:t>
+        <w:t>i.g.</w:t>
       </w:r>
       <w:proofErr w:type="spellEnd"/>
       <w:r>
         <w:rPr>
           <w:rFonts w:ascii="Calibri" w:hAnsi="Calibri" w:cs="Calibri"/>
         </w:rPr>
-        <w:t xml:space="preserve">. socioeconomic status, personality, or affective state), or if so, be transparent about it. In line with our reporting style in our previous study (Nussbaum 2024), we put this at the beginning of the results section to give the readers a good overview over the sample characteristics before we move on to the hypotheses. But we are open to relocate or reframe this sample overview, if this is strongly preferred by the editor or the reviewer. In any case, we added a line: </w:t>
+        <w:t xml:space="preserve"> socioeconomic status, personality, or affective state), or if so, be transparent about it. In line with our reporting style in our previous study (Nussbaum 2024), we put this at the beginning of the results section to give the readers a good overview over the sample characteristics before we move on to the hypotheses. But we are open to relocate or reframe this sample overview, if this is strongly preferred by the editor or the reviewer. In any case, we added a line: </w:t>
       </w:r>
     </w:p>
     <w:p>
@@ -1851,6 +2428,7 @@
           <w:bCs/>
           <w:color w:val="E97132" w:themeColor="accent2"/>
         </w:rPr>
+        <w:lastRenderedPageBreak/>
         <w:t xml:space="preserve">Q8. Hypothesis H9 </w:t>
       </w:r>
       <w:r>
@@ -1909,81 +2487,37 @@
         <w:rPr>
           <w:rFonts w:ascii="Calibri" w:hAnsi="Calibri" w:cs="Calibri"/>
         </w:rPr>
-        <w:t xml:space="preserve">We tried to outline the rationale for Hypothesis 9 at the beginning of section 4 (Part III). In principle, we assumed that amateur and professional musicians would perform equal in our emotion recognition task. Thus, we predict a similar null finding as for the contrast between singers and instrumentalists. The rationale behind this being that the link between musicality and vocal emotion perception is not based on the quality or quantity of formal musical training. However, back then, we also considered a number of </w:t>
-      </w:r>
-      <w:r>
-        <w:rPr>
-          <w:rFonts w:ascii="Calibri" w:hAnsi="Calibri" w:cs="Calibri"/>
-        </w:rPr>
-        <w:lastRenderedPageBreak/>
-        <w:t xml:space="preserve">studies that also found that amateurs were actually better than professionals in a number of non-musical abilities, and we therefore phrased this hypothesis more carefully and including this possibility as well. </w:t>
-      </w:r>
-      <w:commentRangeStart w:id="2"/>
+        <w:t xml:space="preserve">We tried to outline the rationale for Hypothesis 9 at the beginning of section 4 (Part III). In principle, we assumed that amateur and professional musicians would perform equal in our emotion recognition task. Thus, we predict a similar null finding as for the contrast between singers and instrumentalists. The rationale behind this being that the link between musicality and vocal emotion perception is not based on the quality or quantity of formal musical training. However, back then, we also considered a number of studies that also found that amateurs were actually better than professionals in a number of non-musical abilities, and we therefore phrased this hypothesis more carefully and including this possibility as well. </w:t>
+      </w:r>
+      <w:commentRangeStart w:id="14"/>
       <w:r>
         <w:rPr>
           <w:rFonts w:ascii="Calibri" w:hAnsi="Calibri" w:cs="Calibri"/>
         </w:rPr>
         <w:t>Now, there is new evidence that challenges the notion that amateurs have superior cognitive abilities than professionals (</w:t>
       </w:r>
-      <w:proofErr w:type="spellStart"/>
-      <w:r>
-        <w:rPr>
-          <w:rFonts w:ascii="Calibri" w:hAnsi="Calibri" w:cs="Calibri"/>
-        </w:rPr>
-        <w:fldChar w:fldCharType="begin"/>
-      </w:r>
-      <w:r>
-        <w:rPr>
-          <w:rFonts w:ascii="Calibri" w:hAnsi="Calibri" w:cs="Calibri"/>
-        </w:rPr>
-        <w:instrText xml:space="preserve"> HYPERLINK "https://www.researchgate.net/profile/Francesca-Talamini-2/publication/394797163_Musical_Expertise_and_Cognitive_Abilities_No_Advantage_for_Professionals_over_Amateurs/links/68a717ad6327cf7b63d88525/Musical-Expertise-and-Cognitive-Abilities-No-Advantage-for-Professionals-over-Amateurs.pdf" </w:instrText>
-      </w:r>
-      <w:r>
-        <w:rPr>
-          <w:rFonts w:ascii="Calibri" w:hAnsi="Calibri" w:cs="Calibri"/>
-        </w:rPr>
-      </w:r>
-      <w:r>
-        <w:rPr>
-          <w:rFonts w:ascii="Calibri" w:hAnsi="Calibri" w:cs="Calibri"/>
-        </w:rPr>
-        <w:fldChar w:fldCharType="separate"/>
-      </w:r>
-      <w:r>
-        <w:rPr>
-          <w:rStyle w:val="Hyperlink"/>
-          <w:rFonts w:ascii="Calibri" w:hAnsi="Calibri" w:cs="Calibri"/>
-          <w:color w:val="auto"/>
-        </w:rPr>
-        <w:t>Talamini</w:t>
-      </w:r>
-      <w:proofErr w:type="spellEnd"/>
-      <w:r>
-        <w:rPr>
-          <w:rStyle w:val="Hyperlink"/>
-          <w:rFonts w:ascii="Calibri" w:hAnsi="Calibri" w:cs="Calibri"/>
-          <w:color w:val="auto"/>
-        </w:rPr>
-        <w:t xml:space="preserve"> et al. preprint</w:t>
-      </w:r>
-      <w:r>
-        <w:rPr>
-          <w:rFonts w:ascii="Calibri" w:hAnsi="Calibri" w:cs="Calibri"/>
-        </w:rPr>
-        <w:fldChar w:fldCharType="end"/>
-      </w:r>
+      <w:hyperlink r:id="rId14" w:history="1">
+        <w:r>
+          <w:rPr>
+            <w:rStyle w:val="Hyperlink"/>
+            <w:rFonts w:ascii="Calibri" w:hAnsi="Calibri" w:cs="Calibri"/>
+            <w:color w:val="auto"/>
+          </w:rPr>
+          <w:t>Talamini et al. preprint</w:t>
+        </w:r>
+      </w:hyperlink>
       <w:r>
         <w:rPr>
           <w:rFonts w:ascii="Calibri" w:hAnsi="Calibri" w:cs="Calibri"/>
         </w:rPr>
         <w:t xml:space="preserve">). </w:t>
       </w:r>
-      <w:commentRangeEnd w:id="2"/>
+      <w:commentRangeEnd w:id="14"/>
       <w:r>
         <w:rPr>
           <w:rStyle w:val="Kommentarzeichen"/>
         </w:rPr>
-        <w:commentReference w:id="2"/>
+        <w:commentReference w:id="14"/>
       </w:r>
       <w:r>
         <w:rPr>
@@ -2039,17 +2573,67 @@
       <w:r>
         <w:rPr>
           <w:rFonts w:ascii="Calibri" w:hAnsi="Calibri" w:cs="Calibri"/>
-          <w:i/>
-          <w:iCs/>
-        </w:rPr>
-        <w:t>Please not that our hypothesis target F0 and the Full morphs condition only, because we assumed that performance would be equal for Timbre anyway.</w:t>
-      </w:r>
-      <w:r>
-        <w:rPr>
-          <w:rFonts w:ascii="Calibri" w:hAnsi="Calibri" w:cs="Calibri"/>
-          <w:bCs/>
-        </w:rPr>
-        <w:t xml:space="preserve"> However, admit that we missed to make this explicit in our preregistration. </w:t>
+        </w:rPr>
+        <w:t>Please not</w:t>
+      </w:r>
+      <w:r>
+        <w:rPr>
+          <w:rFonts w:ascii="Calibri" w:hAnsi="Calibri" w:cs="Calibri"/>
+        </w:rPr>
+        <w:t>e</w:t>
+      </w:r>
+      <w:r>
+        <w:rPr>
+          <w:rFonts w:ascii="Calibri" w:hAnsi="Calibri" w:cs="Calibri"/>
+        </w:rPr>
+        <w:t xml:space="preserve"> that our hypothesis target</w:t>
+      </w:r>
+      <w:r>
+        <w:rPr>
+          <w:rFonts w:ascii="Calibri" w:hAnsi="Calibri" w:cs="Calibri"/>
+        </w:rPr>
+        <w:t>s</w:t>
+      </w:r>
+      <w:r>
+        <w:rPr>
+          <w:rFonts w:ascii="Calibri" w:hAnsi="Calibri" w:cs="Calibri"/>
+        </w:rPr>
+        <w:t xml:space="preserve"> F0 and the Full morphs condition only, because we assumed that performance would be equal for Timbre anyway.</w:t>
+      </w:r>
+      <w:r>
+        <w:rPr>
+          <w:rFonts w:ascii="Calibri" w:hAnsi="Calibri" w:cs="Calibri"/>
+          <w:bCs/>
+        </w:rPr>
+        <w:t xml:space="preserve"> However, </w:t>
+      </w:r>
+      <w:r>
+        <w:rPr>
+          <w:rFonts w:ascii="Calibri" w:hAnsi="Calibri" w:cs="Calibri"/>
+          <w:bCs/>
+        </w:rPr>
+        <w:t>we admit</w:t>
+      </w:r>
+      <w:r>
+        <w:rPr>
+          <w:rFonts w:ascii="Calibri" w:hAnsi="Calibri" w:cs="Calibri"/>
+          <w:bCs/>
+        </w:rPr>
+        <w:t xml:space="preserve"> that we missed </w:t>
+      </w:r>
+      <w:r>
+        <w:rPr>
+          <w:rFonts w:ascii="Calibri" w:hAnsi="Calibri" w:cs="Calibri"/>
+          <w:bCs/>
+        </w:rPr>
+        <w:t>making</w:t>
+      </w:r>
+      <w:r>
+        <w:rPr>
+          <w:rFonts w:ascii="Calibri" w:hAnsi="Calibri" w:cs="Calibri"/>
+          <w:bCs/>
+        </w:rPr>
+        <w:t xml:space="preserve"> this explicit in our preregistration. </w:t>
       </w:r>
     </w:p>
     <w:p>
@@ -2063,8 +2647,6 @@
       <w:r>
         <w:rPr>
           <w:rFonts w:ascii="Calibri" w:hAnsi="Calibri" w:cs="Calibri"/>
-          <w:i/>
-          <w:iCs/>
         </w:rPr>
         <w:t>We slightly adjusted the paragraph before the hypothesis, to make the rationale more transparent:</w:t>
       </w:r>
@@ -2201,20 +2783,25 @@
         <w:rPr>
           <w:rFonts w:ascii="Calibri" w:hAnsi="Calibri" w:cs="Calibri"/>
         </w:rPr>
-        <w:t xml:space="preserve">One possibility would have been to exclude these individuals but at the potential cost of statistical power. Instead, we opted for transparent description of our samples and an honest discussion of this limitation on page 31.  </w:t>
-      </w:r>
-    </w:p>
-    <w:p>
-      <w:pPr>
-        <w:pStyle w:val="Listenabsatz"/>
-        <w:rPr>
-          <w:rFonts w:ascii="Calibri" w:hAnsi="Calibri" w:cs="Calibri"/>
-          <w:b/>
-          <w:bCs/>
-        </w:rPr>
-      </w:pPr>
-      <w:bookmarkStart w:id="3" w:name="_GoBack"/>
-      <w:bookmarkEnd w:id="3"/>
+        <w:t xml:space="preserve">One possibility would have been to exclude these individuals but at the potential cost of statistical power. Instead, we opted </w:t>
+      </w:r>
+      <w:r>
+        <w:rPr>
+          <w:rFonts w:ascii="Calibri" w:hAnsi="Calibri" w:cs="Calibri"/>
+        </w:rPr>
+        <w:lastRenderedPageBreak/>
+        <w:t xml:space="preserve">for transparent description of our samples and an honest discussion of this limitation on page 31.  </w:t>
+      </w:r>
+    </w:p>
+    <w:p>
+      <w:pPr>
+        <w:pStyle w:val="Listenabsatz"/>
+        <w:rPr>
+          <w:rFonts w:ascii="Calibri" w:hAnsi="Calibri" w:cs="Calibri"/>
+          <w:b/>
+          <w:bCs/>
+        </w:rPr>
+      </w:pPr>
     </w:p>
     <w:p>
       <w:pPr>
@@ -2230,6 +2817,7 @@
           <w:color w:val="E97132" w:themeColor="accent2"/>
         </w:rPr>
       </w:pPr>
+      <w:commentRangeStart w:id="15"/>
       <w:r>
         <w:rPr>
           <w:rFonts w:ascii="Calibri" w:hAnsi="Calibri" w:cs="Calibri"/>
@@ -2237,7 +2825,23 @@
           <w:bCs/>
           <w:color w:val="E97132" w:themeColor="accent2"/>
         </w:rPr>
-        <w:t>Q10. Stimulus Validation</w:t>
+        <w:t>Q10</w:t>
+      </w:r>
+      <w:commentRangeEnd w:id="15"/>
+      <w:r>
+        <w:rPr>
+          <w:rStyle w:val="Kommentarzeichen"/>
+        </w:rPr>
+        <w:commentReference w:id="15"/>
+      </w:r>
+      <w:r>
+        <w:rPr>
+          <w:rFonts w:ascii="Calibri" w:hAnsi="Calibri" w:cs="Calibri"/>
+          <w:b/>
+          <w:bCs/>
+          <w:color w:val="E97132" w:themeColor="accent2"/>
+        </w:rPr>
+        <w:t>. Stimulus Validation</w:t>
       </w:r>
       <w:r>
         <w:rPr>
@@ -2255,8 +2859,6 @@
         <w:ind w:left="284"/>
         <w:rPr>
           <w:rFonts w:ascii="Calibri" w:hAnsi="Calibri" w:cs="Calibri"/>
-          <w:b/>
-          <w:bCs/>
         </w:rPr>
       </w:pPr>
       <w:r>
@@ -2265,7 +2867,6 @@
           <w:i/>
           <w:iCs/>
         </w:rPr>
-        <w:lastRenderedPageBreak/>
         <w:t>Response:</w:t>
       </w:r>
       <w:r>
@@ -2274,15 +2875,182 @@
         </w:rPr>
         <w:t xml:space="preserve"> </w:t>
       </w:r>
-      <w:proofErr w:type="spellStart"/>
-      <w:r>
-        <w:rPr>
-          <w:rFonts w:ascii="Calibri" w:hAnsi="Calibri" w:cs="Calibri"/>
-          <w:color w:val="C00000"/>
-        </w:rPr>
-        <w:t>ToDo</w:t>
-      </w:r>
-      <w:proofErr w:type="spellEnd"/>
+      <w:r>
+        <w:rPr>
+          <w:rFonts w:ascii="Calibri" w:hAnsi="Calibri" w:cs="Calibri"/>
+        </w:rPr>
+        <w:t>Yes, stimuli were validated, for details please refer to our response to point</w:t>
+      </w:r>
+      <w:r>
+        <w:rPr>
+          <w:rFonts w:ascii="Calibri" w:hAnsi="Calibri" w:cs="Calibri"/>
+        </w:rPr>
+        <w:t xml:space="preserve"> 3</w:t>
+      </w:r>
+      <w:r>
+        <w:rPr>
+          <w:rFonts w:ascii="Calibri" w:hAnsi="Calibri" w:cs="Calibri"/>
+        </w:rPr>
+        <w:t xml:space="preserve">. </w:t>
+      </w:r>
+    </w:p>
+    <w:p>
+      <w:pPr>
+        <w:ind w:left="284"/>
+        <w:rPr>
+          <w:rFonts w:ascii="Calibri" w:hAnsi="Calibri" w:cs="Calibri"/>
+        </w:rPr>
+      </w:pPr>
+      <w:r>
+        <w:rPr>
+          <w:rFonts w:ascii="Calibri" w:hAnsi="Calibri" w:cs="Calibri"/>
+        </w:rPr>
+        <w:t>We also calculated confusion rates for the present sample, which can be found in the supplemental materials on OSF (and references in the manuscript).</w:t>
+      </w:r>
+      <w:r>
+        <w:rPr>
+          <w:rFonts w:ascii="Calibri" w:hAnsi="Calibri" w:cs="Calibri"/>
+          <w:b/>
+          <w:bCs/>
+        </w:rPr>
+        <w:t xml:space="preserve"> </w:t>
+      </w:r>
+      <w:r>
+        <w:rPr>
+          <w:rFonts w:ascii="Calibri" w:hAnsi="Calibri" w:cs="Calibri"/>
+        </w:rPr>
+        <w:t>However, we did not check whether specific individual stimuli were consistently misclassified.</w:t>
+      </w:r>
+      <w:r>
+        <w:rPr>
+          <w:rFonts w:ascii="Calibri" w:hAnsi="Calibri" w:cs="Calibri"/>
+          <w:b/>
+          <w:bCs/>
+        </w:rPr>
+        <w:t xml:space="preserve"> </w:t>
+      </w:r>
+      <w:r>
+        <w:rPr>
+          <w:rFonts w:ascii="Calibri" w:hAnsi="Calibri" w:cs="Calibri"/>
+        </w:rPr>
+        <w:t xml:space="preserve">We acknowledge that this could be an insightful analysis, but since this was not part of our preregistered analysis plan and due to concerns about statistical power, we did not perform it with the present dataset. </w:t>
+      </w:r>
+      <w:r>
+        <w:rPr>
+          <w:rFonts w:ascii="Calibri" w:hAnsi="Calibri" w:cs="Calibri"/>
+        </w:rPr>
+        <w:t xml:space="preserve">However, the data is openly available now, leaving the option for future research. </w:t>
+      </w:r>
+    </w:p>
+    <w:p>
+      <w:pPr>
+        <w:ind w:left="284"/>
+        <w:rPr>
+          <w:rFonts w:ascii="Calibri" w:hAnsi="Calibri" w:cs="Calibri"/>
+        </w:rPr>
+      </w:pPr>
+      <w:commentRangeStart w:id="16"/>
+      <w:r>
+        <w:rPr>
+          <w:rFonts w:ascii="Calibri" w:hAnsi="Calibri" w:cs="Calibri"/>
+        </w:rPr>
+        <w:t>Please</w:t>
+      </w:r>
+      <w:commentRangeEnd w:id="16"/>
+      <w:r>
+        <w:rPr>
+          <w:rStyle w:val="Kommentarzeichen"/>
+        </w:rPr>
+        <w:commentReference w:id="16"/>
+      </w:r>
+      <w:r>
+        <w:rPr>
+          <w:rFonts w:ascii="Calibri" w:hAnsi="Calibri" w:cs="Calibri"/>
+        </w:rPr>
+        <w:t xml:space="preserve"> note that confusion matrices </w:t>
+      </w:r>
+      <w:proofErr w:type="gramStart"/>
+      <w:r>
+        <w:rPr>
+          <w:rFonts w:ascii="Calibri" w:hAnsi="Calibri" w:cs="Calibri"/>
+        </w:rPr>
+        <w:t>looks</w:t>
+      </w:r>
+      <w:proofErr w:type="gramEnd"/>
+      <w:r>
+        <w:rPr>
+          <w:rFonts w:ascii="Calibri" w:hAnsi="Calibri" w:cs="Calibri"/>
+        </w:rPr>
+        <w:t xml:space="preserve"> very similar between all groups (singers vs. instrumentalists; and amateurs vs. professionals vs. non-musicians). Thus, while we cannot exclude the possibility that single stimuli may have been misclassified, we would argue that this would not </w:t>
+      </w:r>
+      <w:r>
+        <w:rPr>
+          <w:rFonts w:ascii="Calibri" w:hAnsi="Calibri" w:cs="Calibri"/>
+        </w:rPr>
+        <w:t>invalidate</w:t>
+      </w:r>
+      <w:r>
+        <w:rPr>
+          <w:rFonts w:ascii="Calibri" w:hAnsi="Calibri" w:cs="Calibri"/>
+        </w:rPr>
+        <w:t xml:space="preserve"> the conclusions of the study, because this would probably have affected all groups similarly.   </w:t>
+      </w:r>
+    </w:p>
+    <w:p>
+      <w:pPr>
+        <w:ind w:left="284"/>
+        <w:rPr>
+          <w:rFonts w:ascii="Calibri" w:hAnsi="Calibri" w:cs="Calibri"/>
+        </w:rPr>
+      </w:pPr>
+      <w:commentRangeStart w:id="17"/>
+      <w:r>
+        <w:rPr>
+          <w:rFonts w:ascii="Calibri" w:hAnsi="Calibri" w:cs="Calibri"/>
+        </w:rPr>
+        <w:t>We</w:t>
+      </w:r>
+      <w:commentRangeEnd w:id="17"/>
+      <w:r>
+        <w:rPr>
+          <w:rStyle w:val="Kommentarzeichen"/>
+        </w:rPr>
+        <w:commentReference w:id="17"/>
+      </w:r>
+      <w:r>
+        <w:rPr>
+          <w:rFonts w:ascii="Calibri" w:hAnsi="Calibri" w:cs="Calibri"/>
+        </w:rPr>
+        <w:t xml:space="preserve"> can only speculate whether misclassifications are the result of poor interpretation or poor representation, because with the present paradigm, we study both in conjunction. Given that vocal emotion classification is highly comparable across groups, we would rather interpret this pattern </w:t>
+      </w:r>
+      <w:proofErr w:type="gramStart"/>
+      <w:r>
+        <w:rPr>
+          <w:rFonts w:ascii="Calibri" w:hAnsi="Calibri" w:cs="Calibri"/>
+        </w:rPr>
+        <w:t>as a result of</w:t>
+      </w:r>
+      <w:proofErr w:type="gramEnd"/>
+      <w:r>
+        <w:rPr>
+          <w:rFonts w:ascii="Calibri" w:hAnsi="Calibri" w:cs="Calibri"/>
+        </w:rPr>
+        <w:t xml:space="preserve"> the stimulus material and conclude that timbre is less emotionally informative relative to the pitch contour or the combined information. Please note that we can only make inference about the relative importance of cues (i.e. pitch vs timbre). Further, we also refrained from interpreting absolute differences between emotions (i.e. whether happiness is overall better recognized than pleasure or fear), because this depends highly on the stimulus material and response biases of participants, which is </w:t>
+      </w:r>
+      <w:proofErr w:type="gramStart"/>
+      <w:r>
+        <w:rPr>
+          <w:rFonts w:ascii="Calibri" w:hAnsi="Calibri" w:cs="Calibri"/>
+        </w:rPr>
+        <w:t>why</w:t>
+      </w:r>
+      <w:proofErr w:type="gramEnd"/>
+      <w:r>
+        <w:rPr>
+          <w:rFonts w:ascii="Calibri" w:hAnsi="Calibri" w:cs="Calibri"/>
+        </w:rPr>
+        <w:t xml:space="preserve"> did not consider this informative.  </w:t>
+      </w:r>
     </w:p>
     <w:p>
       <w:pPr>
@@ -2325,7 +3093,17 @@
           <w:color w:val="E97132" w:themeColor="accent2"/>
         </w:rPr>
         <w:br/>
-        <w:t>The conclusion that “the ability to recognize emotions in voices is not primarily determined by the type or amount of musical activity, but rather by individual differences in auditory sensitivity” is based on correlations in table 3 and table S10. First, are both tables including control for musical education? Or is it only controlled for in table S10. Please explain the differences. Second, “determined by” implies a causal relationship. Since this is not an experimental setup where individuals’ auditory sensitivity is manipulated, the causal claim has to be based upon theoretical assumptions (for example by motivating that no other potential causes occur).</w:t>
+        <w:t xml:space="preserve">The conclusion that “the ability to recognize emotions in voices is not primarily determined by the type or amount of musical activity, but rather by individual differences in auditory sensitivity” is based on correlations in table 3 and table S10. First, are both tables including control for musical education? Or is it only controlled for in table S10. Please explain the differences. Second, “determined by” implies a </w:t>
+      </w:r>
+      <w:r>
+        <w:rPr>
+          <w:rFonts w:ascii="Calibri" w:hAnsi="Calibri" w:cs="Calibri"/>
+          <w:b/>
+          <w:bCs/>
+          <w:color w:val="E97132" w:themeColor="accent2"/>
+        </w:rPr>
+        <w:lastRenderedPageBreak/>
+        <w:t>causal relationship. Since this is not an experimental setup where individuals’ auditory sensitivity is manipulated, the causal claim has to be based upon theoretical assumptions (for example by motivating that no other potential causes occur).</w:t>
       </w:r>
     </w:p>
     <w:p>
@@ -2333,8 +3111,6 @@
         <w:ind w:left="284"/>
         <w:rPr>
           <w:rFonts w:ascii="Calibri" w:hAnsi="Calibri" w:cs="Calibri"/>
-          <w:b/>
-          <w:bCs/>
         </w:rPr>
       </w:pPr>
       <w:r>
@@ -2351,15 +3127,108 @@
         </w:rPr>
         <w:t xml:space="preserve"> </w:t>
       </w:r>
-      <w:proofErr w:type="spellStart"/>
-      <w:r>
-        <w:rPr>
-          <w:rFonts w:ascii="Calibri" w:hAnsi="Calibri" w:cs="Calibri"/>
-          <w:color w:val="C00000"/>
-        </w:rPr>
-        <w:t>ToDo</w:t>
-      </w:r>
-      <w:proofErr w:type="spellEnd"/>
+      <w:r>
+        <w:rPr>
+          <w:rFonts w:ascii="Calibri" w:hAnsi="Calibri" w:cs="Calibri"/>
+        </w:rPr>
+        <w:t>Any implication of causality was unintentional and therefore we agree that “determined” was a poor</w:t>
+      </w:r>
+      <w:r>
+        <w:rPr>
+          <w:rFonts w:ascii="Calibri" w:hAnsi="Calibri" w:cs="Calibri"/>
+        </w:rPr>
+        <w:t xml:space="preserve"> </w:t>
+      </w:r>
+      <w:r>
+        <w:rPr>
+          <w:rFonts w:ascii="Calibri" w:hAnsi="Calibri" w:cs="Calibri"/>
+        </w:rPr>
+        <w:t>choice</w:t>
+      </w:r>
+      <w:r>
+        <w:rPr>
+          <w:rFonts w:ascii="Calibri" w:hAnsi="Calibri" w:cs="Calibri"/>
+        </w:rPr>
+        <w:t xml:space="preserve"> of wording</w:t>
+      </w:r>
+      <w:r>
+        <w:rPr>
+          <w:rFonts w:ascii="Calibri" w:hAnsi="Calibri" w:cs="Calibri"/>
+        </w:rPr>
+        <w:t xml:space="preserve">. Please refer to our response to point 18, where we list several </w:t>
+      </w:r>
+      <w:proofErr w:type="gramStart"/>
+      <w:r>
+        <w:rPr>
+          <w:rFonts w:ascii="Calibri" w:hAnsi="Calibri" w:cs="Calibri"/>
+        </w:rPr>
+        <w:t>changes</w:t>
+      </w:r>
+      <w:proofErr w:type="gramEnd"/>
+      <w:r>
+        <w:rPr>
+          <w:rFonts w:ascii="Calibri" w:hAnsi="Calibri" w:cs="Calibri"/>
+        </w:rPr>
+        <w:t xml:space="preserve"> </w:t>
+      </w:r>
+      <w:r>
+        <w:rPr>
+          <w:rFonts w:ascii="Calibri" w:hAnsi="Calibri" w:cs="Calibri"/>
+        </w:rPr>
+        <w:t xml:space="preserve">we applied to the manuscript </w:t>
+      </w:r>
+      <w:proofErr w:type="gramStart"/>
+      <w:r>
+        <w:rPr>
+          <w:rFonts w:ascii="Calibri" w:hAnsi="Calibri" w:cs="Calibri"/>
+        </w:rPr>
+        <w:t>in order to</w:t>
+      </w:r>
+      <w:proofErr w:type="gramEnd"/>
+      <w:r>
+        <w:rPr>
+          <w:rFonts w:ascii="Calibri" w:hAnsi="Calibri" w:cs="Calibri"/>
+        </w:rPr>
+        <w:t xml:space="preserve"> avoid causal language.</w:t>
+      </w:r>
+    </w:p>
+    <w:p>
+      <w:pPr>
+        <w:ind w:left="284"/>
+        <w:rPr>
+          <w:rFonts w:ascii="Calibri" w:hAnsi="Calibri" w:cs="Calibri"/>
+        </w:rPr>
+      </w:pPr>
+      <w:r>
+        <w:rPr>
+          <w:rFonts w:ascii="Calibri" w:hAnsi="Calibri" w:cs="Calibri"/>
+        </w:rPr>
+        <w:t>In section 3.2. (Data analysis), we report that we controlled alle correlations for formal musical education as well (according to our preregistered plan), but this made no difference for the observed patterns. For simplicity, we kept the uncontrolled correlations in the manuscript</w:t>
+      </w:r>
+      <w:r>
+        <w:rPr>
+          <w:rFonts w:ascii="Calibri" w:hAnsi="Calibri" w:cs="Calibri"/>
+        </w:rPr>
+        <w:t xml:space="preserve"> (S3)</w:t>
+      </w:r>
+      <w:r>
+        <w:rPr>
+          <w:rFonts w:ascii="Calibri" w:hAnsi="Calibri" w:cs="Calibri"/>
+        </w:rPr>
+        <w:t xml:space="preserve"> and the ones controlled for musical education</w:t>
+      </w:r>
+      <w:r>
+        <w:rPr>
+          <w:rFonts w:ascii="Calibri" w:hAnsi="Calibri" w:cs="Calibri"/>
+        </w:rPr>
+        <w:t xml:space="preserve"> (S10)</w:t>
+      </w:r>
+      <w:r>
+        <w:rPr>
+          <w:rFonts w:ascii="Calibri" w:hAnsi="Calibri" w:cs="Calibri"/>
+        </w:rPr>
+        <w:t xml:space="preserve"> in the supplemental materials on OSF. </w:t>
+      </w:r>
     </w:p>
     <w:p>
       <w:pPr>
@@ -2646,6 +3515,7 @@
           <w:color w:val="196B24" w:themeColor="accent3"/>
         </w:rPr>
       </w:pPr>
+      <w:commentRangeStart w:id="18"/>
       <w:r>
         <w:rPr>
           <w:rFonts w:ascii="Calibri" w:hAnsi="Calibri" w:cs="Calibri"/>
@@ -2653,7 +3523,23 @@
           <w:bCs/>
           <w:color w:val="196B24" w:themeColor="accent3"/>
         </w:rPr>
-        <w:t>The number of hypotheses seems inappropriate to me, at least. As stated above, commenting on a correlation table is sufficient. The hypotheses 3-7 are not at the same level of the surrounding ones. That should be reflected in the writing.</w:t>
+        <w:t xml:space="preserve">The </w:t>
+      </w:r>
+      <w:commentRangeEnd w:id="18"/>
+      <w:r>
+        <w:rPr>
+          <w:rStyle w:val="Kommentarzeichen"/>
+        </w:rPr>
+        <w:commentReference w:id="18"/>
+      </w:r>
+      <w:r>
+        <w:rPr>
+          <w:rFonts w:ascii="Calibri" w:hAnsi="Calibri" w:cs="Calibri"/>
+          <w:b/>
+          <w:bCs/>
+          <w:color w:val="196B24" w:themeColor="accent3"/>
+        </w:rPr>
+        <w:t>number of hypotheses seems inappropriate to me, at least. As stated above, commenting on a correlation table is sufficient. The hypotheses 3-7 are not at the same level of the surrounding ones. That should be reflected in the writing.</w:t>
       </w:r>
     </w:p>
     <w:p>
@@ -2767,22 +3653,11 @@
         </w:rPr>
         <w:t xml:space="preserve"> </w:t>
       </w:r>
-      <w:commentRangeStart w:id="4"/>
-      <w:proofErr w:type="spellStart"/>
-      <w:r>
-        <w:rPr>
-          <w:rFonts w:ascii="Calibri" w:hAnsi="Calibri" w:cs="Calibri"/>
-          <w:color w:val="C00000"/>
-        </w:rPr>
-        <w:t>ToDo</w:t>
-      </w:r>
-      <w:commentRangeEnd w:id="4"/>
-      <w:proofErr w:type="spellEnd"/>
-      <w:r>
-        <w:rPr>
-          <w:rStyle w:val="Kommentarzeichen"/>
-        </w:rPr>
-        <w:commentReference w:id="4"/>
+      <w:r>
+        <w:rPr>
+          <w:rFonts w:ascii="Calibri" w:hAnsi="Calibri" w:cs="Calibri"/>
+        </w:rPr>
+        <w:t>Thank you for pointing that out. We scanned through our references and formatted them in APA-style.</w:t>
       </w:r>
     </w:p>
     <w:p>
@@ -2988,7 +3863,35 @@
         <w:rPr>
           <w:rFonts w:ascii="Calibri" w:hAnsi="Calibri" w:cs="Calibri"/>
         </w:rPr>
-        <w:t>, „Pitch“, „Timbre”, and „Rhythm“, which we considered most informative for the present research question.” (page 13)</w:t>
+        <w:t>, „</w:t>
+      </w:r>
+      <w:proofErr w:type="gramStart"/>
+      <w:r>
+        <w:rPr>
+          <w:rFonts w:ascii="Calibri" w:hAnsi="Calibri" w:cs="Calibri"/>
+        </w:rPr>
+        <w:t>Pitch“</w:t>
+      </w:r>
+      <w:proofErr w:type="gramEnd"/>
+      <w:r>
+        <w:rPr>
+          <w:rFonts w:ascii="Calibri" w:hAnsi="Calibri" w:cs="Calibri"/>
+        </w:rPr>
+        <w:t>, „Timbre”, and „</w:t>
+      </w:r>
+      <w:proofErr w:type="gramStart"/>
+      <w:r>
+        <w:rPr>
+          <w:rFonts w:ascii="Calibri" w:hAnsi="Calibri" w:cs="Calibri"/>
+        </w:rPr>
+        <w:t>Rhythm“</w:t>
+      </w:r>
+      <w:proofErr w:type="gramEnd"/>
+      <w:r>
+        <w:rPr>
+          <w:rFonts w:ascii="Calibri" w:hAnsi="Calibri" w:cs="Calibri"/>
+        </w:rPr>
+        <w:t>, which we considered most informative for the present research question.” (page 13)</w:t>
       </w:r>
     </w:p>
     <w:p>
@@ -3107,7 +4010,7 @@
           <w:bCs/>
           <w:color w:val="196B24" w:themeColor="accent3"/>
         </w:rPr>
-        <w:t>(</w:t>
+        <w:t>(77)|</w:t>
       </w:r>
       <w:proofErr w:type="gramEnd"/>
       <w:r>
@@ -3117,7 +4020,7 @@
           <w:bCs/>
           <w:color w:val="196B24" w:themeColor="accent3"/>
         </w:rPr>
-        <w:t xml:space="preserve">77)| = 2.57, </w:t>
+        <w:t xml:space="preserve"> = 2.57, </w:t>
       </w:r>
       <w:proofErr w:type="spellStart"/>
       <w:r>
@@ -3137,7 +4040,27 @@
           <w:bCs/>
           <w:color w:val="196B24" w:themeColor="accent3"/>
         </w:rPr>
-        <w:t xml:space="preserve"> = .012, ds = 0.28 [0.06 0.49], except for Fear vs. Sadness (|t(87)| = 1.13, p = .261)." This begins with comparisons between F0 and Timbre (conditions), but ends with comparisons Fear vs Sadness (emotions). Please clarify and make sure all relevant comparisons are reported.</w:t>
+        <w:t xml:space="preserve"> = .012, ds = 0.28 [0.06 0.49], except for Fear vs. Sadness (|</w:t>
+      </w:r>
+      <w:proofErr w:type="gramStart"/>
+      <w:r>
+        <w:rPr>
+          <w:rFonts w:ascii="Calibri" w:hAnsi="Calibri" w:cs="Calibri"/>
+          <w:b/>
+          <w:bCs/>
+          <w:color w:val="196B24" w:themeColor="accent3"/>
+        </w:rPr>
+        <w:t>t(87)|</w:t>
+      </w:r>
+      <w:proofErr w:type="gramEnd"/>
+      <w:r>
+        <w:rPr>
+          <w:rFonts w:ascii="Calibri" w:hAnsi="Calibri" w:cs="Calibri"/>
+          <w:b/>
+          <w:bCs/>
+          <w:color w:val="196B24" w:themeColor="accent3"/>
+        </w:rPr>
+        <w:t xml:space="preserve"> = 1.13, p = .261)." This begins with comparisons between F0 and Timbre (conditions), but ends with comparisons Fear vs Sadness (emotions). Please clarify and make sure all relevant comparisons are reported.</w:t>
       </w:r>
     </w:p>
     <w:p>
@@ -3167,20 +4090,20 @@
         <w:rPr>
           <w:rFonts w:ascii="Calibri" w:hAnsi="Calibri" w:cs="Calibri"/>
         </w:rPr>
-        <w:t>In this particular paragraph, we calculated the performance difference between the F0 and the timbre conditions and compared this difference between emotions. We carefully checked the sentence, and we think that this is described here correctly.</w:t>
-      </w:r>
-      <w:r>
-        <w:rPr>
-          <w:rFonts w:ascii="Calibri" w:hAnsi="Calibri" w:cs="Calibri"/>
-        </w:rPr>
-        <w:t xml:space="preserve"> </w:t>
+        <w:t xml:space="preserve">In this particular paragraph, we calculated the performance difference between the F0 and the timbre conditions and compared this difference between emotions. We </w:t>
       </w:r>
       <w:r>
         <w:rPr>
           <w:rFonts w:ascii="Calibri" w:hAnsi="Calibri" w:cs="Calibri"/>
         </w:rPr>
         <w:lastRenderedPageBreak/>
-        <w:t xml:space="preserve">However, we made this more explicit by adding a little specification and changing </w:t>
+        <w:t>carefully checked the sentence, and we think that this is described here correctly.</w:t>
+      </w:r>
+      <w:r>
+        <w:rPr>
+          <w:rFonts w:ascii="Calibri" w:hAnsi="Calibri" w:cs="Calibri"/>
+        </w:rPr>
+        <w:t xml:space="preserve"> However, we made this more explicit by adding a little specification and changing </w:t>
       </w:r>
       <w:proofErr w:type="spellStart"/>
       <w:r>
@@ -3529,19 +4452,19 @@
         </w:rPr>
         <w:t xml:space="preserve"> </w:t>
       </w:r>
-      <w:commentRangeStart w:id="5"/>
+      <w:commentRangeStart w:id="19"/>
       <w:r>
         <w:rPr>
           <w:rFonts w:ascii="Calibri" w:hAnsi="Calibri" w:cs="Calibri"/>
         </w:rPr>
         <w:t xml:space="preserve">We have changed “vocal emotion perception” to “vocal emotion recognition” throughout. </w:t>
       </w:r>
-      <w:commentRangeEnd w:id="5"/>
+      <w:commentRangeEnd w:id="19"/>
       <w:r>
         <w:rPr>
           <w:rStyle w:val="Kommentarzeichen"/>
         </w:rPr>
-        <w:commentReference w:id="5"/>
+        <w:commentReference w:id="19"/>
       </w:r>
     </w:p>
     <w:p>
@@ -3651,7 +4574,6 @@
             <w:docPart w:val="DF3B27FB4C6F4CFBB57287B44EDDD22C"/>
           </w:placeholder>
         </w:sdtPr>
-        <w:sdtEndPr/>
         <w:sdtContent>
           <w:r>
             <w:rPr>
@@ -3747,7 +4669,6 @@
           <w:bCs/>
           <w:color w:val="E97132" w:themeColor="accent2"/>
         </w:rPr>
-        <w:lastRenderedPageBreak/>
         <w:t>Reviewer #1: The authors do not mention in the Abstract, which emotions were considered or whether a model representing dimensions of emotion recognition was used. Therefore, it is not obvious what they mean by emotion recognition upfront.</w:t>
       </w:r>
     </w:p>
@@ -3883,6 +4804,7 @@
           <w:color w:val="E97132" w:themeColor="accent2"/>
         </w:rPr>
       </w:pPr>
+      <w:commentRangeStart w:id="20"/>
       <w:r>
         <w:rPr>
           <w:rFonts w:ascii="Calibri" w:hAnsi="Calibri" w:cs="Calibri"/>
@@ -3890,7 +4812,23 @@
           <w:bCs/>
           <w:color w:val="E97132" w:themeColor="accent2"/>
         </w:rPr>
-        <w:t xml:space="preserve">The findings are relevant as they extend the current knowledge to assert that professional or amateur vocalists or instrumentalists do not differ in their VER performance, neither do personality, or music sophistication play any role. However, this may still not be too surprising in light of previous literature, although this conclusion can now be drawn on a planned study. </w:t>
+        <w:t>The</w:t>
+      </w:r>
+      <w:commentRangeEnd w:id="20"/>
+      <w:r>
+        <w:rPr>
+          <w:rStyle w:val="Kommentarzeichen"/>
+        </w:rPr>
+        <w:commentReference w:id="20"/>
+      </w:r>
+      <w:r>
+        <w:rPr>
+          <w:rFonts w:ascii="Calibri" w:hAnsi="Calibri" w:cs="Calibri"/>
+          <w:b/>
+          <w:bCs/>
+          <w:color w:val="E97132" w:themeColor="accent2"/>
+        </w:rPr>
+        <w:t xml:space="preserve"> findings are relevant as they extend the current knowledge to assert that professional or amateur vocalists or instrumentalists do not differ in their VER performance, neither do personality, or music sophistication play any role. However, this may still not be too surprising in light of previous literature, although this conclusion can now be drawn on a planned study. </w:t>
       </w:r>
       <w:r>
         <w:rPr>
@@ -3969,7 +4907,7 @@
         </w:rPr>
         <w:t xml:space="preserve">There is ample research by Schellenberg to suggest that musical talent or aptitude rather than musical practice and expertise predicts a range of aspects of auditory functioning, especially in the linguistic or speech domain </w:t>
       </w:r>
-      <w:hyperlink r:id="rId13" w:history="1">
+      <w:hyperlink r:id="rId15" w:history="1">
         <w:r>
           <w:rPr>
             <w:rStyle w:val="Hyperlink"/>
@@ -4122,7 +5060,6 @@
           <w:bCs/>
           <w:color w:val="E97132" w:themeColor="accent2"/>
         </w:rPr>
-        <w:lastRenderedPageBreak/>
         <w:t xml:space="preserve">I am struggling with the authors' decision to test 9 hypotheses. I believe that hypothesis-driven approaches are mandatory, but there is a line to be drawn between hypotheses based on previous findings in the literature and ad hoc hypotheses (working hypotheses). Therefore, I would rather like to see the basis for H3-H7 more clearly. Otherwise, a correlation table is sufficient with an associated description of implications. Also, considering an arbitrary N/hypothesis ratio, it turns out that 10 individuals on average account for one hypothesis. Given the massive load of data acquired in the 25 minutes of experimenting (fatigue-effects being ignored), I think we are approaching a grey area in experimental economy. The authors should perhaps run tests whether the quality of responses at the beginning and at the end of the 25-minute period is still the same. </w:t>
       </w:r>
     </w:p>
@@ -4260,11 +5197,120 @@
 </file>
 
 <file path=word/comments.xml><?xml version="1.0" encoding="utf-8"?>
-<w:comments xmlns:wpc="http://schemas.microsoft.com/office/word/2010/wordprocessingCanvas" xmlns:cx="http://schemas.microsoft.com/office/drawing/2014/chartex" xmlns:cx1="http://schemas.microsoft.com/office/drawing/2015/9/8/chartex" xmlns:cx2="http://schemas.microsoft.com/office/drawing/2015/10/21/chartex" xmlns:cx3="http://schemas.microsoft.com/office/drawing/2016/5/9/chartex" xmlns:cx4="http://schemas.microsoft.com/office/drawing/2016/5/10/chartex" xmlns:cx5="http://schemas.microsoft.com/office/drawing/2016/5/11/chartex" xmlns:cx6="http://schemas.microsoft.com/office/drawing/2016/5/12/chartex" xmlns:cx7="http://schemas.microsoft.com/office/drawing/2016/5/13/chartex" xmlns:cx8="http://schemas.microsoft.com/office/drawing/2016/5/14/chartex" xmlns:mc="http://schemas.openxmlformats.org/markup-compatibility/2006" xmlns:aink="http://schemas.microsoft.com/office/drawing/2016/ink" xmlns:am3d="http://schemas.microsoft.com/office/drawing/2017/model3d" xmlns:o="urn:schemas-microsoft-com:office:office" xmlns:r="http://schemas.openxmlformats.org/officeDocument/2006/relationships" xmlns:m="http://schemas.openxmlformats.org/officeDocument/2006/math" xmlns:v="urn:schemas-microsoft-com:vml" xmlns:wp14="http://schemas.microsoft.com/office/word/2010/wordprocessingDrawing" xmlns:wp="http://schemas.openxmlformats.org/drawingml/2006/wordprocessingDrawing" xmlns:w10="urn:schemas-microsoft-com:office:word" xmlns:w="http://schemas.openxmlformats.org/wordprocessingml/2006/main" xmlns:w14="http://schemas.microsoft.com/office/word/2010/wordml" xmlns:w15="http://schemas.microsoft.com/office/word/2012/wordml" xmlns:w16cid="http://schemas.microsoft.com/office/word/2016/wordml/cid" xmlns:w16se="http://schemas.microsoft.com/office/word/2015/wordml/symex" xmlns:wpg="http://schemas.microsoft.com/office/word/2010/wordprocessingGroup" xmlns:wpi="http://schemas.microsoft.com/office/word/2010/wordprocessingInk" xmlns:wne="http://schemas.microsoft.com/office/word/2006/wordml" xmlns:wps="http://schemas.microsoft.com/office/word/2010/wordprocessingShape" mc:Ignorable="w14 w15 w16se w16cid wp14">
-  <w:comment w:id="0" w:author="Christine Nussbaum" w:date="2025-09-04T15:08:00Z" w:initials="CN">
+<w:comments xmlns:wpc="http://schemas.microsoft.com/office/word/2010/wordprocessingCanvas" xmlns:cx="http://schemas.microsoft.com/office/drawing/2014/chartex" xmlns:cx1="http://schemas.microsoft.com/office/drawing/2015/9/8/chartex" xmlns:cx2="http://schemas.microsoft.com/office/drawing/2015/10/21/chartex" xmlns:cx3="http://schemas.microsoft.com/office/drawing/2016/5/9/chartex" xmlns:cx4="http://schemas.microsoft.com/office/drawing/2016/5/10/chartex" xmlns:cx5="http://schemas.microsoft.com/office/drawing/2016/5/11/chartex" xmlns:cx6="http://schemas.microsoft.com/office/drawing/2016/5/12/chartex" xmlns:cx7="http://schemas.microsoft.com/office/drawing/2016/5/13/chartex" xmlns:cx8="http://schemas.microsoft.com/office/drawing/2016/5/14/chartex" xmlns:mc="http://schemas.openxmlformats.org/markup-compatibility/2006" xmlns:aink="http://schemas.microsoft.com/office/drawing/2016/ink" xmlns:am3d="http://schemas.microsoft.com/office/drawing/2017/model3d" xmlns:o="urn:schemas-microsoft-com:office:office" xmlns:oel="http://schemas.microsoft.com/office/2019/extlst" xmlns:r="http://schemas.openxmlformats.org/officeDocument/2006/relationships" xmlns:m="http://schemas.openxmlformats.org/officeDocument/2006/math" xmlns:v="urn:schemas-microsoft-com:vml" xmlns:wp14="http://schemas.microsoft.com/office/word/2010/wordprocessingDrawing" xmlns:wp="http://schemas.openxmlformats.org/drawingml/2006/wordprocessingDrawing" xmlns:w10="urn:schemas-microsoft-com:office:word" xmlns:w="http://schemas.openxmlformats.org/wordprocessingml/2006/main" xmlns:w14="http://schemas.microsoft.com/office/word/2010/wordml" xmlns:w15="http://schemas.microsoft.com/office/word/2012/wordml" xmlns:w16cex="http://schemas.microsoft.com/office/word/2018/wordml/cex" xmlns:w16cid="http://schemas.microsoft.com/office/word/2016/wordml/cid" xmlns:w16="http://schemas.microsoft.com/office/word/2018/wordml" xmlns:w16du="http://schemas.microsoft.com/office/word/2023/wordml/word16du" xmlns:w16sdtdh="http://schemas.microsoft.com/office/word/2020/wordml/sdtdatahash" xmlns:w16sdtfl="http://schemas.microsoft.com/office/word/2024/wordml/sdtformatlock" xmlns:w16se="http://schemas.microsoft.com/office/word/2015/wordml/symex" xmlns:wpg="http://schemas.microsoft.com/office/word/2010/wordprocessingGroup" xmlns:wpi="http://schemas.microsoft.com/office/word/2010/wordprocessingInk" xmlns:wne="http://schemas.microsoft.com/office/word/2006/wordml" xmlns:wps="http://schemas.microsoft.com/office/word/2010/wordprocessingShape" mc:Ignorable="w14 w15 w16se w16cid w16 w16cex w16sdtdh w16sdtfl w16du wp14">
+  <w:comment w:id="2" w:author="christine.nussbaum" w:date="2025-09-14T21:49:00Z" w:initials="c">
     <w:p>
       <w:pPr>
         <w:pStyle w:val="Kommentartext"/>
+      </w:pPr>
+      <w:r>
+        <w:rPr>
+          <w:rStyle w:val="Kommentarzeichen"/>
+        </w:rPr>
+        <w:annotationRef/>
+      </w:r>
+      <w:r>
+        <w:t>tbd</w:t>
+      </w:r>
+    </w:p>
+  </w:comment>
+  <w:comment w:id="0" w:author="christine.nussbaum" w:date="2025-09-14T11:28:00Z" w:initials="c">
+    <w:p>
+      <w:pPr>
+        <w:pStyle w:val="Kommentartext"/>
+      </w:pPr>
+      <w:r>
+        <w:rPr>
+          <w:rStyle w:val="Kommentarzeichen"/>
+        </w:rPr>
+        <w:annotationRef/>
+      </w:r>
+      <w:r>
+        <w:t xml:space="preserve">Hier würden mich eure Gedanken interessieren. Mir ist nicht ganz klar, was sie/er hier von uns will. </w:t>
+      </w:r>
+    </w:p>
+  </w:comment>
+  <w:comment w:id="1" w:author="christine.nussbaum" w:date="2025-09-14T11:30:00Z" w:initials="c">
+    <w:p>
+      <w:pPr>
+        <w:pStyle w:val="Kommentartext"/>
+      </w:pPr>
+      <w:r>
+        <w:rPr>
+          <w:rStyle w:val="Kommentarzeichen"/>
+        </w:rPr>
+        <w:annotationRef/>
+      </w:r>
+      <w:r>
+        <w:t xml:space="preserve">Gefühlt widerspricht er/sie sich hier auch mehrfach selbst. </w:t>
+      </w:r>
+    </w:p>
+  </w:comment>
+  <w:comment w:id="4" w:author="christine.nussbaum" w:date="2025-09-14T11:53:00Z" w:initials="c">
+    <w:p>
+      <w:pPr>
+        <w:pStyle w:val="Kommentartext"/>
+      </w:pPr>
+      <w:r>
+        <w:rPr>
+          <w:rStyle w:val="Kommentarzeichen"/>
+        </w:rPr>
+        <w:annotationRef/>
+      </w:r>
+      <w:r>
+        <w:t xml:space="preserve">Habe hier noch ein spannendes paper gefunden: </w:t>
+      </w:r>
+    </w:p>
+    <w:p>
+      <w:pPr>
+        <w:pStyle w:val="Kommentartext"/>
+      </w:pPr>
+      <w:r>
+        <w:t xml:space="preserve">doi: 10.1098/rstb.2020.0399 </w:t>
+      </w:r>
+    </w:p>
+    <w:p>
+      <w:pPr>
+        <w:pStyle w:val="Kommentartext"/>
+      </w:pPr>
+      <w:r>
+        <w:t xml:space="preserve">Könnte man noch zitieren. </w:t>
+      </w:r>
+    </w:p>
+    <w:p>
+      <w:pPr>
+        <w:pStyle w:val="Kommentartext"/>
+      </w:pPr>
+    </w:p>
+    <w:p>
+      <w:pPr>
+        <w:pStyle w:val="Kommentartext"/>
+      </w:pPr>
+      <w:r>
+        <w:t xml:space="preserve">Ansonsten habe ich das Gefühl, alle diese Fragen in der Einleitung schon adressiert zu haben.. Und weiß deswegen nicht, was die hier von uns wollen. </w:t>
+      </w:r>
+    </w:p>
+  </w:comment>
+  <w:comment w:id="5" w:author="christine.nussbaum" w:date="2025-09-14T21:49:00Z" w:initials="c">
+    <w:p>
+      <w:pPr>
+        <w:pStyle w:val="Kommentartext"/>
+      </w:pPr>
+      <w:r>
+        <w:rPr>
+          <w:rStyle w:val="Kommentarzeichen"/>
+        </w:rPr>
+        <w:annotationRef/>
+      </w:r>
+      <w:r>
+        <w:t>tbd</w:t>
+      </w:r>
+    </w:p>
+  </w:comment>
+  <w:comment w:id="6" w:author="Christine Nussbaum" w:date="2025-09-04T15:08:00Z" w:initials="CN">
+    <w:p>
+      <w:pPr>
+        <w:pStyle w:val="Kommentartext"/>
         <w:rPr>
           <w:lang w:val="de-DE"/>
         </w:rPr>
@@ -4289,10 +5335,106 @@
       </w:r>
     </w:p>
   </w:comment>
-  <w:comment w:id="1" w:author="Christine Nussbaum" w:date="2025-09-05T17:09:00Z" w:initials="CN">
+  <w:comment w:id="8" w:author="christine.nussbaum" w:date="2025-09-14T21:49:00Z" w:initials="c">
     <w:p>
       <w:pPr>
         <w:pStyle w:val="Kommentartext"/>
+      </w:pPr>
+      <w:r>
+        <w:rPr>
+          <w:rStyle w:val="Kommentarzeichen"/>
+        </w:rPr>
+        <w:annotationRef/>
+      </w:r>
+      <w:r>
+        <w:t>tbd</w:t>
+      </w:r>
+    </w:p>
+  </w:comment>
+  <w:comment w:id="7" w:author="christine.nussbaum" w:date="2025-09-14T12:28:00Z" w:initials="c">
+    <w:p>
+      <w:pPr>
+        <w:pStyle w:val="Kommentartext"/>
+      </w:pPr>
+      <w:r>
+        <w:rPr>
+          <w:rStyle w:val="Kommentarzeichen"/>
+        </w:rPr>
+        <w:annotationRef/>
+      </w:r>
+      <w:r>
+        <w:t xml:space="preserve">Hier bin ich auch bissl verwirrt und freue mich über hilfreiche Ideen. </w:t>
+      </w:r>
+    </w:p>
+  </w:comment>
+  <w:comment w:id="9" w:author="christine.nussbaum" w:date="2025-09-14T12:28:00Z" w:initials="c">
+    <w:p>
+      <w:pPr>
+        <w:pStyle w:val="Kommentartext"/>
+      </w:pPr>
+      <w:r>
+        <w:rPr>
+          <w:rStyle w:val="Kommentarzeichen"/>
+        </w:rPr>
+        <w:annotationRef/>
+      </w:r>
+      <w:r>
+        <w:t xml:space="preserve">Ich habe hier jetzt mal meine Gedanken runtergeschrieben. Lasst uns mal diskutieren, was wir davon sinnvoll finden. Und was wir noch ins Manuskript aufnehmen wollen. </w:t>
+      </w:r>
+    </w:p>
+  </w:comment>
+  <w:comment w:id="10" w:author="christine.nussbaum" w:date="2025-09-14T12:29:00Z" w:initials="c">
+    <w:p>
+      <w:pPr>
+        <w:pStyle w:val="Kommentartext"/>
+      </w:pPr>
+      <w:r>
+        <w:rPr>
+          <w:rStyle w:val="Kommentarzeichen"/>
+        </w:rPr>
+        <w:annotationRef/>
+      </w:r>
+      <w:r>
+        <w:t xml:space="preserve">Ich hoffe, wenn ich Punkt 2 und Punkt 4 eingearbeitet habe, erledigt sich das hier von selbst. </w:t>
+      </w:r>
+    </w:p>
+  </w:comment>
+  <w:comment w:id="11" w:author="christine.nussbaum" w:date="2025-09-14T12:29:00Z" w:initials="c">
+    <w:p>
+      <w:pPr>
+        <w:pStyle w:val="Kommentartext"/>
+      </w:pPr>
+      <w:r>
+        <w:rPr>
+          <w:rStyle w:val="Kommentarzeichen"/>
+        </w:rPr>
+        <w:annotationRef/>
+      </w:r>
+      <w:r>
+        <w:t>tbd</w:t>
+      </w:r>
+    </w:p>
+  </w:comment>
+  <w:comment w:id="12" w:author="christine.nussbaum" w:date="2025-09-14T12:30:00Z" w:initials="c">
+    <w:p>
+      <w:pPr>
+        <w:pStyle w:val="Kommentartext"/>
+      </w:pPr>
+      <w:r>
+        <w:rPr>
+          <w:rStyle w:val="Kommentarzeichen"/>
+        </w:rPr>
+        <w:annotationRef/>
+      </w:r>
+      <w:r>
+        <w:t xml:space="preserve">Kann da nochmal jemand drüber schauen? Ich bin davon total verwirrt… </w:t>
+      </w:r>
+    </w:p>
+  </w:comment>
+  <w:comment w:id="13" w:author="Christine Nussbaum" w:date="2025-09-05T17:09:00Z" w:initials="CN">
+    <w:p>
+      <w:pPr>
+        <w:pStyle w:val="Kommentartext"/>
         <w:rPr>
           <w:lang w:val="de-DE"/>
         </w:rPr>
@@ -4317,7 +5459,7 @@
       </w:r>
     </w:p>
   </w:comment>
-  <w:comment w:id="2" w:author="Christine Nussbaum" w:date="2025-09-05T17:40:00Z" w:initials="CN">
+  <w:comment w:id="14" w:author="Christine Nussbaum" w:date="2025-09-05T17:40:00Z" w:initials="CN">
     <w:p>
       <w:pPr>
         <w:pStyle w:val="Kommentartext"/>
@@ -4341,31 +5483,100 @@
         <w:rPr>
           <w:lang w:val="de-DE"/>
         </w:rPr>
-        <w:t xml:space="preserve">ie? Ist aktuell ein </w:t>
-      </w:r>
-      <w:proofErr w:type="spellStart"/>
-      <w:r>
+        <w:t xml:space="preserve">ie? Ist aktuell ein preprint. </w:t>
+      </w:r>
+    </w:p>
+  </w:comment>
+  <w:comment w:id="15" w:author="christine.nussbaum" w:date="2025-09-14T21:50:00Z" w:initials="c">
+    <w:p>
+      <w:pPr>
+        <w:pStyle w:val="Kommentartext"/>
+      </w:pPr>
+      <w:r>
+        <w:rPr>
+          <w:rStyle w:val="Kommentarzeichen"/>
+        </w:rPr>
+        <w:annotationRef/>
+      </w:r>
+      <w:r>
+        <w:t>Tbd</w:t>
+      </w:r>
+    </w:p>
+  </w:comment>
+  <w:comment w:id="16" w:author="christine.nussbaum" w:date="2025-09-14T12:44:00Z" w:initials="c">
+    <w:p>
+      <w:pPr>
+        <w:pStyle w:val="Kommentartext"/>
+      </w:pPr>
+      <w:r>
+        <w:rPr>
+          <w:rStyle w:val="Kommentarzeichen"/>
+        </w:rPr>
+        <w:annotationRef/>
+      </w:r>
+      <w:r>
+        <w:t>Ergibt das Sinn?</w:t>
+      </w:r>
+    </w:p>
+  </w:comment>
+  <w:comment w:id="17" w:author="christine.nussbaum" w:date="2025-09-14T12:52:00Z" w:initials="c">
+    <w:p>
+      <w:pPr>
+        <w:pStyle w:val="Kommentartext"/>
+      </w:pPr>
+      <w:r>
+        <w:rPr>
+          <w:rStyle w:val="Kommentarzeichen"/>
+        </w:rPr>
+        <w:annotationRef/>
+      </w:r>
+      <w:r>
+        <w:t>Ergibt das Sinn? Wenn ja, was machen wir damit im Manuscript?</w:t>
+      </w:r>
+    </w:p>
+  </w:comment>
+  <w:comment w:id="18" w:author="christine.nussbaum" w:date="2025-09-14T21:37:00Z" w:initials="c">
+    <w:p>
+      <w:pPr>
+        <w:pStyle w:val="Kommentartext"/>
+      </w:pPr>
+      <w:r>
+        <w:rPr>
+          <w:rStyle w:val="Kommentarzeichen"/>
+        </w:rPr>
+        <w:annotationRef/>
+      </w:r>
+      <w:r>
+        <w:t xml:space="preserve">I agree. Lasst uns kurz drüber sprechen, wie wir das umsetzen. </w:t>
+      </w:r>
+    </w:p>
+  </w:comment>
+  <w:comment w:id="19" w:author="christine.nussbaum" w:date="2025-09-03T17:49:00Z" w:initials="c">
+    <w:p>
+      <w:pPr>
+        <w:pStyle w:val="Kommentartext"/>
         <w:rPr>
           <w:lang w:val="de-DE"/>
         </w:rPr>
-        <w:t>preprint</w:t>
-      </w:r>
-      <w:proofErr w:type="spellEnd"/>
+      </w:pPr>
+      <w:r>
+        <w:rPr>
+          <w:rStyle w:val="Kommentarzeichen"/>
+        </w:rPr>
+        <w:annotationRef/>
+      </w:r>
       <w:r>
         <w:rPr>
           <w:lang w:val="de-DE"/>
         </w:rPr>
-        <w:t xml:space="preserve">. </w:t>
+        <w:t xml:space="preserve">Seid ihr damit einverstanden? Habe das jetzt an knapp 30 Stellen geändert, inklusive Titel und Keywords. </w:t>
       </w:r>
     </w:p>
   </w:comment>
-  <w:comment w:id="4" w:author="christine.nussbaum" w:date="2025-09-03T18:13:00Z" w:initials="c">
+  <w:comment w:id="20" w:author="christine.nussbaum" w:date="2025-09-14T21:39:00Z" w:initials="c">
     <w:p>
       <w:pPr>
         <w:pStyle w:val="Kommentartext"/>
-        <w:rPr>
-          <w:lang w:val="de-DE"/>
-        </w:rPr>
       </w:pPr>
       <w:r>
         <w:rPr>
@@ -4374,32 +5585,7 @@
         <w:annotationRef/>
       </w:r>
       <w:r>
-        <w:rPr>
-          <w:lang w:val="de-DE"/>
-        </w:rPr>
-        <w:t>Jessica</w:t>
-      </w:r>
-    </w:p>
-  </w:comment>
-  <w:comment w:id="5" w:author="christine.nussbaum" w:date="2025-09-03T17:49:00Z" w:initials="c">
-    <w:p>
-      <w:pPr>
-        <w:pStyle w:val="Kommentartext"/>
-        <w:rPr>
-          <w:lang w:val="de-DE"/>
-        </w:rPr>
-      </w:pPr>
-      <w:r>
-        <w:rPr>
-          <w:rStyle w:val="Kommentarzeichen"/>
-        </w:rPr>
-        <w:annotationRef/>
-      </w:r>
-      <w:r>
-        <w:rPr>
-          <w:lang w:val="de-DE"/>
-        </w:rPr>
-        <w:t xml:space="preserve">Seid ihr damit einverstanden? Habe das jetzt an knapp 30 Stellen geändert, inklusive Titel und Keywords. </w:t>
+        <w:t>Seufz, any thoughts?</w:t>
       </w:r>
     </w:p>
   </w:comment>
@@ -4407,44 +5593,89 @@
 </file>
 
 <file path=word/commentsExtended.xml><?xml version="1.0" encoding="utf-8"?>
-<w15:commentsEx xmlns:wpc="http://schemas.microsoft.com/office/word/2010/wordprocessingCanvas" xmlns:cx="http://schemas.microsoft.com/office/drawing/2014/chartex" xmlns:cx1="http://schemas.microsoft.com/office/drawing/2015/9/8/chartex" xmlns:cx2="http://schemas.microsoft.com/office/drawing/2015/10/21/chartex" xmlns:cx3="http://schemas.microsoft.com/office/drawing/2016/5/9/chartex" xmlns:cx4="http://schemas.microsoft.com/office/drawing/2016/5/10/chartex" xmlns:cx5="http://schemas.microsoft.com/office/drawing/2016/5/11/chartex" xmlns:cx6="http://schemas.microsoft.com/office/drawing/2016/5/12/chartex" xmlns:cx7="http://schemas.microsoft.com/office/drawing/2016/5/13/chartex" xmlns:cx8="http://schemas.microsoft.com/office/drawing/2016/5/14/chartex" xmlns:mc="http://schemas.openxmlformats.org/markup-compatibility/2006" xmlns:aink="http://schemas.microsoft.com/office/drawing/2016/ink" xmlns:am3d="http://schemas.microsoft.com/office/drawing/2017/model3d" xmlns:o="urn:schemas-microsoft-com:office:office" xmlns:r="http://schemas.openxmlformats.org/officeDocument/2006/relationships" xmlns:m="http://schemas.openxmlformats.org/officeDocument/2006/math" xmlns:v="urn:schemas-microsoft-com:vml" xmlns:wp14="http://schemas.microsoft.com/office/word/2010/wordprocessingDrawing" xmlns:wp="http://schemas.openxmlformats.org/drawingml/2006/wordprocessingDrawing" xmlns:w10="urn:schemas-microsoft-com:office:word" xmlns:w="http://schemas.openxmlformats.org/wordprocessingml/2006/main" xmlns:w14="http://schemas.microsoft.com/office/word/2010/wordml" xmlns:w15="http://schemas.microsoft.com/office/word/2012/wordml" xmlns:w16cid="http://schemas.microsoft.com/office/word/2016/wordml/cid" xmlns:w16se="http://schemas.microsoft.com/office/word/2015/wordml/symex" xmlns:wpg="http://schemas.microsoft.com/office/word/2010/wordprocessingGroup" xmlns:wpi="http://schemas.microsoft.com/office/word/2010/wordprocessingInk" xmlns:wne="http://schemas.microsoft.com/office/word/2006/wordml" xmlns:wps="http://schemas.microsoft.com/office/word/2010/wordprocessingShape" mc:Ignorable="w14 w15 w16se w16cid wp14">
+<w15:commentsEx xmlns:wpc="http://schemas.microsoft.com/office/word/2010/wordprocessingCanvas" xmlns:cx="http://schemas.microsoft.com/office/drawing/2014/chartex" xmlns:cx1="http://schemas.microsoft.com/office/drawing/2015/9/8/chartex" xmlns:cx2="http://schemas.microsoft.com/office/drawing/2015/10/21/chartex" xmlns:cx3="http://schemas.microsoft.com/office/drawing/2016/5/9/chartex" xmlns:cx4="http://schemas.microsoft.com/office/drawing/2016/5/10/chartex" xmlns:cx5="http://schemas.microsoft.com/office/drawing/2016/5/11/chartex" xmlns:cx6="http://schemas.microsoft.com/office/drawing/2016/5/12/chartex" xmlns:cx7="http://schemas.microsoft.com/office/drawing/2016/5/13/chartex" xmlns:cx8="http://schemas.microsoft.com/office/drawing/2016/5/14/chartex" xmlns:mc="http://schemas.openxmlformats.org/markup-compatibility/2006" xmlns:aink="http://schemas.microsoft.com/office/drawing/2016/ink" xmlns:am3d="http://schemas.microsoft.com/office/drawing/2017/model3d" xmlns:o="urn:schemas-microsoft-com:office:office" xmlns:oel="http://schemas.microsoft.com/office/2019/extlst" xmlns:r="http://schemas.openxmlformats.org/officeDocument/2006/relationships" xmlns:m="http://schemas.openxmlformats.org/officeDocument/2006/math" xmlns:v="urn:schemas-microsoft-com:vml" xmlns:wp14="http://schemas.microsoft.com/office/word/2010/wordprocessingDrawing" xmlns:wp="http://schemas.openxmlformats.org/drawingml/2006/wordprocessingDrawing" xmlns:w10="urn:schemas-microsoft-com:office:word" xmlns:w="http://schemas.openxmlformats.org/wordprocessingml/2006/main" xmlns:w14="http://schemas.microsoft.com/office/word/2010/wordml" xmlns:w15="http://schemas.microsoft.com/office/word/2012/wordml" xmlns:w16cex="http://schemas.microsoft.com/office/word/2018/wordml/cex" xmlns:w16cid="http://schemas.microsoft.com/office/word/2016/wordml/cid" xmlns:w16="http://schemas.microsoft.com/office/word/2018/wordml" xmlns:w16du="http://schemas.microsoft.com/office/word/2023/wordml/word16du" xmlns:w16sdtdh="http://schemas.microsoft.com/office/word/2020/wordml/sdtdatahash" xmlns:w16sdtfl="http://schemas.microsoft.com/office/word/2024/wordml/sdtformatlock" xmlns:w16se="http://schemas.microsoft.com/office/word/2015/wordml/symex" xmlns:wpg="http://schemas.microsoft.com/office/word/2010/wordprocessingGroup" xmlns:wpi="http://schemas.microsoft.com/office/word/2010/wordprocessingInk" xmlns:wne="http://schemas.microsoft.com/office/word/2006/wordml" xmlns:wps="http://schemas.microsoft.com/office/word/2010/wordprocessingShape" mc:Ignorable="w14 w15 w16se w16cid w16 w16cex w16sdtdh w16sdtfl w16du wp14">
+  <w15:commentEx w15:paraId="10FB1211" w15:done="0"/>
+  <w15:commentEx w15:paraId="099DD0DD" w15:done="0"/>
+  <w15:commentEx w15:paraId="582CFCC4" w15:paraIdParent="099DD0DD" w15:done="0"/>
+  <w15:commentEx w15:paraId="0358CC4E" w15:done="0"/>
+  <w15:commentEx w15:paraId="3F390F7A" w15:done="0"/>
   <w15:commentEx w15:paraId="3C19D7F7" w15:done="0"/>
+  <w15:commentEx w15:paraId="2D57EFD0" w15:done="0"/>
+  <w15:commentEx w15:paraId="0794895B" w15:done="0"/>
+  <w15:commentEx w15:paraId="776C956E" w15:done="0"/>
+  <w15:commentEx w15:paraId="670A4546" w15:done="0"/>
+  <w15:commentEx w15:paraId="6E26B295" w15:done="0"/>
+  <w15:commentEx w15:paraId="2D386779" w15:done="0"/>
   <w15:commentEx w15:paraId="636B1A49" w15:done="0"/>
   <w15:commentEx w15:paraId="70E5CD54" w15:done="0"/>
-  <w15:commentEx w15:paraId="2F163F98" w15:done="0"/>
+  <w15:commentEx w15:paraId="405B9E67" w15:done="0"/>
+  <w15:commentEx w15:paraId="4CB446A5" w15:done="0"/>
+  <w15:commentEx w15:paraId="7FE619CE" w15:done="0"/>
+  <w15:commentEx w15:paraId="14FA8A91" w15:done="0"/>
   <w15:commentEx w15:paraId="1DA07F73" w15:done="0"/>
+  <w15:commentEx w15:paraId="4D1D21FF" w15:done="0"/>
 </w15:commentsEx>
 </file>
 
 <file path=word/commentsExtensible.xml><?xml version="1.0" encoding="utf-8"?>
 <w16cex:commentsExtensible xmlns:wpc="http://schemas.microsoft.com/office/word/2010/wordprocessingCanvas" xmlns:cx="http://schemas.microsoft.com/office/drawing/2014/chartex" xmlns:cx1="http://schemas.microsoft.com/office/drawing/2015/9/8/chartex" xmlns:cx2="http://schemas.microsoft.com/office/drawing/2015/10/21/chartex" xmlns:cx3="http://schemas.microsoft.com/office/drawing/2016/5/9/chartex" xmlns:cx4="http://schemas.microsoft.com/office/drawing/2016/5/10/chartex" xmlns:cx5="http://schemas.microsoft.com/office/drawing/2016/5/11/chartex" xmlns:cx6="http://schemas.microsoft.com/office/drawing/2016/5/12/chartex" xmlns:cx7="http://schemas.microsoft.com/office/drawing/2016/5/13/chartex" xmlns:cx8="http://schemas.microsoft.com/office/drawing/2016/5/14/chartex" xmlns:cr="http://schemas.microsoft.com/office/comments/2020/reactions" xmlns:mc="http://schemas.openxmlformats.org/markup-compatibility/2006" xmlns:aink="http://schemas.microsoft.com/office/drawing/2016/ink" xmlns:am3d="http://schemas.microsoft.com/office/drawing/2017/model3d" xmlns:o="urn:schemas-microsoft-com:office:office" xmlns:oel="http://schemas.microsoft.com/office/2019/extlst" xmlns:r="http://schemas.openxmlformats.org/officeDocument/2006/relationships" xmlns:m="http://schemas.openxmlformats.org/officeDocument/2006/math" xmlns:v="urn:schemas-microsoft-com:vml" xmlns:wp14="http://schemas.microsoft.com/office/word/2010/wordprocessingDrawing" xmlns:wp="http://schemas.openxmlformats.org/drawingml/2006/wordprocessingDrawing" xmlns:w10="urn:schemas-microsoft-com:office:word" xmlns:w="http://schemas.openxmlformats.org/wordprocessingml/2006/main" xmlns:w14="http://schemas.microsoft.com/office/word/2010/wordml" xmlns:w15="http://schemas.microsoft.com/office/word/2012/wordml" xmlns:w16cex="http://schemas.microsoft.com/office/word/2018/wordml/cex" xmlns:w16cid="http://schemas.microsoft.com/office/word/2016/wordml/cid" xmlns:w16="http://schemas.microsoft.com/office/word/2018/wordml" xmlns:w16du="http://schemas.microsoft.com/office/word/2023/wordml/word16du" xmlns:w16sdtdh="http://schemas.microsoft.com/office/word/2020/wordml/sdtdatahash" xmlns:w16sdtfl="http://schemas.microsoft.com/office/word/2024/wordml/sdtformatlock" xmlns:w16se="http://schemas.microsoft.com/office/word/2015/wordml/symex" xmlns:wpg="http://schemas.microsoft.com/office/word/2010/wordprocessingGroup" xmlns:wpi="http://schemas.microsoft.com/office/word/2010/wordprocessingInk" xmlns:wne="http://schemas.microsoft.com/office/word/2006/wordml" xmlns:wps="http://schemas.microsoft.com/office/word/2010/wordprocessingShape" mc:Ignorable="w14 w15 w16se w16cid w16 w16cex w16sdtdh w16sdtfl cr w16du wp14">
-  <w16cex:commentExtensible w16cex:durableId="285B75F0" w16cex:dateUtc="2025-09-03T16:13:00Z"/>
+  <w16cex:commentExtensible w16cex:durableId="50137AA1" w16cex:dateUtc="2025-09-14T19:49:00Z"/>
+  <w16cex:commentExtensible w16cex:durableId="6757463E" w16cex:dateUtc="2025-09-14T09:28:00Z"/>
+  <w16cex:commentExtensible w16cex:durableId="6DE22874" w16cex:dateUtc="2025-09-14T09:30:00Z"/>
+  <w16cex:commentExtensible w16cex:durableId="5940BB94" w16cex:dateUtc="2025-09-14T09:53:00Z"/>
+  <w16cex:commentExtensible w16cex:durableId="5B7B00F9" w16cex:dateUtc="2025-09-14T19:49:00Z"/>
+  <w16cex:commentExtensible w16cex:durableId="2CE86377" w16cex:dateUtc="2025-09-14T19:49:00Z"/>
+  <w16cex:commentExtensible w16cex:durableId="4EEE7819" w16cex:dateUtc="2025-09-14T10:28:00Z"/>
+  <w16cex:commentExtensible w16cex:durableId="0AD62182" w16cex:dateUtc="2025-09-14T10:28:00Z"/>
+  <w16cex:commentExtensible w16cex:durableId="0FA60378" w16cex:dateUtc="2025-09-14T10:29:00Z"/>
+  <w16cex:commentExtensible w16cex:durableId="42043EE4" w16cex:dateUtc="2025-09-14T10:29:00Z"/>
+  <w16cex:commentExtensible w16cex:durableId="44D6DCF1" w16cex:dateUtc="2025-09-14T10:30:00Z"/>
+  <w16cex:commentExtensible w16cex:durableId="6B3AB301" w16cex:dateUtc="2025-09-14T19:50:00Z"/>
+  <w16cex:commentExtensible w16cex:durableId="39BD5B86" w16cex:dateUtc="2025-09-14T10:44:00Z"/>
+  <w16cex:commentExtensible w16cex:durableId="32692916" w16cex:dateUtc="2025-09-14T10:52:00Z"/>
+  <w16cex:commentExtensible w16cex:durableId="0BC6E0DD" w16cex:dateUtc="2025-09-14T19:37:00Z"/>
   <w16cex:commentExtensible w16cex:durableId="6D1ABAA7" w16cex:dateUtc="2025-09-03T15:49:00Z"/>
+  <w16cex:commentExtensible w16cex:durableId="34A647A0" w16cex:dateUtc="2025-09-14T19:39:00Z"/>
 </w16cex:commentsExtensible>
 </file>
 
 <file path=word/commentsIds.xml><?xml version="1.0" encoding="utf-8"?>
-<w16cid:commentsIds xmlns:wpc="http://schemas.microsoft.com/office/word/2010/wordprocessingCanvas" xmlns:cx="http://schemas.microsoft.com/office/drawing/2014/chartex" xmlns:cx1="http://schemas.microsoft.com/office/drawing/2015/9/8/chartex" xmlns:cx2="http://schemas.microsoft.com/office/drawing/2015/10/21/chartex" xmlns:cx3="http://schemas.microsoft.com/office/drawing/2016/5/9/chartex" xmlns:cx4="http://schemas.microsoft.com/office/drawing/2016/5/10/chartex" xmlns:cx5="http://schemas.microsoft.com/office/drawing/2016/5/11/chartex" xmlns:cx6="http://schemas.microsoft.com/office/drawing/2016/5/12/chartex" xmlns:cx7="http://schemas.microsoft.com/office/drawing/2016/5/13/chartex" xmlns:cx8="http://schemas.microsoft.com/office/drawing/2016/5/14/chartex" xmlns:mc="http://schemas.openxmlformats.org/markup-compatibility/2006" xmlns:aink="http://schemas.microsoft.com/office/drawing/2016/ink" xmlns:am3d="http://schemas.microsoft.com/office/drawing/2017/model3d" xmlns:o="urn:schemas-microsoft-com:office:office" xmlns:r="http://schemas.openxmlformats.org/officeDocument/2006/relationships" xmlns:m="http://schemas.openxmlformats.org/officeDocument/2006/math" xmlns:v="urn:schemas-microsoft-com:vml" xmlns:wp14="http://schemas.microsoft.com/office/word/2010/wordprocessingDrawing" xmlns:wp="http://schemas.openxmlformats.org/drawingml/2006/wordprocessingDrawing" xmlns:w10="urn:schemas-microsoft-com:office:word" xmlns:w="http://schemas.openxmlformats.org/wordprocessingml/2006/main" xmlns:w14="http://schemas.microsoft.com/office/word/2010/wordml" xmlns:w15="http://schemas.microsoft.com/office/word/2012/wordml" xmlns:w16cid="http://schemas.microsoft.com/office/word/2016/wordml/cid" xmlns:w16se="http://schemas.microsoft.com/office/word/2015/wordml/symex" xmlns:wpg="http://schemas.microsoft.com/office/word/2010/wordprocessingGroup" xmlns:wpi="http://schemas.microsoft.com/office/word/2010/wordprocessingInk" xmlns:wne="http://schemas.microsoft.com/office/word/2006/wordml" xmlns:wps="http://schemas.microsoft.com/office/word/2010/wordprocessingShape" mc:Ignorable="w14 w15 w16se w16cid wp14">
+<w16cid:commentsIds xmlns:wpc="http://schemas.microsoft.com/office/word/2010/wordprocessingCanvas" xmlns:cx="http://schemas.microsoft.com/office/drawing/2014/chartex" xmlns:cx1="http://schemas.microsoft.com/office/drawing/2015/9/8/chartex" xmlns:cx2="http://schemas.microsoft.com/office/drawing/2015/10/21/chartex" xmlns:cx3="http://schemas.microsoft.com/office/drawing/2016/5/9/chartex" xmlns:cx4="http://schemas.microsoft.com/office/drawing/2016/5/10/chartex" xmlns:cx5="http://schemas.microsoft.com/office/drawing/2016/5/11/chartex" xmlns:cx6="http://schemas.microsoft.com/office/drawing/2016/5/12/chartex" xmlns:cx7="http://schemas.microsoft.com/office/drawing/2016/5/13/chartex" xmlns:cx8="http://schemas.microsoft.com/office/drawing/2016/5/14/chartex" xmlns:mc="http://schemas.openxmlformats.org/markup-compatibility/2006" xmlns:aink="http://schemas.microsoft.com/office/drawing/2016/ink" xmlns:am3d="http://schemas.microsoft.com/office/drawing/2017/model3d" xmlns:o="urn:schemas-microsoft-com:office:office" xmlns:oel="http://schemas.microsoft.com/office/2019/extlst" xmlns:r="http://schemas.openxmlformats.org/officeDocument/2006/relationships" xmlns:m="http://schemas.openxmlformats.org/officeDocument/2006/math" xmlns:v="urn:schemas-microsoft-com:vml" xmlns:wp14="http://schemas.microsoft.com/office/word/2010/wordprocessingDrawing" xmlns:wp="http://schemas.openxmlformats.org/drawingml/2006/wordprocessingDrawing" xmlns:w10="urn:schemas-microsoft-com:office:word" xmlns:w="http://schemas.openxmlformats.org/wordprocessingml/2006/main" xmlns:w14="http://schemas.microsoft.com/office/word/2010/wordml" xmlns:w15="http://schemas.microsoft.com/office/word/2012/wordml" xmlns:w16cex="http://schemas.microsoft.com/office/word/2018/wordml/cex" xmlns:w16cid="http://schemas.microsoft.com/office/word/2016/wordml/cid" xmlns:w16="http://schemas.microsoft.com/office/word/2018/wordml" xmlns:w16du="http://schemas.microsoft.com/office/word/2023/wordml/word16du" xmlns:w16sdtdh="http://schemas.microsoft.com/office/word/2020/wordml/sdtdatahash" xmlns:w16sdtfl="http://schemas.microsoft.com/office/word/2024/wordml/sdtformatlock" xmlns:w16se="http://schemas.microsoft.com/office/word/2015/wordml/symex" xmlns:wpg="http://schemas.microsoft.com/office/word/2010/wordprocessingGroup" xmlns:wpi="http://schemas.microsoft.com/office/word/2010/wordprocessingInk" xmlns:wne="http://schemas.microsoft.com/office/word/2006/wordml" xmlns:wps="http://schemas.microsoft.com/office/word/2010/wordprocessingShape" mc:Ignorable="w14 w15 w16se w16cid w16 w16cex w16sdtdh w16sdtfl w16du wp14">
+  <w16cid:commentId w16cid:paraId="10FB1211" w16cid:durableId="50137AA1"/>
+  <w16cid:commentId w16cid:paraId="099DD0DD" w16cid:durableId="6757463E"/>
+  <w16cid:commentId w16cid:paraId="582CFCC4" w16cid:durableId="6DE22874"/>
+  <w16cid:commentId w16cid:paraId="0358CC4E" w16cid:durableId="5940BB94"/>
+  <w16cid:commentId w16cid:paraId="3F390F7A" w16cid:durableId="5B7B00F9"/>
   <w16cid:commentId w16cid:paraId="3C19D7F7" w16cid:durableId="2C6429D2"/>
+  <w16cid:commentId w16cid:paraId="2D57EFD0" w16cid:durableId="2CE86377"/>
+  <w16cid:commentId w16cid:paraId="0794895B" w16cid:durableId="4EEE7819"/>
+  <w16cid:commentId w16cid:paraId="776C956E" w16cid:durableId="0AD62182"/>
+  <w16cid:commentId w16cid:paraId="670A4546" w16cid:durableId="0FA60378"/>
+  <w16cid:commentId w16cid:paraId="6E26B295" w16cid:durableId="42043EE4"/>
+  <w16cid:commentId w16cid:paraId="2D386779" w16cid:durableId="44D6DCF1"/>
   <w16cid:commentId w16cid:paraId="636B1A49" w16cid:durableId="2C6597DE"/>
   <w16cid:commentId w16cid:paraId="70E5CD54" w16cid:durableId="2C659EFB"/>
-  <w16cid:commentId w16cid:paraId="2F163F98" w16cid:durableId="285B75F0"/>
+  <w16cid:commentId w16cid:paraId="405B9E67" w16cid:durableId="6B3AB301"/>
+  <w16cid:commentId w16cid:paraId="4CB446A5" w16cid:durableId="39BD5B86"/>
+  <w16cid:commentId w16cid:paraId="7FE619CE" w16cid:durableId="32692916"/>
+  <w16cid:commentId w16cid:paraId="14FA8A91" w16cid:durableId="0BC6E0DD"/>
   <w16cid:commentId w16cid:paraId="1DA07F73" w16cid:durableId="6D1ABAA7"/>
+  <w16cid:commentId w16cid:paraId="4D1D21FF" w16cid:durableId="34A647A0"/>
 </w16cid:commentsIds>
 </file>
 
 <file path=word/numbering.xml><?xml version="1.0" encoding="utf-8"?>
-<w:numbering xmlns:wpc="http://schemas.microsoft.com/office/word/2010/wordprocessingCanvas" xmlns:cx="http://schemas.microsoft.com/office/drawing/2014/chartex" xmlns:cx1="http://schemas.microsoft.com/office/drawing/2015/9/8/chartex" xmlns:cx2="http://schemas.microsoft.com/office/drawing/2015/10/21/chartex" xmlns:cx3="http://schemas.microsoft.com/office/drawing/2016/5/9/chartex" xmlns:cx4="http://schemas.microsoft.com/office/drawing/2016/5/10/chartex" xmlns:cx5="http://schemas.microsoft.com/office/drawing/2016/5/11/chartex" xmlns:cx6="http://schemas.microsoft.com/office/drawing/2016/5/12/chartex" xmlns:cx7="http://schemas.microsoft.com/office/drawing/2016/5/13/chartex" xmlns:cx8="http://schemas.microsoft.com/office/drawing/2016/5/14/chartex" xmlns:mc="http://schemas.openxmlformats.org/markup-compatibility/2006" xmlns:aink="http://schemas.microsoft.com/office/drawing/2016/ink" xmlns:am3d="http://schemas.microsoft.com/office/drawing/2017/model3d" xmlns:o="urn:schemas-microsoft-com:office:office" xmlns:r="http://schemas.openxmlformats.org/officeDocument/2006/relationships" xmlns:m="http://schemas.openxmlformats.org/officeDocument/2006/math" xmlns:v="urn:schemas-microsoft-com:vml" xmlns:wp14="http://schemas.microsoft.com/office/word/2010/wordprocessingDrawing" xmlns:wp="http://schemas.openxmlformats.org/drawingml/2006/wordprocessingDrawing" xmlns:w10="urn:schemas-microsoft-com:office:word" xmlns:w="http://schemas.openxmlformats.org/wordprocessingml/2006/main" xmlns:w14="http://schemas.microsoft.com/office/word/2010/wordml" xmlns:w15="http://schemas.microsoft.com/office/word/2012/wordml" xmlns:w16cid="http://schemas.microsoft.com/office/word/2016/wordml/cid" xmlns:w16se="http://schemas.microsoft.com/office/word/2015/wordml/symex" xmlns:wpg="http://schemas.microsoft.com/office/word/2010/wordprocessingGroup" xmlns:wpi="http://schemas.microsoft.com/office/word/2010/wordprocessingInk" xmlns:wne="http://schemas.microsoft.com/office/word/2006/wordml" xmlns:wps="http://schemas.microsoft.com/office/word/2010/wordprocessingShape" mc:Ignorable="w14 w15 w16se w16cid wp14">
+<w:numbering xmlns:wpc="http://schemas.microsoft.com/office/word/2010/wordprocessingCanvas" xmlns:cx="http://schemas.microsoft.com/office/drawing/2014/chartex" xmlns:cx1="http://schemas.microsoft.com/office/drawing/2015/9/8/chartex" xmlns:cx2="http://schemas.microsoft.com/office/drawing/2015/10/21/chartex" xmlns:cx3="http://schemas.microsoft.com/office/drawing/2016/5/9/chartex" xmlns:cx4="http://schemas.microsoft.com/office/drawing/2016/5/10/chartex" xmlns:cx5="http://schemas.microsoft.com/office/drawing/2016/5/11/chartex" xmlns:cx6="http://schemas.microsoft.com/office/drawing/2016/5/12/chartex" xmlns:cx7="http://schemas.microsoft.com/office/drawing/2016/5/13/chartex" xmlns:cx8="http://schemas.microsoft.com/office/drawing/2016/5/14/chartex" xmlns:mc="http://schemas.openxmlformats.org/markup-compatibility/2006" xmlns:aink="http://schemas.microsoft.com/office/drawing/2016/ink" xmlns:am3d="http://schemas.microsoft.com/office/drawing/2017/model3d" xmlns:o="urn:schemas-microsoft-com:office:office" xmlns:oel="http://schemas.microsoft.com/office/2019/extlst" xmlns:r="http://schemas.openxmlformats.org/officeDocument/2006/relationships" xmlns:m="http://schemas.openxmlformats.org/officeDocument/2006/math" xmlns:v="urn:schemas-microsoft-com:vml" xmlns:wp14="http://schemas.microsoft.com/office/word/2010/wordprocessingDrawing" xmlns:wp="http://schemas.openxmlformats.org/drawingml/2006/wordprocessingDrawing" xmlns:w10="urn:schemas-microsoft-com:office:word" xmlns:w="http://schemas.openxmlformats.org/wordprocessingml/2006/main" xmlns:w14="http://schemas.microsoft.com/office/word/2010/wordml" xmlns:w15="http://schemas.microsoft.com/office/word/2012/wordml" xmlns:w16cex="http://schemas.microsoft.com/office/word/2018/wordml/cex" xmlns:w16cid="http://schemas.microsoft.com/office/word/2016/wordml/cid" xmlns:w16="http://schemas.microsoft.com/office/word/2018/wordml" xmlns:w16du="http://schemas.microsoft.com/office/word/2023/wordml/word16du" xmlns:w16sdtdh="http://schemas.microsoft.com/office/word/2020/wordml/sdtdatahash" xmlns:w16sdtfl="http://schemas.microsoft.com/office/word/2024/wordml/sdtformatlock" xmlns:w16se="http://schemas.microsoft.com/office/word/2015/wordml/symex" xmlns:wpg="http://schemas.microsoft.com/office/word/2010/wordprocessingGroup" xmlns:wpi="http://schemas.microsoft.com/office/word/2010/wordprocessingInk" xmlns:wne="http://schemas.microsoft.com/office/word/2006/wordml" xmlns:wps="http://schemas.microsoft.com/office/word/2010/wordprocessingShape" mc:Ignorable="w14 w15 w16se w16cid w16 w16cex w16sdtdh w16sdtfl w16du wp14">
   <w:abstractNum w:abstractNumId="0" w15:restartNumberingAfterBreak="0">
-    <w:nsid w:val="223D3C4F"/>
+    <w:nsid w:val="06CB4CF4"/>
     <w:multiLevelType w:val="hybridMultilevel"/>
-    <w:tmpl w:val="C004DA04"/>
+    <w:tmpl w:val="C0262B26"/>
     <w:lvl w:ilvl="0" w:tplc="CEBCA9DA">
       <w:numFmt w:val="bullet"/>
       <w:lvlText w:val="-"/>
       <w:lvlJc w:val="left"/>
       <w:pPr>
-        <w:ind w:left="720" w:hanging="360"/>
+        <w:ind w:left="1800" w:hanging="360"/>
       </w:pPr>
       <w:rPr>
         <w:rFonts w:ascii="Aptos" w:eastAsiaTheme="minorHAnsi" w:hAnsi="Aptos" w:cstheme="minorBidi" w:hint="default"/>
@@ -4456,7 +5687,7 @@
       <w:lvlText w:val="o"/>
       <w:lvlJc w:val="left"/>
       <w:pPr>
-        <w:ind w:left="1440" w:hanging="360"/>
+        <w:ind w:left="2520" w:hanging="360"/>
       </w:pPr>
       <w:rPr>
         <w:rFonts w:ascii="Courier New" w:hAnsi="Courier New" w:cs="Courier New" w:hint="default"/>
@@ -4468,7 +5699,7 @@
       <w:lvlText w:val=""/>
       <w:lvlJc w:val="left"/>
       <w:pPr>
-        <w:ind w:left="2160" w:hanging="360"/>
+        <w:ind w:left="3240" w:hanging="360"/>
       </w:pPr>
       <w:rPr>
         <w:rFonts w:ascii="Wingdings" w:hAnsi="Wingdings" w:hint="default"/>
@@ -4480,7 +5711,7 @@
       <w:lvlText w:val=""/>
       <w:lvlJc w:val="left"/>
       <w:pPr>
-        <w:ind w:left="2880" w:hanging="360"/>
+        <w:ind w:left="3960" w:hanging="360"/>
       </w:pPr>
       <w:rPr>
         <w:rFonts w:ascii="Symbol" w:hAnsi="Symbol" w:hint="default"/>
@@ -4492,7 +5723,7 @@
       <w:lvlText w:val="o"/>
       <w:lvlJc w:val="left"/>
       <w:pPr>
-        <w:ind w:left="3600" w:hanging="360"/>
+        <w:ind w:left="4680" w:hanging="360"/>
       </w:pPr>
       <w:rPr>
         <w:rFonts w:ascii="Courier New" w:hAnsi="Courier New" w:cs="Courier New" w:hint="default"/>
@@ -4504,7 +5735,7 @@
       <w:lvlText w:val=""/>
       <w:lvlJc w:val="left"/>
       <w:pPr>
-        <w:ind w:left="4320" w:hanging="360"/>
+        <w:ind w:left="5400" w:hanging="360"/>
       </w:pPr>
       <w:rPr>
         <w:rFonts w:ascii="Wingdings" w:hAnsi="Wingdings" w:hint="default"/>
@@ -4516,7 +5747,7 @@
       <w:lvlText w:val=""/>
       <w:lvlJc w:val="left"/>
       <w:pPr>
-        <w:ind w:left="5040" w:hanging="360"/>
+        <w:ind w:left="6120" w:hanging="360"/>
       </w:pPr>
       <w:rPr>
         <w:rFonts w:ascii="Symbol" w:hAnsi="Symbol" w:hint="default"/>
@@ -4528,7 +5759,7 @@
       <w:lvlText w:val="o"/>
       <w:lvlJc w:val="left"/>
       <w:pPr>
-        <w:ind w:left="5760" w:hanging="360"/>
+        <w:ind w:left="6840" w:hanging="360"/>
       </w:pPr>
       <w:rPr>
         <w:rFonts w:ascii="Courier New" w:hAnsi="Courier New" w:cs="Courier New" w:hint="default"/>
@@ -4540,7 +5771,7 @@
       <w:lvlText w:val=""/>
       <w:lvlJc w:val="left"/>
       <w:pPr>
-        <w:ind w:left="6480" w:hanging="360"/>
+        <w:ind w:left="7560" w:hanging="360"/>
       </w:pPr>
       <w:rPr>
         <w:rFonts w:ascii="Wingdings" w:hAnsi="Wingdings" w:hint="default"/>
@@ -4548,6 +5779,118 @@
     </w:lvl>
   </w:abstractNum>
   <w:abstractNum w:abstractNumId="1" w15:restartNumberingAfterBreak="0">
+    <w:nsid w:val="223D3C4F"/>
+    <w:multiLevelType w:val="hybridMultilevel"/>
+    <w:tmpl w:val="C004DA04"/>
+    <w:lvl w:ilvl="0" w:tplc="CEBCA9DA">
+      <w:numFmt w:val="bullet"/>
+      <w:lvlText w:val="-"/>
+      <w:lvlJc w:val="left"/>
+      <w:pPr>
+        <w:ind w:left="720" w:hanging="360"/>
+      </w:pPr>
+      <w:rPr>
+        <w:rFonts w:ascii="Aptos" w:eastAsiaTheme="minorHAnsi" w:hAnsi="Aptos" w:cstheme="minorBidi" w:hint="default"/>
+      </w:rPr>
+    </w:lvl>
+    <w:lvl w:ilvl="1" w:tplc="04090003" w:tentative="1">
+      <w:start w:val="1"/>
+      <w:numFmt w:val="bullet"/>
+      <w:lvlText w:val="o"/>
+      <w:lvlJc w:val="left"/>
+      <w:pPr>
+        <w:ind w:left="1440" w:hanging="360"/>
+      </w:pPr>
+      <w:rPr>
+        <w:rFonts w:ascii="Courier New" w:hAnsi="Courier New" w:cs="Courier New" w:hint="default"/>
+      </w:rPr>
+    </w:lvl>
+    <w:lvl w:ilvl="2" w:tplc="04090005" w:tentative="1">
+      <w:start w:val="1"/>
+      <w:numFmt w:val="bullet"/>
+      <w:lvlText w:val=""/>
+      <w:lvlJc w:val="left"/>
+      <w:pPr>
+        <w:ind w:left="2160" w:hanging="360"/>
+      </w:pPr>
+      <w:rPr>
+        <w:rFonts w:ascii="Wingdings" w:hAnsi="Wingdings" w:hint="default"/>
+      </w:rPr>
+    </w:lvl>
+    <w:lvl w:ilvl="3" w:tplc="04090001" w:tentative="1">
+      <w:start w:val="1"/>
+      <w:numFmt w:val="bullet"/>
+      <w:lvlText w:val=""/>
+      <w:lvlJc w:val="left"/>
+      <w:pPr>
+        <w:ind w:left="2880" w:hanging="360"/>
+      </w:pPr>
+      <w:rPr>
+        <w:rFonts w:ascii="Symbol" w:hAnsi="Symbol" w:hint="default"/>
+      </w:rPr>
+    </w:lvl>
+    <w:lvl w:ilvl="4" w:tplc="04090003" w:tentative="1">
+      <w:start w:val="1"/>
+      <w:numFmt w:val="bullet"/>
+      <w:lvlText w:val="o"/>
+      <w:lvlJc w:val="left"/>
+      <w:pPr>
+        <w:ind w:left="3600" w:hanging="360"/>
+      </w:pPr>
+      <w:rPr>
+        <w:rFonts w:ascii="Courier New" w:hAnsi="Courier New" w:cs="Courier New" w:hint="default"/>
+      </w:rPr>
+    </w:lvl>
+    <w:lvl w:ilvl="5" w:tplc="04090005" w:tentative="1">
+      <w:start w:val="1"/>
+      <w:numFmt w:val="bullet"/>
+      <w:lvlText w:val=""/>
+      <w:lvlJc w:val="left"/>
+      <w:pPr>
+        <w:ind w:left="4320" w:hanging="360"/>
+      </w:pPr>
+      <w:rPr>
+        <w:rFonts w:ascii="Wingdings" w:hAnsi="Wingdings" w:hint="default"/>
+      </w:rPr>
+    </w:lvl>
+    <w:lvl w:ilvl="6" w:tplc="04090001" w:tentative="1">
+      <w:start w:val="1"/>
+      <w:numFmt w:val="bullet"/>
+      <w:lvlText w:val=""/>
+      <w:lvlJc w:val="left"/>
+      <w:pPr>
+        <w:ind w:left="5040" w:hanging="360"/>
+      </w:pPr>
+      <w:rPr>
+        <w:rFonts w:ascii="Symbol" w:hAnsi="Symbol" w:hint="default"/>
+      </w:rPr>
+    </w:lvl>
+    <w:lvl w:ilvl="7" w:tplc="04090003" w:tentative="1">
+      <w:start w:val="1"/>
+      <w:numFmt w:val="bullet"/>
+      <w:lvlText w:val="o"/>
+      <w:lvlJc w:val="left"/>
+      <w:pPr>
+        <w:ind w:left="5760" w:hanging="360"/>
+      </w:pPr>
+      <w:rPr>
+        <w:rFonts w:ascii="Courier New" w:hAnsi="Courier New" w:cs="Courier New" w:hint="default"/>
+      </w:rPr>
+    </w:lvl>
+    <w:lvl w:ilvl="8" w:tplc="04090005" w:tentative="1">
+      <w:start w:val="1"/>
+      <w:numFmt w:val="bullet"/>
+      <w:lvlText w:val=""/>
+      <w:lvlJc w:val="left"/>
+      <w:pPr>
+        <w:ind w:left="6480" w:hanging="360"/>
+      </w:pPr>
+      <w:rPr>
+        <w:rFonts w:ascii="Wingdings" w:hAnsi="Wingdings" w:hint="default"/>
+      </w:rPr>
+    </w:lvl>
+  </w:abstractNum>
+  <w:abstractNum w:abstractNumId="2" w15:restartNumberingAfterBreak="0">
     <w:nsid w:val="435B452E"/>
     <w:multiLevelType w:val="hybridMultilevel"/>
     <w:tmpl w:val="CF2EB67E"/>
@@ -4636,7 +5979,7 @@
       </w:pPr>
     </w:lvl>
   </w:abstractNum>
-  <w:abstractNum w:abstractNumId="2" w15:restartNumberingAfterBreak="0">
+  <w:abstractNum w:abstractNumId="3" w15:restartNumberingAfterBreak="0">
     <w:nsid w:val="5EFE720D"/>
     <w:multiLevelType w:val="hybridMultilevel"/>
     <w:tmpl w:val="6C547552"/>
@@ -4722,31 +6065,34 @@
       </w:pPr>
     </w:lvl>
   </w:abstractNum>
-  <w:num w:numId="1">
-    <w:abstractNumId w:val="0"/>
-  </w:num>
-  <w:num w:numId="2">
+  <w:num w:numId="1" w16cid:durableId="1722092843">
     <w:abstractNumId w:val="1"/>
   </w:num>
-  <w:num w:numId="3">
+  <w:num w:numId="2" w16cid:durableId="298196034">
     <w:abstractNumId w:val="2"/>
+  </w:num>
+  <w:num w:numId="3" w16cid:durableId="2009677016">
+    <w:abstractNumId w:val="3"/>
+  </w:num>
+  <w:num w:numId="4" w16cid:durableId="435826790">
+    <w:abstractNumId w:val="0"/>
   </w:num>
 </w:numbering>
 </file>
 
 <file path=word/people.xml><?xml version="1.0" encoding="utf-8"?>
-<w15:people xmlns:wpc="http://schemas.microsoft.com/office/word/2010/wordprocessingCanvas" xmlns:cx="http://schemas.microsoft.com/office/drawing/2014/chartex" xmlns:cx1="http://schemas.microsoft.com/office/drawing/2015/9/8/chartex" xmlns:cx2="http://schemas.microsoft.com/office/drawing/2015/10/21/chartex" xmlns:cx3="http://schemas.microsoft.com/office/drawing/2016/5/9/chartex" xmlns:cx4="http://schemas.microsoft.com/office/drawing/2016/5/10/chartex" xmlns:cx5="http://schemas.microsoft.com/office/drawing/2016/5/11/chartex" xmlns:cx6="http://schemas.microsoft.com/office/drawing/2016/5/12/chartex" xmlns:cx7="http://schemas.microsoft.com/office/drawing/2016/5/13/chartex" xmlns:cx8="http://schemas.microsoft.com/office/drawing/2016/5/14/chartex" xmlns:mc="http://schemas.openxmlformats.org/markup-compatibility/2006" xmlns:aink="http://schemas.microsoft.com/office/drawing/2016/ink" xmlns:am3d="http://schemas.microsoft.com/office/drawing/2017/model3d" xmlns:o="urn:schemas-microsoft-com:office:office" xmlns:r="http://schemas.openxmlformats.org/officeDocument/2006/relationships" xmlns:m="http://schemas.openxmlformats.org/officeDocument/2006/math" xmlns:v="urn:schemas-microsoft-com:vml" xmlns:wp14="http://schemas.microsoft.com/office/word/2010/wordprocessingDrawing" xmlns:wp="http://schemas.openxmlformats.org/drawingml/2006/wordprocessingDrawing" xmlns:w10="urn:schemas-microsoft-com:office:word" xmlns:w="http://schemas.openxmlformats.org/wordprocessingml/2006/main" xmlns:w14="http://schemas.microsoft.com/office/word/2010/wordml" xmlns:w15="http://schemas.microsoft.com/office/word/2012/wordml" xmlns:w16cid="http://schemas.microsoft.com/office/word/2016/wordml/cid" xmlns:w16se="http://schemas.microsoft.com/office/word/2015/wordml/symex" xmlns:wpg="http://schemas.microsoft.com/office/word/2010/wordprocessingGroup" xmlns:wpi="http://schemas.microsoft.com/office/word/2010/wordprocessingInk" xmlns:wne="http://schemas.microsoft.com/office/word/2006/wordml" xmlns:wps="http://schemas.microsoft.com/office/word/2010/wordprocessingShape" mc:Ignorable="w14 w15 w16se w16cid wp14">
+<w15:people xmlns:wpc="http://schemas.microsoft.com/office/word/2010/wordprocessingCanvas" xmlns:cx="http://schemas.microsoft.com/office/drawing/2014/chartex" xmlns:cx1="http://schemas.microsoft.com/office/drawing/2015/9/8/chartex" xmlns:cx2="http://schemas.microsoft.com/office/drawing/2015/10/21/chartex" xmlns:cx3="http://schemas.microsoft.com/office/drawing/2016/5/9/chartex" xmlns:cx4="http://schemas.microsoft.com/office/drawing/2016/5/10/chartex" xmlns:cx5="http://schemas.microsoft.com/office/drawing/2016/5/11/chartex" xmlns:cx6="http://schemas.microsoft.com/office/drawing/2016/5/12/chartex" xmlns:cx7="http://schemas.microsoft.com/office/drawing/2016/5/13/chartex" xmlns:cx8="http://schemas.microsoft.com/office/drawing/2016/5/14/chartex" xmlns:mc="http://schemas.openxmlformats.org/markup-compatibility/2006" xmlns:aink="http://schemas.microsoft.com/office/drawing/2016/ink" xmlns:am3d="http://schemas.microsoft.com/office/drawing/2017/model3d" xmlns:o="urn:schemas-microsoft-com:office:office" xmlns:oel="http://schemas.microsoft.com/office/2019/extlst" xmlns:r="http://schemas.openxmlformats.org/officeDocument/2006/relationships" xmlns:m="http://schemas.openxmlformats.org/officeDocument/2006/math" xmlns:v="urn:schemas-microsoft-com:vml" xmlns:wp14="http://schemas.microsoft.com/office/word/2010/wordprocessingDrawing" xmlns:wp="http://schemas.openxmlformats.org/drawingml/2006/wordprocessingDrawing" xmlns:w10="urn:schemas-microsoft-com:office:word" xmlns:w="http://schemas.openxmlformats.org/wordprocessingml/2006/main" xmlns:w14="http://schemas.microsoft.com/office/word/2010/wordml" xmlns:w15="http://schemas.microsoft.com/office/word/2012/wordml" xmlns:w16cex="http://schemas.microsoft.com/office/word/2018/wordml/cex" xmlns:w16cid="http://schemas.microsoft.com/office/word/2016/wordml/cid" xmlns:w16="http://schemas.microsoft.com/office/word/2018/wordml" xmlns:w16du="http://schemas.microsoft.com/office/word/2023/wordml/word16du" xmlns:w16sdtdh="http://schemas.microsoft.com/office/word/2020/wordml/sdtdatahash" xmlns:w16sdtfl="http://schemas.microsoft.com/office/word/2024/wordml/sdtformatlock" xmlns:w16se="http://schemas.microsoft.com/office/word/2015/wordml/symex" xmlns:wpg="http://schemas.microsoft.com/office/word/2010/wordprocessingGroup" xmlns:wpi="http://schemas.microsoft.com/office/word/2010/wordprocessingInk" xmlns:wne="http://schemas.microsoft.com/office/word/2006/wordml" xmlns:wps="http://schemas.microsoft.com/office/word/2010/wordprocessingShape" mc:Ignorable="w14 w15 w16se w16cid w16 w16cex w16sdtdh w16sdtfl w16du wp14">
+  <w15:person w15:author="christine.nussbaum">
+    <w15:presenceInfo w15:providerId="AD" w15:userId="S::christine.nussbaum@uni-jena.de::94e65631-3463-4783-acd6-cf4969c56d12"/>
+  </w15:person>
   <w15:person w15:author="Christine Nussbaum">
     <w15:presenceInfo w15:providerId="None" w15:userId="Christine Nussbaum"/>
-  </w15:person>
-  <w15:person w15:author="christine.nussbaum">
-    <w15:presenceInfo w15:providerId="AD" w15:userId="S::christine.nussbaum@uni-jena.de::94e65631-3463-4783-acd6-cf4969c56d12"/>
   </w15:person>
 </w15:people>
 </file>
 
 <file path=word/styles.xml><?xml version="1.0" encoding="utf-8"?>
-<w:styles xmlns:mc="http://schemas.openxmlformats.org/markup-compatibility/2006" xmlns:r="http://schemas.openxmlformats.org/officeDocument/2006/relationships" xmlns:w="http://schemas.openxmlformats.org/wordprocessingml/2006/main" xmlns:w14="http://schemas.microsoft.com/office/word/2010/wordml" xmlns:w15="http://schemas.microsoft.com/office/word/2012/wordml" xmlns:w16cid="http://schemas.microsoft.com/office/word/2016/wordml/cid" xmlns:w16se="http://schemas.microsoft.com/office/word/2015/wordml/symex" mc:Ignorable="w14 w15 w16se w16cid">
+<w:styles xmlns:mc="http://schemas.openxmlformats.org/markup-compatibility/2006" xmlns:r="http://schemas.openxmlformats.org/officeDocument/2006/relationships" xmlns:w="http://schemas.openxmlformats.org/wordprocessingml/2006/main" xmlns:w14="http://schemas.microsoft.com/office/word/2010/wordml" xmlns:w15="http://schemas.microsoft.com/office/word/2012/wordml" xmlns:w16cex="http://schemas.microsoft.com/office/word/2018/wordml/cex" xmlns:w16cid="http://schemas.microsoft.com/office/word/2016/wordml/cid" xmlns:w16="http://schemas.microsoft.com/office/word/2018/wordml" xmlns:w16du="http://schemas.microsoft.com/office/word/2023/wordml/word16du" xmlns:w16sdtdh="http://schemas.microsoft.com/office/word/2020/wordml/sdtdatahash" xmlns:w16sdtfl="http://schemas.microsoft.com/office/word/2024/wordml/sdtformatlock" xmlns:w16se="http://schemas.microsoft.com/office/word/2015/wordml/symex" mc:Ignorable="w14 w15 w16se w16cid w16 w16cex w16sdtdh w16sdtfl w16du">
   <w:docDefaults>
     <w:rPrDefault>
       <w:rPr>
@@ -4764,7 +6110,7 @@
       </w:pPr>
     </w:pPrDefault>
   </w:docDefaults>
-  <w:latentStyles w:defLockedState="0" w:defUIPriority="99" w:defSemiHidden="0" w:defUnhideWhenUsed="0" w:defQFormat="0" w:count="375">
+  <w:latentStyles w:defLockedState="0" w:defUIPriority="99" w:defSemiHidden="0" w:defUnhideWhenUsed="0" w:defQFormat="0" w:count="376">
     <w:lsdException w:name="Normal" w:uiPriority="0" w:qFormat="1"/>
     <w:lsdException w:name="heading 1" w:uiPriority="9" w:qFormat="1"/>
     <w:lsdException w:name="heading 2" w:semiHidden="1" w:uiPriority="9" w:unhideWhenUsed="1" w:qFormat="1"/>
@@ -5140,6 +6486,7 @@
     <w:lsdException w:name="Smart Hyperlink" w:semiHidden="1" w:unhideWhenUsed="1"/>
     <w:lsdException w:name="Hashtag" w:semiHidden="1" w:unhideWhenUsed="1"/>
     <w:lsdException w:name="Unresolved Mention" w:semiHidden="1" w:unhideWhenUsed="1"/>
+    <w:lsdException w:name="Smart Link" w:semiHidden="1" w:unhideWhenUsed="1"/>
   </w:latentStyles>
   <w:style w:type="paragraph" w:default="1" w:styleId="Standard">
     <w:name w:val="Normal"/>
@@ -5784,7 +7131,7 @@
 </file>
 
 <file path=word/glossary/document.xml><?xml version="1.0" encoding="utf-8"?>
-<w:glossaryDocument xmlns:wpc="http://schemas.microsoft.com/office/word/2010/wordprocessingCanvas" xmlns:cx="http://schemas.microsoft.com/office/drawing/2014/chartex" xmlns:cx1="http://schemas.microsoft.com/office/drawing/2015/9/8/chartex" xmlns:cx2="http://schemas.microsoft.com/office/drawing/2015/10/21/chartex" xmlns:cx3="http://schemas.microsoft.com/office/drawing/2016/5/9/chartex" xmlns:cx4="http://schemas.microsoft.com/office/drawing/2016/5/10/chartex" xmlns:cx5="http://schemas.microsoft.com/office/drawing/2016/5/11/chartex" xmlns:cx6="http://schemas.microsoft.com/office/drawing/2016/5/12/chartex" xmlns:cx7="http://schemas.microsoft.com/office/drawing/2016/5/13/chartex" xmlns:cx8="http://schemas.microsoft.com/office/drawing/2016/5/14/chartex" xmlns:mc="http://schemas.openxmlformats.org/markup-compatibility/2006" xmlns:aink="http://schemas.microsoft.com/office/drawing/2016/ink" xmlns:am3d="http://schemas.microsoft.com/office/drawing/2017/model3d" xmlns:o="urn:schemas-microsoft-com:office:office" xmlns:r="http://schemas.openxmlformats.org/officeDocument/2006/relationships" xmlns:m="http://schemas.openxmlformats.org/officeDocument/2006/math" xmlns:v="urn:schemas-microsoft-com:vml" xmlns:wp14="http://schemas.microsoft.com/office/word/2010/wordprocessingDrawing" xmlns:wp="http://schemas.openxmlformats.org/drawingml/2006/wordprocessingDrawing" xmlns:w10="urn:schemas-microsoft-com:office:word" xmlns:w="http://schemas.openxmlformats.org/wordprocessingml/2006/main" xmlns:w14="http://schemas.microsoft.com/office/word/2010/wordml" xmlns:w15="http://schemas.microsoft.com/office/word/2012/wordml" xmlns:w16cid="http://schemas.microsoft.com/office/word/2016/wordml/cid" xmlns:w16se="http://schemas.microsoft.com/office/word/2015/wordml/symex" xmlns:wpg="http://schemas.microsoft.com/office/word/2010/wordprocessingGroup" xmlns:wpi="http://schemas.microsoft.com/office/word/2010/wordprocessingInk" xmlns:wne="http://schemas.microsoft.com/office/word/2006/wordml" xmlns:wps="http://schemas.microsoft.com/office/word/2010/wordprocessingShape" mc:Ignorable="w14 w15 w16se w16cid wp14">
+<w:glossaryDocument xmlns:wpc="http://schemas.microsoft.com/office/word/2010/wordprocessingCanvas" xmlns:cx="http://schemas.microsoft.com/office/drawing/2014/chartex" xmlns:cx1="http://schemas.microsoft.com/office/drawing/2015/9/8/chartex" xmlns:cx2="http://schemas.microsoft.com/office/drawing/2015/10/21/chartex" xmlns:cx3="http://schemas.microsoft.com/office/drawing/2016/5/9/chartex" xmlns:cx4="http://schemas.microsoft.com/office/drawing/2016/5/10/chartex" xmlns:cx5="http://schemas.microsoft.com/office/drawing/2016/5/11/chartex" xmlns:cx6="http://schemas.microsoft.com/office/drawing/2016/5/12/chartex" xmlns:cx7="http://schemas.microsoft.com/office/drawing/2016/5/13/chartex" xmlns:cx8="http://schemas.microsoft.com/office/drawing/2016/5/14/chartex" xmlns:mc="http://schemas.openxmlformats.org/markup-compatibility/2006" xmlns:aink="http://schemas.microsoft.com/office/drawing/2016/ink" xmlns:am3d="http://schemas.microsoft.com/office/drawing/2017/model3d" xmlns:o="urn:schemas-microsoft-com:office:office" xmlns:oel="http://schemas.microsoft.com/office/2019/extlst" xmlns:r="http://schemas.openxmlformats.org/officeDocument/2006/relationships" xmlns:m="http://schemas.openxmlformats.org/officeDocument/2006/math" xmlns:v="urn:schemas-microsoft-com:vml" xmlns:wp14="http://schemas.microsoft.com/office/word/2010/wordprocessingDrawing" xmlns:wp="http://schemas.openxmlformats.org/drawingml/2006/wordprocessingDrawing" xmlns:w10="urn:schemas-microsoft-com:office:word" xmlns:w="http://schemas.openxmlformats.org/wordprocessingml/2006/main" xmlns:w14="http://schemas.microsoft.com/office/word/2010/wordml" xmlns:w15="http://schemas.microsoft.com/office/word/2012/wordml" xmlns:w16cex="http://schemas.microsoft.com/office/word/2018/wordml/cex" xmlns:w16cid="http://schemas.microsoft.com/office/word/2016/wordml/cid" xmlns:w16="http://schemas.microsoft.com/office/word/2018/wordml" xmlns:w16du="http://schemas.microsoft.com/office/word/2023/wordml/word16du" xmlns:w16sdtdh="http://schemas.microsoft.com/office/word/2020/wordml/sdtdatahash" xmlns:w16sdtfl="http://schemas.microsoft.com/office/word/2024/wordml/sdtformatlock" xmlns:w16se="http://schemas.microsoft.com/office/word/2015/wordml/symex" xmlns:wpg="http://schemas.microsoft.com/office/word/2010/wordprocessingGroup" xmlns:wpi="http://schemas.microsoft.com/office/word/2010/wordprocessingInk" xmlns:wne="http://schemas.microsoft.com/office/word/2006/wordml" xmlns:wps="http://schemas.microsoft.com/office/word/2010/wordprocessingShape" mc:Ignorable="w14 w15 w16se w16cid w16 w16cex w16sdtdh w16sdtfl w16du wp14">
   <w:docParts>
     <w:docPart>
       <w:docPartPr>
@@ -5820,9 +7167,8 @@
 </file>
 
 <file path=word/glossary/fontTable.xml><?xml version="1.0" encoding="utf-8"?>
-<w:fonts xmlns:mc="http://schemas.openxmlformats.org/markup-compatibility/2006" xmlns:r="http://schemas.openxmlformats.org/officeDocument/2006/relationships" xmlns:w="http://schemas.openxmlformats.org/wordprocessingml/2006/main" xmlns:w14="http://schemas.microsoft.com/office/word/2010/wordml" xmlns:w15="http://schemas.microsoft.com/office/word/2012/wordml" xmlns:w16cid="http://schemas.microsoft.com/office/word/2016/wordml/cid" xmlns:w16se="http://schemas.microsoft.com/office/word/2015/wordml/symex" mc:Ignorable="w14 w15 w16se w16cid">
+<w:fonts xmlns:mc="http://schemas.openxmlformats.org/markup-compatibility/2006" xmlns:r="http://schemas.openxmlformats.org/officeDocument/2006/relationships" xmlns:w="http://schemas.openxmlformats.org/wordprocessingml/2006/main" xmlns:w14="http://schemas.microsoft.com/office/word/2010/wordml" xmlns:w15="http://schemas.microsoft.com/office/word/2012/wordml" xmlns:w16cex="http://schemas.microsoft.com/office/word/2018/wordml/cex" xmlns:w16cid="http://schemas.microsoft.com/office/word/2016/wordml/cid" xmlns:w16="http://schemas.microsoft.com/office/word/2018/wordml" xmlns:w16du="http://schemas.microsoft.com/office/word/2023/wordml/word16du" xmlns:w16sdtdh="http://schemas.microsoft.com/office/word/2020/wordml/sdtdatahash" xmlns:w16sdtfl="http://schemas.microsoft.com/office/word/2024/wordml/sdtformatlock" xmlns:w16se="http://schemas.microsoft.com/office/word/2015/wordml/symex" mc:Ignorable="w14 w15 w16se w16cid w16 w16cex w16sdtdh w16sdtfl w16du">
   <w:font w:name="Aptos">
-    <w:altName w:val="Calibri"/>
     <w:charset w:val="00"/>
     <w:family w:val="swiss"/>
     <w:pitch w:val="variable"/>
@@ -5864,7 +7210,6 @@
     <w:sig w:usb0="00000000" w:usb1="10000000" w:usb2="00000000" w:usb3="00000000" w:csb0="80000000" w:csb1="00000000"/>
   </w:font>
   <w:font w:name="Aptos Display">
-    <w:altName w:val="Calibri"/>
     <w:charset w:val="00"/>
     <w:family w:val="swiss"/>
     <w:pitch w:val="variable"/>
@@ -5884,18 +7229,11 @@
     <w:pitch w:val="variable"/>
     <w:sig w:usb0="E4002EFF" w:usb1="C200247B" w:usb2="00000009" w:usb3="00000000" w:csb0="000001FF" w:csb1="00000000"/>
   </w:font>
-  <w:font w:name="Calibri Light">
-    <w:panose1 w:val="020F0302020204030204"/>
-    <w:charset w:val="00"/>
-    <w:family w:val="swiss"/>
-    <w:pitch w:val="variable"/>
-    <w:sig w:usb0="E4002EFF" w:usb1="C200247B" w:usb2="00000009" w:usb3="00000000" w:csb0="000001FF" w:csb1="00000000"/>
-  </w:font>
 </w:fonts>
 </file>
 
 <file path=word/glossary/settings.xml><?xml version="1.0" encoding="utf-8"?>
-<w:settings xmlns:mc="http://schemas.openxmlformats.org/markup-compatibility/2006" xmlns:o="urn:schemas-microsoft-com:office:office" xmlns:r="http://schemas.openxmlformats.org/officeDocument/2006/relationships" xmlns:m="http://schemas.openxmlformats.org/officeDocument/2006/math" xmlns:v="urn:schemas-microsoft-com:vml" xmlns:w10="urn:schemas-microsoft-com:office:word" xmlns:w="http://schemas.openxmlformats.org/wordprocessingml/2006/main" xmlns:w14="http://schemas.microsoft.com/office/word/2010/wordml" xmlns:w15="http://schemas.microsoft.com/office/word/2012/wordml" xmlns:w16cid="http://schemas.microsoft.com/office/word/2016/wordml/cid" xmlns:w16se="http://schemas.microsoft.com/office/word/2015/wordml/symex" xmlns:sl="http://schemas.openxmlformats.org/schemaLibrary/2006/main" mc:Ignorable="w14 w15 w16se w16cid">
+<w:settings xmlns:mc="http://schemas.openxmlformats.org/markup-compatibility/2006" xmlns:o="urn:schemas-microsoft-com:office:office" xmlns:r="http://schemas.openxmlformats.org/officeDocument/2006/relationships" xmlns:m="http://schemas.openxmlformats.org/officeDocument/2006/math" xmlns:v="urn:schemas-microsoft-com:vml" xmlns:w10="urn:schemas-microsoft-com:office:word" xmlns:w="http://schemas.openxmlformats.org/wordprocessingml/2006/main" xmlns:w14="http://schemas.microsoft.com/office/word/2010/wordml" xmlns:w15="http://schemas.microsoft.com/office/word/2012/wordml" xmlns:w16cex="http://schemas.microsoft.com/office/word/2018/wordml/cex" xmlns:w16cid="http://schemas.microsoft.com/office/word/2016/wordml/cid" xmlns:w16="http://schemas.microsoft.com/office/word/2018/wordml" xmlns:w16du="http://schemas.microsoft.com/office/word/2023/wordml/word16du" xmlns:w16sdtdh="http://schemas.microsoft.com/office/word/2020/wordml/sdtdatahash" xmlns:w16sdtfl="http://schemas.microsoft.com/office/word/2024/wordml/sdtformatlock" xmlns:w16se="http://schemas.microsoft.com/office/word/2015/wordml/symex" xmlns:sl="http://schemas.openxmlformats.org/schemaLibrary/2006/main" mc:Ignorable="w14 w15 w16se w16cid w16 w16cex w16sdtdh w16sdtfl w16du">
   <w:view w:val="normal"/>
   <w:defaultTabStop w:val="720"/>
   <w:hyphenationZone w:val="425"/>
@@ -5917,8 +7255,12 @@
     <w:rsid w:val="004347B2"/>
     <w:rsid w:val="004D3EFA"/>
     <w:rsid w:val="00575793"/>
+    <w:rsid w:val="008015F3"/>
+    <w:rsid w:val="00B10D82"/>
     <w:rsid w:val="00C3516F"/>
+    <w:rsid w:val="00DF631F"/>
     <w:rsid w:val="00F06328"/>
+    <w:rsid w:val="00F6369B"/>
   </w:rsids>
   <m:mathPr>
     <m:mathFont m:val="Cambria Math"/>
@@ -5942,7 +7284,7 @@
 </file>
 
 <file path=word/glossary/styles.xml><?xml version="1.0" encoding="utf-8"?>
-<w:styles xmlns:mc="http://schemas.openxmlformats.org/markup-compatibility/2006" xmlns:r="http://schemas.openxmlformats.org/officeDocument/2006/relationships" xmlns:w="http://schemas.openxmlformats.org/wordprocessingml/2006/main" xmlns:w14="http://schemas.microsoft.com/office/word/2010/wordml" xmlns:w15="http://schemas.microsoft.com/office/word/2012/wordml" xmlns:w16cid="http://schemas.microsoft.com/office/word/2016/wordml/cid" xmlns:w16se="http://schemas.microsoft.com/office/word/2015/wordml/symex" mc:Ignorable="w14 w15 w16se w16cid">
+<w:styles xmlns:mc="http://schemas.openxmlformats.org/markup-compatibility/2006" xmlns:r="http://schemas.openxmlformats.org/officeDocument/2006/relationships" xmlns:w="http://schemas.openxmlformats.org/wordprocessingml/2006/main" xmlns:w14="http://schemas.microsoft.com/office/word/2010/wordml" xmlns:w15="http://schemas.microsoft.com/office/word/2012/wordml" xmlns:w16cex="http://schemas.microsoft.com/office/word/2018/wordml/cex" xmlns:w16cid="http://schemas.microsoft.com/office/word/2016/wordml/cid" xmlns:w16="http://schemas.microsoft.com/office/word/2018/wordml" xmlns:w16du="http://schemas.microsoft.com/office/word/2023/wordml/word16du" xmlns:w16sdtdh="http://schemas.microsoft.com/office/word/2020/wordml/sdtdatahash" xmlns:w16sdtfl="http://schemas.microsoft.com/office/word/2024/wordml/sdtformatlock" xmlns:w16se="http://schemas.microsoft.com/office/word/2015/wordml/symex" mc:Ignorable="w14 w15 w16se w16cid w16 w16cex w16sdtdh w16sdtfl w16du">
   <w:docDefaults>
     <w:rPrDefault>
       <w:rPr>
@@ -5960,7 +7302,7 @@
       </w:pPr>
     </w:pPrDefault>
   </w:docDefaults>
-  <w:latentStyles w:defLockedState="0" w:defUIPriority="99" w:defSemiHidden="0" w:defUnhideWhenUsed="0" w:defQFormat="0" w:count="375">
+  <w:latentStyles w:defLockedState="0" w:defUIPriority="99" w:defSemiHidden="0" w:defUnhideWhenUsed="0" w:defQFormat="0" w:count="376">
     <w:lsdException w:name="Normal" w:uiPriority="0" w:qFormat="1"/>
     <w:lsdException w:name="heading 1" w:uiPriority="9" w:qFormat="1"/>
     <w:lsdException w:name="heading 2" w:semiHidden="1" w:uiPriority="9" w:unhideWhenUsed="1" w:qFormat="1"/>
@@ -6336,6 +7678,7 @@
     <w:lsdException w:name="Smart Hyperlink" w:semiHidden="1" w:unhideWhenUsed="1"/>
     <w:lsdException w:name="Hashtag" w:semiHidden="1" w:unhideWhenUsed="1"/>
     <w:lsdException w:name="Unresolved Mention" w:semiHidden="1" w:unhideWhenUsed="1"/>
+    <w:lsdException w:name="Smart Link" w:semiHidden="1" w:unhideWhenUsed="1"/>
   </w:latentStyles>
   <w:style w:type="paragraph" w:default="1" w:styleId="Standard">
     <w:name w:val="Normal"/>
@@ -6387,7 +7730,7 @@
 </file>
 
 <file path=word/glossary/webSettings.xml><?xml version="1.0" encoding="utf-8"?>
-<w:webSettings xmlns:mc="http://schemas.openxmlformats.org/markup-compatibility/2006" xmlns:r="http://schemas.openxmlformats.org/officeDocument/2006/relationships" xmlns:w="http://schemas.openxmlformats.org/wordprocessingml/2006/main" xmlns:w14="http://schemas.microsoft.com/office/word/2010/wordml" xmlns:w15="http://schemas.microsoft.com/office/word/2012/wordml" xmlns:w16cid="http://schemas.microsoft.com/office/word/2016/wordml/cid" xmlns:w16se="http://schemas.microsoft.com/office/word/2015/wordml/symex" mc:Ignorable="w14 w15 w16se w16cid">
+<w:webSettings xmlns:mc="http://schemas.openxmlformats.org/markup-compatibility/2006" xmlns:r="http://schemas.openxmlformats.org/officeDocument/2006/relationships" xmlns:w="http://schemas.openxmlformats.org/wordprocessingml/2006/main" xmlns:w14="http://schemas.microsoft.com/office/word/2010/wordml" xmlns:w15="http://schemas.microsoft.com/office/word/2012/wordml" xmlns:w16cex="http://schemas.microsoft.com/office/word/2018/wordml/cex" xmlns:w16cid="http://schemas.microsoft.com/office/word/2016/wordml/cid" xmlns:w16="http://schemas.microsoft.com/office/word/2018/wordml" xmlns:w16du="http://schemas.microsoft.com/office/word/2023/wordml/word16du" xmlns:w16sdtdh="http://schemas.microsoft.com/office/word/2020/wordml/sdtdatahash" xmlns:w16sdtfl="http://schemas.microsoft.com/office/word/2024/wordml/sdtformatlock" xmlns:w16se="http://schemas.microsoft.com/office/word/2015/wordml/symex" mc:Ignorable="w14 w15 w16se w16cid w16 w16cex w16sdtdh w16sdtfl w16du">
   <w:optimizeForBrowser/>
   <w:allowPNG/>
 </w:webSettings>

</xml_diff>

<commit_message>
last bits before meeting
</commit_message>
<xml_diff>
--- a/manuscript/iScience/revision/iScience_response_to_review.docx
+++ b/manuscript/iScience/revision/iScience_response_to_review.docx
@@ -220,25 +220,25 @@
         <w:t>Reviewer</w:t>
       </w:r>
       <w:commentRangeEnd w:id="0"/>
+      <w:commentRangeEnd w:id="1"/>
+      <w:r>
+        <w:rPr>
+          <w:rStyle w:val="Kommentarzeichen"/>
+        </w:rPr>
+        <w:commentReference w:id="0"/>
+      </w:r>
+      <w:r>
+        <w:rPr>
+          <w:rStyle w:val="Kommentarzeichen"/>
+        </w:rPr>
+        <w:commentReference w:id="1"/>
+      </w:r>
       <w:commentRangeEnd w:id="2"/>
       <w:r>
         <w:rPr>
           <w:rStyle w:val="Kommentarzeichen"/>
         </w:rPr>
         <w:commentReference w:id="2"/>
-      </w:r>
-      <w:r>
-        <w:rPr>
-          <w:rStyle w:val="Kommentarzeichen"/>
-        </w:rPr>
-        <w:commentReference w:id="0"/>
-      </w:r>
-      <w:commentRangeEnd w:id="1"/>
-      <w:r>
-        <w:rPr>
-          <w:rStyle w:val="Kommentarzeichen"/>
-        </w:rPr>
-        <w:commentReference w:id="1"/>
       </w:r>
       <w:r>
         <w:rPr>
@@ -782,13 +782,13 @@
         <w:rPr>
           <w:rStyle w:val="Kommentarzeichen"/>
         </w:rPr>
+        <w:commentReference w:id="7"/>
+      </w:r>
+      <w:r>
+        <w:rPr>
+          <w:rStyle w:val="Kommentarzeichen"/>
+        </w:rPr>
         <w:commentReference w:id="8"/>
-      </w:r>
-      <w:r>
-        <w:rPr>
-          <w:rStyle w:val="Kommentarzeichen"/>
-        </w:rPr>
-        <w:commentReference w:id="7"/>
       </w:r>
       <w:r>
         <w:rPr>
@@ -4898,6 +4898,7 @@
           <w:color w:val="E97132" w:themeColor="accent2"/>
         </w:rPr>
       </w:pPr>
+      <w:commentRangeStart w:id="21"/>
       <w:r>
         <w:rPr>
           <w:rFonts w:ascii="Calibri" w:hAnsi="Calibri" w:cs="Calibri"/>
@@ -4905,7 +4906,23 @@
           <w:bCs/>
           <w:color w:val="E97132" w:themeColor="accent2"/>
         </w:rPr>
-        <w:t xml:space="preserve">There is ample research by Schellenberg to suggest that musical talent or aptitude rather than musical practice and expertise predicts a range of aspects of auditory functioning, especially in the linguistic or speech domain </w:t>
+        <w:t>There</w:t>
+      </w:r>
+      <w:commentRangeEnd w:id="21"/>
+      <w:r>
+        <w:rPr>
+          <w:rStyle w:val="Kommentarzeichen"/>
+        </w:rPr>
+        <w:commentReference w:id="21"/>
+      </w:r>
+      <w:r>
+        <w:rPr>
+          <w:rFonts w:ascii="Calibri" w:hAnsi="Calibri" w:cs="Calibri"/>
+          <w:b/>
+          <w:bCs/>
+          <w:color w:val="E97132" w:themeColor="accent2"/>
+        </w:rPr>
+        <w:t xml:space="preserve"> is ample research by Schellenberg to suggest that musical talent or aptitude rather than musical practice and expertise predicts a range of aspects of auditory functioning, especially in the linguistic or speech domain </w:t>
       </w:r>
       <w:hyperlink r:id="rId15" w:history="1">
         <w:r>
@@ -4952,15 +4969,46 @@
         </w:rPr>
         <w:t xml:space="preserve"> </w:t>
       </w:r>
-      <w:proofErr w:type="spellStart"/>
-      <w:r>
-        <w:rPr>
-          <w:rFonts w:ascii="Calibri" w:hAnsi="Calibri" w:cs="Calibri"/>
-          <w:color w:val="C00000"/>
-        </w:rPr>
-        <w:t>ToDo</w:t>
-      </w:r>
-      <w:proofErr w:type="spellEnd"/>
+      <w:r>
+        <w:rPr>
+          <w:rFonts w:ascii="Calibri" w:hAnsi="Calibri" w:cs="Calibri"/>
+        </w:rPr>
+        <w:t xml:space="preserve">Indeed. </w:t>
+      </w:r>
+      <w:r>
+        <w:rPr>
+          <w:rFonts w:ascii="Calibri" w:hAnsi="Calibri" w:cs="Calibri"/>
+        </w:rPr>
+        <w:t>Since m</w:t>
+      </w:r>
+      <w:r>
+        <w:rPr>
+          <w:rFonts w:ascii="Calibri" w:hAnsi="Calibri" w:cs="Calibri"/>
+        </w:rPr>
+        <w:t xml:space="preserve">ost of the current insights into </w:t>
+      </w:r>
+      <w:r>
+        <w:rPr>
+          <w:rFonts w:ascii="Calibri" w:hAnsi="Calibri" w:cs="Calibri"/>
+        </w:rPr>
+        <w:t xml:space="preserve">music training and non-musical abilities is summarized in their recent and extensive review (Schellenberg &amp; Lima 2024, </w:t>
+      </w:r>
+      <w:hyperlink r:id="rId16" w:history="1">
+        <w:r>
+          <w:rPr>
+            <w:rStyle w:val="Hyperlink"/>
+            <w:rFonts w:ascii="Calibri" w:hAnsi="Calibri" w:cs="Calibri"/>
+            <w:color w:val="auto"/>
+          </w:rPr>
+          <w:t>https://doi.org/10.1146/annurev-psych-032323-051354</w:t>
+        </w:r>
+      </w:hyperlink>
+      <w:r>
+        <w:rPr>
+          <w:rFonts w:ascii="Calibri" w:hAnsi="Calibri" w:cs="Calibri"/>
+        </w:rPr>
+        <w:t xml:space="preserve">), we repeatedly refer to this work in our manuscript. </w:t>
+      </w:r>
     </w:p>
     <w:p>
       <w:pPr>
@@ -4993,6 +5041,7 @@
           <w:bCs/>
           <w:color w:val="E97132" w:themeColor="accent2"/>
         </w:rPr>
+        <w:lastRenderedPageBreak/>
         <w:t>The authors report a software error (p.13), but offer no account for how that error could have affected the results.</w:t>
       </w:r>
     </w:p>
@@ -5001,8 +5050,6 @@
         <w:ind w:left="284"/>
         <w:rPr>
           <w:rFonts w:ascii="Calibri" w:hAnsi="Calibri" w:cs="Calibri"/>
-          <w:b/>
-          <w:bCs/>
         </w:rPr>
       </w:pPr>
       <w:r>
@@ -5019,15 +5066,92 @@
         </w:rPr>
         <w:t xml:space="preserve"> </w:t>
       </w:r>
+      <w:r>
+        <w:rPr>
+          <w:rFonts w:ascii="Calibri" w:hAnsi="Calibri" w:cs="Calibri"/>
+        </w:rPr>
+        <w:t xml:space="preserve">This is a valid point. We added a small paragraph </w:t>
+      </w:r>
+      <w:proofErr w:type="gramStart"/>
+      <w:r>
+        <w:rPr>
+          <w:rFonts w:ascii="Calibri" w:hAnsi="Calibri" w:cs="Calibri"/>
+        </w:rPr>
+        <w:t>in</w:t>
+      </w:r>
+      <w:proofErr w:type="gramEnd"/>
+      <w:r>
+        <w:rPr>
+          <w:rFonts w:ascii="Calibri" w:hAnsi="Calibri" w:cs="Calibri"/>
+        </w:rPr>
+        <w:t xml:space="preserve"> the </w:t>
+      </w:r>
+      <w:proofErr w:type="gramStart"/>
+      <w:r>
+        <w:rPr>
+          <w:rFonts w:ascii="Calibri" w:hAnsi="Calibri" w:cs="Calibri"/>
+        </w:rPr>
+        <w:t>discussed</w:t>
+      </w:r>
+      <w:proofErr w:type="gramEnd"/>
+      <w:r>
+        <w:rPr>
+          <w:rFonts w:ascii="Calibri" w:hAnsi="Calibri" w:cs="Calibri"/>
+        </w:rPr>
+        <w:t xml:space="preserve">, where we address this issue: </w:t>
+      </w:r>
+    </w:p>
+    <w:p>
+      <w:pPr>
+        <w:ind w:left="284"/>
+        <w:rPr>
+          <w:rFonts w:ascii="Calibri" w:hAnsi="Calibri" w:cs="Calibri"/>
+          <w:b/>
+          <w:bCs/>
+        </w:rPr>
+      </w:pPr>
+      <w:r>
+        <w:rPr>
+          <w:rFonts w:ascii="Calibri" w:hAnsi="Calibri" w:cs="Calibri"/>
+          <w:i/>
+          <w:iCs/>
+        </w:rPr>
+        <w:t>“</w:t>
+      </w:r>
+      <w:r>
+        <w:rPr>
+          <w:rFonts w:ascii="Calibri" w:hAnsi="Calibri" w:cs="Calibri"/>
+          <w:i/>
+          <w:iCs/>
+        </w:rPr>
+        <w:t>On a practical note, we must acknowledge the technical randomization error. While in the previous study (Nussbaum et al., 2024) stimuli were drawn only once, as intended, the present code allowed full randomization with duplication and omissions of stimuli. While undoubtedly unfortunate, we are nevertheless confident that this error has not affected our results to a large degree. First, the classification patterns for different Morph Types and Emotions present a full replication of the previous study (</w:t>
+      </w:r>
       <w:proofErr w:type="spellStart"/>
       <w:r>
         <w:rPr>
           <w:rFonts w:ascii="Calibri" w:hAnsi="Calibri" w:cs="Calibri"/>
-          <w:color w:val="C00000"/>
-        </w:rPr>
-        <w:t>ToDo</w:t>
+          <w:i/>
+          <w:iCs/>
+        </w:rPr>
+        <w:t>cf</w:t>
       </w:r>
       <w:proofErr w:type="spellEnd"/>
+      <w:r>
+        <w:rPr>
+          <w:rFonts w:ascii="Calibri" w:hAnsi="Calibri" w:cs="Calibri"/>
+          <w:i/>
+          <w:iCs/>
+        </w:rPr>
+        <w:t xml:space="preserve"> Figure 3) and we observed very similar correlations between vocal emotion recognition and music perception performance (cf. Table 3). Second, while this issue could have arguably decreased signal-to-noise ratio, we do not see a risk that it could have introduced a specific bias. Thus, we still consider both studies sufficiently comparable.</w:t>
+      </w:r>
+      <w:r>
+        <w:rPr>
+          <w:rFonts w:ascii="Calibri" w:hAnsi="Calibri" w:cs="Calibri"/>
+          <w:i/>
+          <w:iCs/>
+        </w:rPr>
+        <w:t>” (page 31)</w:t>
+      </w:r>
     </w:p>
     <w:p>
       <w:pPr>
@@ -5120,6 +5244,7 @@
           <w:color w:val="E97132" w:themeColor="accent2"/>
         </w:rPr>
       </w:pPr>
+      <w:commentRangeStart w:id="22"/>
       <w:r>
         <w:rPr>
           <w:rFonts w:ascii="Calibri" w:hAnsi="Calibri" w:cs="Calibri"/>
@@ -5127,7 +5252,23 @@
           <w:bCs/>
           <w:color w:val="E97132" w:themeColor="accent2"/>
         </w:rPr>
-        <w:t>Table 5 reports an emotion x morph type interaction. Did I miss a discussion of that effect, or follow-up analyses? Please explain.</w:t>
+        <w:t>Table</w:t>
+      </w:r>
+      <w:commentRangeEnd w:id="22"/>
+      <w:r>
+        <w:rPr>
+          <w:rStyle w:val="Kommentarzeichen"/>
+        </w:rPr>
+        <w:commentReference w:id="22"/>
+      </w:r>
+      <w:r>
+        <w:rPr>
+          <w:rFonts w:ascii="Calibri" w:hAnsi="Calibri" w:cs="Calibri"/>
+          <w:b/>
+          <w:bCs/>
+          <w:color w:val="E97132" w:themeColor="accent2"/>
+        </w:rPr>
+        <w:t xml:space="preserve"> 5 reports an emotion x morph type interaction. Did I miss a discussion of that effect, or follow-up analyses? Please explain.</w:t>
       </w:r>
     </w:p>
     <w:p>
@@ -5135,8 +5276,6 @@
         <w:ind w:left="284"/>
         <w:rPr>
           <w:rFonts w:ascii="Calibri" w:hAnsi="Calibri" w:cs="Calibri"/>
-          <w:b/>
-          <w:bCs/>
         </w:rPr>
       </w:pPr>
       <w:r>
@@ -5153,15 +5292,57 @@
         </w:rPr>
         <w:t xml:space="preserve"> </w:t>
       </w:r>
-      <w:proofErr w:type="spellStart"/>
-      <w:r>
-        <w:rPr>
-          <w:rFonts w:ascii="Calibri" w:hAnsi="Calibri" w:cs="Calibri"/>
-          <w:color w:val="C00000"/>
-        </w:rPr>
-        <w:t>ToDo</w:t>
-      </w:r>
-      <w:proofErr w:type="spellEnd"/>
+      <w:r>
+        <w:rPr>
+          <w:rFonts w:ascii="Calibri" w:hAnsi="Calibri" w:cs="Calibri"/>
+        </w:rPr>
+        <w:t xml:space="preserve">Indeed, we did not follow up on the interaction in Part III. In this part, we pooled the data from Nussbaum et al (2024) und the data from Part I for the analysis. In both datasets separately, we found the strong emotion x morph type interaction (as mentioned in section 2.4.2). Thus, logically, we would find the same interaction in the pooled dataset, but this does not provide new information. To make this transparent to the reader and avoid confusion, we now added a remark: </w:t>
+      </w:r>
+    </w:p>
+    <w:p>
+      <w:pPr>
+        <w:ind w:left="284"/>
+        <w:rPr>
+          <w:rFonts w:ascii="Calibri" w:hAnsi="Calibri" w:cs="Calibri"/>
+          <w:b/>
+          <w:bCs/>
+        </w:rPr>
+      </w:pPr>
+      <w:r>
+        <w:rPr>
+          <w:rFonts w:ascii="Calibri" w:hAnsi="Calibri" w:cs="Calibri"/>
+        </w:rPr>
+        <w:t>“</w:t>
+      </w:r>
+      <w:r>
+        <w:rPr>
+          <w:rFonts w:ascii="Calibri" w:hAnsi="Calibri" w:cs="Calibri"/>
+          <w:i/>
+          <w:iCs/>
+        </w:rPr>
+        <w:t xml:space="preserve">These effects we already found in the two sub-datasets which where pooled into the current one (reported in Nussbaum et al., 2024 and Part I above) and therefore do not </w:t>
+      </w:r>
+      <w:r>
+        <w:rPr>
+          <w:rFonts w:ascii="Calibri" w:hAnsi="Calibri" w:cs="Calibri"/>
+          <w:i/>
+          <w:iCs/>
+        </w:rPr>
+        <w:lastRenderedPageBreak/>
+        <w:t>present new information</w:t>
+      </w:r>
+      <w:r>
+        <w:rPr>
+          <w:rFonts w:ascii="Calibri" w:hAnsi="Calibri" w:cs="Calibri"/>
+        </w:rPr>
+        <w:t>.</w:t>
+      </w:r>
+      <w:r>
+        <w:rPr>
+          <w:rFonts w:ascii="Calibri" w:hAnsi="Calibri" w:cs="Calibri"/>
+        </w:rPr>
+        <w:t>”  (page 26)</w:t>
+      </w:r>
       <w:r>
         <w:rPr>
           <w:rFonts w:ascii="Calibri" w:hAnsi="Calibri" w:cs="Calibri"/>
@@ -5178,13 +5359,6 @@
         </w:rPr>
         <w:br/>
       </w:r>
-    </w:p>
-    <w:p>
-      <w:pPr>
-        <w:rPr>
-          <w:rFonts w:ascii="Calibri" w:hAnsi="Calibri" w:cs="Calibri"/>
-        </w:rPr>
-      </w:pPr>
     </w:p>
     <w:sectPr>
       <w:pgSz w:w="11906" w:h="16838"/>
@@ -5198,7 +5372,7 @@
 
 <file path=word/comments.xml><?xml version="1.0" encoding="utf-8"?>
 <w:comments xmlns:wpc="http://schemas.microsoft.com/office/word/2010/wordprocessingCanvas" xmlns:cx="http://schemas.microsoft.com/office/drawing/2014/chartex" xmlns:cx1="http://schemas.microsoft.com/office/drawing/2015/9/8/chartex" xmlns:cx2="http://schemas.microsoft.com/office/drawing/2015/10/21/chartex" xmlns:cx3="http://schemas.microsoft.com/office/drawing/2016/5/9/chartex" xmlns:cx4="http://schemas.microsoft.com/office/drawing/2016/5/10/chartex" xmlns:cx5="http://schemas.microsoft.com/office/drawing/2016/5/11/chartex" xmlns:cx6="http://schemas.microsoft.com/office/drawing/2016/5/12/chartex" xmlns:cx7="http://schemas.microsoft.com/office/drawing/2016/5/13/chartex" xmlns:cx8="http://schemas.microsoft.com/office/drawing/2016/5/14/chartex" xmlns:mc="http://schemas.openxmlformats.org/markup-compatibility/2006" xmlns:aink="http://schemas.microsoft.com/office/drawing/2016/ink" xmlns:am3d="http://schemas.microsoft.com/office/drawing/2017/model3d" xmlns:o="urn:schemas-microsoft-com:office:office" xmlns:oel="http://schemas.microsoft.com/office/2019/extlst" xmlns:r="http://schemas.openxmlformats.org/officeDocument/2006/relationships" xmlns:m="http://schemas.openxmlformats.org/officeDocument/2006/math" xmlns:v="urn:schemas-microsoft-com:vml" xmlns:wp14="http://schemas.microsoft.com/office/word/2010/wordprocessingDrawing" xmlns:wp="http://schemas.openxmlformats.org/drawingml/2006/wordprocessingDrawing" xmlns:w10="urn:schemas-microsoft-com:office:word" xmlns:w="http://schemas.openxmlformats.org/wordprocessingml/2006/main" xmlns:w14="http://schemas.microsoft.com/office/word/2010/wordml" xmlns:w15="http://schemas.microsoft.com/office/word/2012/wordml" xmlns:w16cex="http://schemas.microsoft.com/office/word/2018/wordml/cex" xmlns:w16cid="http://schemas.microsoft.com/office/word/2016/wordml/cid" xmlns:w16="http://schemas.microsoft.com/office/word/2018/wordml" xmlns:w16du="http://schemas.microsoft.com/office/word/2023/wordml/word16du" xmlns:w16sdtdh="http://schemas.microsoft.com/office/word/2020/wordml/sdtdatahash" xmlns:w16sdtfl="http://schemas.microsoft.com/office/word/2024/wordml/sdtformatlock" xmlns:w16se="http://schemas.microsoft.com/office/word/2015/wordml/symex" xmlns:wpg="http://schemas.microsoft.com/office/word/2010/wordprocessingGroup" xmlns:wpi="http://schemas.microsoft.com/office/word/2010/wordprocessingInk" xmlns:wne="http://schemas.microsoft.com/office/word/2006/wordml" xmlns:wps="http://schemas.microsoft.com/office/word/2010/wordprocessingShape" mc:Ignorable="w14 w15 w16se w16cid w16 w16cex w16sdtdh w16sdtfl w16du wp14">
-  <w:comment w:id="2" w:author="christine.nussbaum" w:date="2025-09-14T21:49:00Z" w:initials="c">
+  <w:comment w:id="0" w:author="christine.nussbaum" w:date="2025-09-14T21:49:00Z" w:initials="c">
     <w:p>
       <w:pPr>
         <w:pStyle w:val="Kommentartext"/>
@@ -5214,7 +5388,7 @@
       </w:r>
     </w:p>
   </w:comment>
-  <w:comment w:id="0" w:author="christine.nussbaum" w:date="2025-09-14T11:28:00Z" w:initials="c">
+  <w:comment w:id="1" w:author="christine.nussbaum" w:date="2025-09-14T11:28:00Z" w:initials="c">
     <w:p>
       <w:pPr>
         <w:pStyle w:val="Kommentartext"/>
@@ -5230,7 +5404,7 @@
       </w:r>
     </w:p>
   </w:comment>
-  <w:comment w:id="1" w:author="christine.nussbaum" w:date="2025-09-14T11:30:00Z" w:initials="c">
+  <w:comment w:id="2" w:author="christine.nussbaum" w:date="2025-09-14T11:30:00Z" w:initials="c">
     <w:p>
       <w:pPr>
         <w:pStyle w:val="Kommentartext"/>
@@ -5335,7 +5509,7 @@
       </w:r>
     </w:p>
   </w:comment>
-  <w:comment w:id="8" w:author="christine.nussbaum" w:date="2025-09-14T21:49:00Z" w:initials="c">
+  <w:comment w:id="7" w:author="christine.nussbaum" w:date="2025-09-14T21:49:00Z" w:initials="c">
     <w:p>
       <w:pPr>
         <w:pStyle w:val="Kommentartext"/>
@@ -5351,7 +5525,7 @@
       </w:r>
     </w:p>
   </w:comment>
-  <w:comment w:id="7" w:author="christine.nussbaum" w:date="2025-09-14T12:28:00Z" w:initials="c">
+  <w:comment w:id="8" w:author="christine.nussbaum" w:date="2025-09-14T12:28:00Z" w:initials="c">
     <w:p>
       <w:pPr>
         <w:pStyle w:val="Kommentartext"/>
@@ -5586,6 +5760,38 @@
       </w:r>
       <w:r>
         <w:t>Seufz, any thoughts?</w:t>
+      </w:r>
+    </w:p>
+  </w:comment>
+  <w:comment w:id="21" w:author="christine.nussbaum" w:date="2025-09-15T10:23:00Z" w:initials="c">
+    <w:p>
+      <w:pPr>
+        <w:pStyle w:val="Kommentartext"/>
+      </w:pPr>
+      <w:r>
+        <w:rPr>
+          <w:rStyle w:val="Kommentarzeichen"/>
+        </w:rPr>
+        <w:annotationRef/>
+      </w:r>
+      <w:r>
+        <w:t>Wollen die da einfach nur, dass ein bestimmtes Paper zitiert wird?</w:t>
+      </w:r>
+    </w:p>
+  </w:comment>
+  <w:comment w:id="22" w:author="christine.nussbaum" w:date="2025-09-15T10:05:00Z" w:initials="c">
+    <w:p>
+      <w:pPr>
+        <w:pStyle w:val="Kommentartext"/>
+      </w:pPr>
+      <w:r>
+        <w:rPr>
+          <w:rStyle w:val="Kommentarzeichen"/>
+        </w:rPr>
+        <w:annotationRef/>
+      </w:r>
+      <w:r>
+        <w:t>Passt hier meine Logik?</w:t>
       </w:r>
     </w:p>
   </w:comment>
@@ -5614,6 +5820,8 @@
   <w15:commentEx w15:paraId="14FA8A91" w15:done="0"/>
   <w15:commentEx w15:paraId="1DA07F73" w15:done="0"/>
   <w15:commentEx w15:paraId="4D1D21FF" w15:done="0"/>
+  <w15:commentEx w15:paraId="34BF3EB5" w15:done="0"/>
+  <w15:commentEx w15:paraId="2FB28B2B" w15:done="0"/>
 </w15:commentsEx>
 </file>
 
@@ -5636,6 +5844,8 @@
   <w16cex:commentExtensible w16cex:durableId="0BC6E0DD" w16cex:dateUtc="2025-09-14T19:37:00Z"/>
   <w16cex:commentExtensible w16cex:durableId="6D1ABAA7" w16cex:dateUtc="2025-09-03T15:49:00Z"/>
   <w16cex:commentExtensible w16cex:durableId="34A647A0" w16cex:dateUtc="2025-09-14T19:39:00Z"/>
+  <w16cex:commentExtensible w16cex:durableId="325ACCC5" w16cex:dateUtc="2025-09-15T08:23:00Z"/>
+  <w16cex:commentExtensible w16cex:durableId="7E47F243" w16cex:dateUtc="2025-09-15T08:05:00Z"/>
 </w16cex:commentsExtensible>
 </file>
 
@@ -5661,6 +5871,8 @@
   <w16cid:commentId w16cid:paraId="14FA8A91" w16cid:durableId="0BC6E0DD"/>
   <w16cid:commentId w16cid:paraId="1DA07F73" w16cid:durableId="6D1ABAA7"/>
   <w16cid:commentId w16cid:paraId="4D1D21FF" w16cid:durableId="34A647A0"/>
+  <w16cid:commentId w16cid:paraId="34BF3EB5" w16cid:durableId="325ACCC5"/>
+  <w16cid:commentId w16cid:paraId="2FB28B2B" w16cid:durableId="7E47F243"/>
 </w16cid:commentsIds>
 </file>
 
@@ -7254,10 +7466,12 @@
     <w:rsid w:val="00287F60"/>
     <w:rsid w:val="004347B2"/>
     <w:rsid w:val="004D3EFA"/>
+    <w:rsid w:val="00530A7B"/>
     <w:rsid w:val="00575793"/>
     <w:rsid w:val="008015F3"/>
     <w:rsid w:val="00B10D82"/>
     <w:rsid w:val="00C3516F"/>
+    <w:rsid w:val="00D15B7D"/>
     <w:rsid w:val="00DF631F"/>
     <w:rsid w:val="00F06328"/>
     <w:rsid w:val="00F6369B"/>

</xml_diff>